<commit_message>
Write Abstract, Introduction, Background and part of Analysis and Design section.
</commit_message>
<xml_diff>
--- a/Reports/Report.docx
+++ b/Reports/Report.docx
@@ -303,7 +303,7 @@
           <w:pPr>
             <w:pStyle w:val="TOC1"/>
             <w:tabs>
-              <w:tab w:val="right" w:leader="dot" w:pos="9350"/>
+              <w:tab w:val="right" w:leader="dot" w:pos="9016"/>
             </w:tabs>
             <w:rPr>
               <w:noProof/>
@@ -327,7 +327,7 @@
             </w:rPr>
             <w:fldChar w:fldCharType="separate"/>
           </w:r>
-          <w:hyperlink w:anchor="_Toc484368648" w:history="1">
+          <w:hyperlink w:anchor="_Toc484431355" w:history="1">
             <w:r>
               <w:rPr>
                 <w:rStyle w:val="Hyperlink"/>
@@ -354,7 +354,7 @@
                 <w:noProof/>
                 <w:webHidden/>
               </w:rPr>
-              <w:instrText xml:space="preserve"> PAGEREF _Toc484368648 \h </w:instrText>
+              <w:instrText xml:space="preserve"> PAGEREF _Toc484431355 \h </w:instrText>
             </w:r>
             <w:r>
               <w:rPr>
@@ -389,13 +389,13 @@
           <w:pPr>
             <w:pStyle w:val="TOC1"/>
             <w:tabs>
-              <w:tab w:val="right" w:leader="dot" w:pos="9350"/>
+              <w:tab w:val="right" w:leader="dot" w:pos="9016"/>
             </w:tabs>
             <w:rPr>
               <w:noProof/>
             </w:rPr>
           </w:pPr>
-          <w:hyperlink w:anchor="_Toc484368649" w:history="1">
+          <w:hyperlink w:anchor="_Toc484431356" w:history="1">
             <w:r>
               <w:rPr>
                 <w:rStyle w:val="Hyperlink"/>
@@ -422,7 +422,7 @@
                 <w:noProof/>
                 <w:webHidden/>
               </w:rPr>
-              <w:instrText xml:space="preserve"> PAGEREF _Toc484368649 \h </w:instrText>
+              <w:instrText xml:space="preserve"> PAGEREF _Toc484431356 \h </w:instrText>
             </w:r>
             <w:r>
               <w:rPr>
@@ -457,13 +457,13 @@
           <w:pPr>
             <w:pStyle w:val="TOC1"/>
             <w:tabs>
-              <w:tab w:val="right" w:leader="dot" w:pos="9350"/>
+              <w:tab w:val="right" w:leader="dot" w:pos="9016"/>
             </w:tabs>
             <w:rPr>
               <w:noProof/>
             </w:rPr>
           </w:pPr>
-          <w:hyperlink w:anchor="_Toc484368650" w:history="1">
+          <w:hyperlink w:anchor="_Toc484431357" w:history="1">
             <w:r>
               <w:rPr>
                 <w:rStyle w:val="Hyperlink"/>
@@ -490,7 +490,7 @@
                 <w:noProof/>
                 <w:webHidden/>
               </w:rPr>
-              <w:instrText xml:space="preserve"> PAGEREF _Toc484368650 \h </w:instrText>
+              <w:instrText xml:space="preserve"> PAGEREF _Toc484431357 \h </w:instrText>
             </w:r>
             <w:r>
               <w:rPr>
@@ -511,6 +511,482 @@
                 <w:webHidden/>
               </w:rPr>
               <w:t>3</w:t>
+            </w:r>
+            <w:r>
+              <w:rPr>
+                <w:noProof/>
+                <w:webHidden/>
+              </w:rPr>
+              <w:fldChar w:fldCharType="end"/>
+            </w:r>
+          </w:hyperlink>
+        </w:p>
+        <w:p>
+          <w:pPr>
+            <w:pStyle w:val="TOC2"/>
+            <w:tabs>
+              <w:tab w:val="right" w:leader="dot" w:pos="9016"/>
+            </w:tabs>
+            <w:rPr>
+              <w:noProof/>
+            </w:rPr>
+          </w:pPr>
+          <w:hyperlink w:anchor="_Toc484431358" w:history="1">
+            <w:r>
+              <w:rPr>
+                <w:rStyle w:val="Hyperlink"/>
+                <w:noProof/>
+              </w:rPr>
+              <w:t>Dictionary problem</w:t>
+            </w:r>
+            <w:r>
+              <w:rPr>
+                <w:noProof/>
+                <w:webHidden/>
+              </w:rPr>
+              <w:tab/>
+            </w:r>
+            <w:r>
+              <w:rPr>
+                <w:noProof/>
+                <w:webHidden/>
+              </w:rPr>
+              <w:fldChar w:fldCharType="begin"/>
+            </w:r>
+            <w:r>
+              <w:rPr>
+                <w:noProof/>
+                <w:webHidden/>
+              </w:rPr>
+              <w:instrText xml:space="preserve"> PAGEREF _Toc484431358 \h </w:instrText>
+            </w:r>
+            <w:r>
+              <w:rPr>
+                <w:noProof/>
+                <w:webHidden/>
+              </w:rPr>
+            </w:r>
+            <w:r>
+              <w:rPr>
+                <w:noProof/>
+                <w:webHidden/>
+              </w:rPr>
+              <w:fldChar w:fldCharType="separate"/>
+            </w:r>
+            <w:r>
+              <w:rPr>
+                <w:noProof/>
+                <w:webHidden/>
+              </w:rPr>
+              <w:t>3</w:t>
+            </w:r>
+            <w:r>
+              <w:rPr>
+                <w:noProof/>
+                <w:webHidden/>
+              </w:rPr>
+              <w:fldChar w:fldCharType="end"/>
+            </w:r>
+          </w:hyperlink>
+        </w:p>
+        <w:p>
+          <w:pPr>
+            <w:pStyle w:val="TOC2"/>
+            <w:tabs>
+              <w:tab w:val="right" w:leader="dot" w:pos="9016"/>
+            </w:tabs>
+            <w:rPr>
+              <w:noProof/>
+            </w:rPr>
+          </w:pPr>
+          <w:hyperlink w:anchor="_Toc484431359" w:history="1">
+            <w:r>
+              <w:rPr>
+                <w:rStyle w:val="Hyperlink"/>
+                <w:noProof/>
+              </w:rPr>
+              <w:t>Hash table</w:t>
+            </w:r>
+            <w:r>
+              <w:rPr>
+                <w:noProof/>
+                <w:webHidden/>
+              </w:rPr>
+              <w:tab/>
+            </w:r>
+            <w:r>
+              <w:rPr>
+                <w:noProof/>
+                <w:webHidden/>
+              </w:rPr>
+              <w:fldChar w:fldCharType="begin"/>
+            </w:r>
+            <w:r>
+              <w:rPr>
+                <w:noProof/>
+                <w:webHidden/>
+              </w:rPr>
+              <w:instrText xml:space="preserve"> PAGEREF _Toc484431359 \h </w:instrText>
+            </w:r>
+            <w:r>
+              <w:rPr>
+                <w:noProof/>
+                <w:webHidden/>
+              </w:rPr>
+            </w:r>
+            <w:r>
+              <w:rPr>
+                <w:noProof/>
+                <w:webHidden/>
+              </w:rPr>
+              <w:fldChar w:fldCharType="separate"/>
+            </w:r>
+            <w:r>
+              <w:rPr>
+                <w:noProof/>
+                <w:webHidden/>
+              </w:rPr>
+              <w:t>3</w:t>
+            </w:r>
+            <w:r>
+              <w:rPr>
+                <w:noProof/>
+                <w:webHidden/>
+              </w:rPr>
+              <w:fldChar w:fldCharType="end"/>
+            </w:r>
+          </w:hyperlink>
+        </w:p>
+        <w:p>
+          <w:pPr>
+            <w:pStyle w:val="TOC3"/>
+            <w:tabs>
+              <w:tab w:val="right" w:leader="dot" w:pos="9016"/>
+            </w:tabs>
+            <w:rPr>
+              <w:noProof/>
+            </w:rPr>
+          </w:pPr>
+          <w:hyperlink w:anchor="_Toc484431360" w:history="1">
+            <w:r>
+              <w:rPr>
+                <w:rStyle w:val="Hyperlink"/>
+                <w:noProof/>
+              </w:rPr>
+              <w:t>Open addressing</w:t>
+            </w:r>
+            <w:r>
+              <w:rPr>
+                <w:noProof/>
+                <w:webHidden/>
+              </w:rPr>
+              <w:tab/>
+            </w:r>
+            <w:r>
+              <w:rPr>
+                <w:noProof/>
+                <w:webHidden/>
+              </w:rPr>
+              <w:fldChar w:fldCharType="begin"/>
+            </w:r>
+            <w:r>
+              <w:rPr>
+                <w:noProof/>
+                <w:webHidden/>
+              </w:rPr>
+              <w:instrText xml:space="preserve"> PAGEREF _Toc484431360 \h </w:instrText>
+            </w:r>
+            <w:r>
+              <w:rPr>
+                <w:noProof/>
+                <w:webHidden/>
+              </w:rPr>
+            </w:r>
+            <w:r>
+              <w:rPr>
+                <w:noProof/>
+                <w:webHidden/>
+              </w:rPr>
+              <w:fldChar w:fldCharType="separate"/>
+            </w:r>
+            <w:r>
+              <w:rPr>
+                <w:noProof/>
+                <w:webHidden/>
+              </w:rPr>
+              <w:t>4</w:t>
+            </w:r>
+            <w:r>
+              <w:rPr>
+                <w:noProof/>
+                <w:webHidden/>
+              </w:rPr>
+              <w:fldChar w:fldCharType="end"/>
+            </w:r>
+          </w:hyperlink>
+        </w:p>
+        <w:p>
+          <w:pPr>
+            <w:pStyle w:val="TOC3"/>
+            <w:tabs>
+              <w:tab w:val="right" w:leader="dot" w:pos="9016"/>
+            </w:tabs>
+            <w:rPr>
+              <w:noProof/>
+            </w:rPr>
+          </w:pPr>
+          <w:hyperlink w:anchor="_Toc484431361" w:history="1">
+            <w:r>
+              <w:rPr>
+                <w:rStyle w:val="Hyperlink"/>
+                <w:noProof/>
+              </w:rPr>
+              <w:t>Chaining</w:t>
+            </w:r>
+            <w:r>
+              <w:rPr>
+                <w:noProof/>
+                <w:webHidden/>
+              </w:rPr>
+              <w:tab/>
+            </w:r>
+            <w:r>
+              <w:rPr>
+                <w:noProof/>
+                <w:webHidden/>
+              </w:rPr>
+              <w:fldChar w:fldCharType="begin"/>
+            </w:r>
+            <w:r>
+              <w:rPr>
+                <w:noProof/>
+                <w:webHidden/>
+              </w:rPr>
+              <w:instrText xml:space="preserve"> PAGEREF _Toc484431361 \h </w:instrText>
+            </w:r>
+            <w:r>
+              <w:rPr>
+                <w:noProof/>
+                <w:webHidden/>
+              </w:rPr>
+            </w:r>
+            <w:r>
+              <w:rPr>
+                <w:noProof/>
+                <w:webHidden/>
+              </w:rPr>
+              <w:fldChar w:fldCharType="separate"/>
+            </w:r>
+            <w:r>
+              <w:rPr>
+                <w:noProof/>
+                <w:webHidden/>
+              </w:rPr>
+              <w:t>4</w:t>
+            </w:r>
+            <w:r>
+              <w:rPr>
+                <w:noProof/>
+                <w:webHidden/>
+              </w:rPr>
+              <w:fldChar w:fldCharType="end"/>
+            </w:r>
+          </w:hyperlink>
+        </w:p>
+        <w:p>
+          <w:pPr>
+            <w:pStyle w:val="TOC3"/>
+            <w:tabs>
+              <w:tab w:val="right" w:leader="dot" w:pos="9016"/>
+            </w:tabs>
+            <w:rPr>
+              <w:noProof/>
+            </w:rPr>
+          </w:pPr>
+          <w:hyperlink w:anchor="_Toc484431362" w:history="1">
+            <w:r>
+              <w:rPr>
+                <w:rStyle w:val="Hyperlink"/>
+                <w:noProof/>
+              </w:rPr>
+              <w:t>Theorem</w:t>
+            </w:r>
+            <w:r>
+              <w:rPr>
+                <w:noProof/>
+                <w:webHidden/>
+              </w:rPr>
+              <w:tab/>
+            </w:r>
+            <w:r>
+              <w:rPr>
+                <w:noProof/>
+                <w:webHidden/>
+              </w:rPr>
+              <w:fldChar w:fldCharType="begin"/>
+            </w:r>
+            <w:r>
+              <w:rPr>
+                <w:noProof/>
+                <w:webHidden/>
+              </w:rPr>
+              <w:instrText xml:space="preserve"> PAGEREF _Toc484431362 \h </w:instrText>
+            </w:r>
+            <w:r>
+              <w:rPr>
+                <w:noProof/>
+                <w:webHidden/>
+              </w:rPr>
+            </w:r>
+            <w:r>
+              <w:rPr>
+                <w:noProof/>
+                <w:webHidden/>
+              </w:rPr>
+              <w:fldChar w:fldCharType="separate"/>
+            </w:r>
+            <w:r>
+              <w:rPr>
+                <w:noProof/>
+                <w:webHidden/>
+              </w:rPr>
+              <w:t>4</w:t>
+            </w:r>
+            <w:r>
+              <w:rPr>
+                <w:noProof/>
+                <w:webHidden/>
+              </w:rPr>
+              <w:fldChar w:fldCharType="end"/>
+            </w:r>
+          </w:hyperlink>
+        </w:p>
+        <w:p>
+          <w:pPr>
+            <w:pStyle w:val="TOC2"/>
+            <w:tabs>
+              <w:tab w:val="right" w:leader="dot" w:pos="9016"/>
+            </w:tabs>
+            <w:rPr>
+              <w:noProof/>
+            </w:rPr>
+          </w:pPr>
+          <w:hyperlink w:anchor="_Toc484431363" w:history="1">
+            <w:r>
+              <w:rPr>
+                <w:rStyle w:val="Hyperlink"/>
+                <w:noProof/>
+              </w:rPr>
+              <w:t>Perfect Hashing</w:t>
+            </w:r>
+            <w:r>
+              <w:rPr>
+                <w:noProof/>
+                <w:webHidden/>
+              </w:rPr>
+              <w:tab/>
+            </w:r>
+            <w:r>
+              <w:rPr>
+                <w:noProof/>
+                <w:webHidden/>
+              </w:rPr>
+              <w:fldChar w:fldCharType="begin"/>
+            </w:r>
+            <w:r>
+              <w:rPr>
+                <w:noProof/>
+                <w:webHidden/>
+              </w:rPr>
+              <w:instrText xml:space="preserve"> PAGEREF _Toc484431363 \h </w:instrText>
+            </w:r>
+            <w:r>
+              <w:rPr>
+                <w:noProof/>
+                <w:webHidden/>
+              </w:rPr>
+            </w:r>
+            <w:r>
+              <w:rPr>
+                <w:noProof/>
+                <w:webHidden/>
+              </w:rPr>
+              <w:fldChar w:fldCharType="separate"/>
+            </w:r>
+            <w:r>
+              <w:rPr>
+                <w:noProof/>
+                <w:webHidden/>
+              </w:rPr>
+              <w:t>5</w:t>
+            </w:r>
+            <w:r>
+              <w:rPr>
+                <w:noProof/>
+                <w:webHidden/>
+              </w:rPr>
+              <w:fldChar w:fldCharType="end"/>
+            </w:r>
+          </w:hyperlink>
+        </w:p>
+        <w:p>
+          <w:pPr>
+            <w:pStyle w:val="TOC2"/>
+            <w:tabs>
+              <w:tab w:val="right" w:leader="dot" w:pos="9016"/>
+            </w:tabs>
+            <w:rPr>
+              <w:noProof/>
+            </w:rPr>
+          </w:pPr>
+          <w:hyperlink w:anchor="_Toc484431364" w:history="1">
+            <w:r>
+              <w:rPr>
+                <w:rStyle w:val="Hyperlink"/>
+                <w:noProof/>
+              </w:rPr>
+              <w:t>Dynamic Perfect Hashing</w:t>
+            </w:r>
+            <w:r>
+              <w:rPr>
+                <w:noProof/>
+                <w:webHidden/>
+              </w:rPr>
+              <w:tab/>
+            </w:r>
+            <w:r>
+              <w:rPr>
+                <w:noProof/>
+                <w:webHidden/>
+              </w:rPr>
+              <w:fldChar w:fldCharType="begin"/>
+            </w:r>
+            <w:r>
+              <w:rPr>
+                <w:noProof/>
+                <w:webHidden/>
+              </w:rPr>
+              <w:instrText xml:space="preserve"> PAGEREF _Toc484431364 \h </w:instrText>
+            </w:r>
+            <w:r>
+              <w:rPr>
+                <w:noProof/>
+                <w:webHidden/>
+              </w:rPr>
+            </w:r>
+            <w:r>
+              <w:rPr>
+                <w:noProof/>
+                <w:webHidden/>
+              </w:rPr>
+              <w:fldChar w:fldCharType="separate"/>
+            </w:r>
+            <w:r>
+              <w:rPr>
+                <w:noProof/>
+                <w:webHidden/>
+              </w:rPr>
+              <w:t>5</w:t>
             </w:r>
             <w:r>
               <w:rPr>
@@ -525,13 +1001,13 @@
           <w:pPr>
             <w:pStyle w:val="TOC1"/>
             <w:tabs>
-              <w:tab w:val="right" w:leader="dot" w:pos="9350"/>
+              <w:tab w:val="right" w:leader="dot" w:pos="9016"/>
             </w:tabs>
             <w:rPr>
               <w:noProof/>
             </w:rPr>
           </w:pPr>
-          <w:hyperlink w:anchor="_Toc484368651" w:history="1">
+          <w:hyperlink w:anchor="_Toc484431365" w:history="1">
             <w:r>
               <w:rPr>
                 <w:rStyle w:val="Hyperlink"/>
@@ -558,7 +1034,7 @@
                 <w:noProof/>
                 <w:webHidden/>
               </w:rPr>
-              <w:instrText xml:space="preserve"> PAGEREF _Toc484368651 \h </w:instrText>
+              <w:instrText xml:space="preserve"> PAGEREF _Toc484431365 \h </w:instrText>
             </w:r>
             <w:r>
               <w:rPr>
@@ -578,7 +1054,347 @@
                 <w:noProof/>
                 <w:webHidden/>
               </w:rPr>
-              <w:t>3</w:t>
+              <w:t>6</w:t>
+            </w:r>
+            <w:r>
+              <w:rPr>
+                <w:noProof/>
+                <w:webHidden/>
+              </w:rPr>
+              <w:fldChar w:fldCharType="end"/>
+            </w:r>
+          </w:hyperlink>
+        </w:p>
+        <w:p>
+          <w:pPr>
+            <w:pStyle w:val="TOC2"/>
+            <w:tabs>
+              <w:tab w:val="right" w:leader="dot" w:pos="9016"/>
+            </w:tabs>
+            <w:rPr>
+              <w:noProof/>
+            </w:rPr>
+          </w:pPr>
+          <w:hyperlink w:anchor="_Toc484431366" w:history="1">
+            <w:r>
+              <w:rPr>
+                <w:rStyle w:val="Hyperlink"/>
+                <w:noProof/>
+              </w:rPr>
+              <w:t>FullRehash(x)</w:t>
+            </w:r>
+            <w:r>
+              <w:rPr>
+                <w:noProof/>
+                <w:webHidden/>
+              </w:rPr>
+              <w:tab/>
+            </w:r>
+            <w:r>
+              <w:rPr>
+                <w:noProof/>
+                <w:webHidden/>
+              </w:rPr>
+              <w:fldChar w:fldCharType="begin"/>
+            </w:r>
+            <w:r>
+              <w:rPr>
+                <w:noProof/>
+                <w:webHidden/>
+              </w:rPr>
+              <w:instrText xml:space="preserve"> PAGEREF _Toc484431366 \h </w:instrText>
+            </w:r>
+            <w:r>
+              <w:rPr>
+                <w:noProof/>
+                <w:webHidden/>
+              </w:rPr>
+            </w:r>
+            <w:r>
+              <w:rPr>
+                <w:noProof/>
+                <w:webHidden/>
+              </w:rPr>
+              <w:fldChar w:fldCharType="separate"/>
+            </w:r>
+            <w:r>
+              <w:rPr>
+                <w:noProof/>
+                <w:webHidden/>
+              </w:rPr>
+              <w:t>7</w:t>
+            </w:r>
+            <w:r>
+              <w:rPr>
+                <w:noProof/>
+                <w:webHidden/>
+              </w:rPr>
+              <w:fldChar w:fldCharType="end"/>
+            </w:r>
+          </w:hyperlink>
+        </w:p>
+        <w:p>
+          <w:pPr>
+            <w:pStyle w:val="TOC2"/>
+            <w:tabs>
+              <w:tab w:val="right" w:leader="dot" w:pos="9016"/>
+            </w:tabs>
+            <w:rPr>
+              <w:noProof/>
+            </w:rPr>
+          </w:pPr>
+          <w:hyperlink w:anchor="_Toc484431367" w:history="1">
+            <w:r>
+              <w:rPr>
+                <w:rStyle w:val="Hyperlink"/>
+                <w:noProof/>
+              </w:rPr>
+              <w:t>LookUp(x)</w:t>
+            </w:r>
+            <w:r>
+              <w:rPr>
+                <w:noProof/>
+                <w:webHidden/>
+              </w:rPr>
+              <w:tab/>
+            </w:r>
+            <w:r>
+              <w:rPr>
+                <w:noProof/>
+                <w:webHidden/>
+              </w:rPr>
+              <w:fldChar w:fldCharType="begin"/>
+            </w:r>
+            <w:r>
+              <w:rPr>
+                <w:noProof/>
+                <w:webHidden/>
+              </w:rPr>
+              <w:instrText xml:space="preserve"> PAGEREF _Toc484431367 \h </w:instrText>
+            </w:r>
+            <w:r>
+              <w:rPr>
+                <w:noProof/>
+                <w:webHidden/>
+              </w:rPr>
+            </w:r>
+            <w:r>
+              <w:rPr>
+                <w:noProof/>
+                <w:webHidden/>
+              </w:rPr>
+              <w:fldChar w:fldCharType="separate"/>
+            </w:r>
+            <w:r>
+              <w:rPr>
+                <w:noProof/>
+                <w:webHidden/>
+              </w:rPr>
+              <w:t>7</w:t>
+            </w:r>
+            <w:r>
+              <w:rPr>
+                <w:noProof/>
+                <w:webHidden/>
+              </w:rPr>
+              <w:fldChar w:fldCharType="end"/>
+            </w:r>
+          </w:hyperlink>
+        </w:p>
+        <w:p>
+          <w:pPr>
+            <w:pStyle w:val="TOC2"/>
+            <w:tabs>
+              <w:tab w:val="right" w:leader="dot" w:pos="9016"/>
+            </w:tabs>
+            <w:rPr>
+              <w:noProof/>
+            </w:rPr>
+          </w:pPr>
+          <w:hyperlink w:anchor="_Toc484431368" w:history="1">
+            <w:r>
+              <w:rPr>
+                <w:rStyle w:val="Hyperlink"/>
+                <w:noProof/>
+              </w:rPr>
+              <w:t>Delete(x) – Lazy delete</w:t>
+            </w:r>
+            <w:r>
+              <w:rPr>
+                <w:noProof/>
+                <w:webHidden/>
+              </w:rPr>
+              <w:tab/>
+            </w:r>
+            <w:r>
+              <w:rPr>
+                <w:noProof/>
+                <w:webHidden/>
+              </w:rPr>
+              <w:fldChar w:fldCharType="begin"/>
+            </w:r>
+            <w:r>
+              <w:rPr>
+                <w:noProof/>
+                <w:webHidden/>
+              </w:rPr>
+              <w:instrText xml:space="preserve"> PAGEREF _Toc484431368 \h </w:instrText>
+            </w:r>
+            <w:r>
+              <w:rPr>
+                <w:noProof/>
+                <w:webHidden/>
+              </w:rPr>
+            </w:r>
+            <w:r>
+              <w:rPr>
+                <w:noProof/>
+                <w:webHidden/>
+              </w:rPr>
+              <w:fldChar w:fldCharType="separate"/>
+            </w:r>
+            <w:r>
+              <w:rPr>
+                <w:noProof/>
+                <w:webHidden/>
+              </w:rPr>
+              <w:t>7</w:t>
+            </w:r>
+            <w:r>
+              <w:rPr>
+                <w:noProof/>
+                <w:webHidden/>
+              </w:rPr>
+              <w:fldChar w:fldCharType="end"/>
+            </w:r>
+          </w:hyperlink>
+        </w:p>
+        <w:p>
+          <w:pPr>
+            <w:pStyle w:val="TOC2"/>
+            <w:tabs>
+              <w:tab w:val="right" w:leader="dot" w:pos="9016"/>
+            </w:tabs>
+            <w:rPr>
+              <w:noProof/>
+            </w:rPr>
+          </w:pPr>
+          <w:hyperlink w:anchor="_Toc484431369" w:history="1">
+            <w:r>
+              <w:rPr>
+                <w:rStyle w:val="Hyperlink"/>
+                <w:noProof/>
+              </w:rPr>
+              <w:t>Insert(x)</w:t>
+            </w:r>
+            <w:r>
+              <w:rPr>
+                <w:noProof/>
+                <w:webHidden/>
+              </w:rPr>
+              <w:tab/>
+            </w:r>
+            <w:r>
+              <w:rPr>
+                <w:noProof/>
+                <w:webHidden/>
+              </w:rPr>
+              <w:fldChar w:fldCharType="begin"/>
+            </w:r>
+            <w:r>
+              <w:rPr>
+                <w:noProof/>
+                <w:webHidden/>
+              </w:rPr>
+              <w:instrText xml:space="preserve"> PAGEREF _Toc484431369 \h </w:instrText>
+            </w:r>
+            <w:r>
+              <w:rPr>
+                <w:noProof/>
+                <w:webHidden/>
+              </w:rPr>
+            </w:r>
+            <w:r>
+              <w:rPr>
+                <w:noProof/>
+                <w:webHidden/>
+              </w:rPr>
+              <w:fldChar w:fldCharType="separate"/>
+            </w:r>
+            <w:r>
+              <w:rPr>
+                <w:noProof/>
+                <w:webHidden/>
+              </w:rPr>
+              <w:t>8</w:t>
+            </w:r>
+            <w:r>
+              <w:rPr>
+                <w:noProof/>
+                <w:webHidden/>
+              </w:rPr>
+              <w:fldChar w:fldCharType="end"/>
+            </w:r>
+          </w:hyperlink>
+        </w:p>
+        <w:p>
+          <w:pPr>
+            <w:pStyle w:val="TOC2"/>
+            <w:tabs>
+              <w:tab w:val="right" w:leader="dot" w:pos="9016"/>
+            </w:tabs>
+            <w:rPr>
+              <w:noProof/>
+            </w:rPr>
+          </w:pPr>
+          <w:hyperlink w:anchor="_Toc484431370" w:history="1">
+            <w:r>
+              <w:rPr>
+                <w:rStyle w:val="Hyperlink"/>
+                <w:noProof/>
+              </w:rPr>
+              <w:t>Others</w:t>
+            </w:r>
+            <w:r>
+              <w:rPr>
+                <w:noProof/>
+                <w:webHidden/>
+              </w:rPr>
+              <w:tab/>
+            </w:r>
+            <w:r>
+              <w:rPr>
+                <w:noProof/>
+                <w:webHidden/>
+              </w:rPr>
+              <w:fldChar w:fldCharType="begin"/>
+            </w:r>
+            <w:r>
+              <w:rPr>
+                <w:noProof/>
+                <w:webHidden/>
+              </w:rPr>
+              <w:instrText xml:space="preserve"> PAGEREF _Toc484431370 \h </w:instrText>
+            </w:r>
+            <w:r>
+              <w:rPr>
+                <w:noProof/>
+                <w:webHidden/>
+              </w:rPr>
+            </w:r>
+            <w:r>
+              <w:rPr>
+                <w:noProof/>
+                <w:webHidden/>
+              </w:rPr>
+              <w:fldChar w:fldCharType="separate"/>
+            </w:r>
+            <w:r>
+              <w:rPr>
+                <w:noProof/>
+                <w:webHidden/>
+              </w:rPr>
+              <w:t>8</w:t>
             </w:r>
             <w:r>
               <w:rPr>
@@ -593,13 +1409,13 @@
           <w:pPr>
             <w:pStyle w:val="TOC1"/>
             <w:tabs>
-              <w:tab w:val="right" w:leader="dot" w:pos="9350"/>
+              <w:tab w:val="right" w:leader="dot" w:pos="9016"/>
             </w:tabs>
             <w:rPr>
               <w:noProof/>
             </w:rPr>
           </w:pPr>
-          <w:hyperlink w:anchor="_Toc484368652" w:history="1">
+          <w:hyperlink w:anchor="_Toc484431371" w:history="1">
             <w:r>
               <w:rPr>
                 <w:rStyle w:val="Hyperlink"/>
@@ -626,7 +1442,7 @@
                 <w:noProof/>
                 <w:webHidden/>
               </w:rPr>
-              <w:instrText xml:space="preserve"> PAGEREF _Toc484368652 \h </w:instrText>
+              <w:instrText xml:space="preserve"> PAGEREF _Toc484431371 \h </w:instrText>
             </w:r>
             <w:r>
               <w:rPr>
@@ -646,7 +1462,7 @@
                 <w:noProof/>
                 <w:webHidden/>
               </w:rPr>
-              <w:t>3</w:t>
+              <w:t>9</w:t>
             </w:r>
             <w:r>
               <w:rPr>
@@ -661,13 +1477,13 @@
           <w:pPr>
             <w:pStyle w:val="TOC1"/>
             <w:tabs>
-              <w:tab w:val="right" w:leader="dot" w:pos="9350"/>
+              <w:tab w:val="right" w:leader="dot" w:pos="9016"/>
             </w:tabs>
             <w:rPr>
               <w:noProof/>
             </w:rPr>
           </w:pPr>
-          <w:hyperlink w:anchor="_Toc484368653" w:history="1">
+          <w:hyperlink w:anchor="_Toc484431372" w:history="1">
             <w:r>
               <w:rPr>
                 <w:rStyle w:val="Hyperlink"/>
@@ -694,7 +1510,7 @@
                 <w:noProof/>
                 <w:webHidden/>
               </w:rPr>
-              <w:instrText xml:space="preserve"> PAGEREF _Toc484368653 \h </w:instrText>
+              <w:instrText xml:space="preserve"> PAGEREF _Toc484431372 \h </w:instrText>
             </w:r>
             <w:r>
               <w:rPr>
@@ -714,7 +1530,7 @@
                 <w:noProof/>
                 <w:webHidden/>
               </w:rPr>
-              <w:t>3</w:t>
+              <w:t>9</w:t>
             </w:r>
             <w:r>
               <w:rPr>
@@ -729,13 +1545,13 @@
           <w:pPr>
             <w:pStyle w:val="TOC1"/>
             <w:tabs>
-              <w:tab w:val="right" w:leader="dot" w:pos="9350"/>
+              <w:tab w:val="right" w:leader="dot" w:pos="9016"/>
             </w:tabs>
             <w:rPr>
               <w:noProof/>
             </w:rPr>
           </w:pPr>
-          <w:hyperlink w:anchor="_Toc484368654" w:history="1">
+          <w:hyperlink w:anchor="_Toc484431373" w:history="1">
             <w:r>
               <w:rPr>
                 <w:rStyle w:val="Hyperlink"/>
@@ -762,7 +1578,7 @@
                 <w:noProof/>
                 <w:webHidden/>
               </w:rPr>
-              <w:instrText xml:space="preserve"> PAGEREF _Toc484368654 \h </w:instrText>
+              <w:instrText xml:space="preserve"> PAGEREF _Toc484431373 \h </w:instrText>
             </w:r>
             <w:r>
               <w:rPr>
@@ -782,7 +1598,7 @@
                 <w:noProof/>
                 <w:webHidden/>
               </w:rPr>
-              <w:t>3</w:t>
+              <w:t>9</w:t>
             </w:r>
             <w:r>
               <w:rPr>
@@ -797,13 +1613,13 @@
           <w:pPr>
             <w:pStyle w:val="TOC1"/>
             <w:tabs>
-              <w:tab w:val="right" w:leader="dot" w:pos="9350"/>
+              <w:tab w:val="right" w:leader="dot" w:pos="9016"/>
             </w:tabs>
             <w:rPr>
               <w:noProof/>
             </w:rPr>
           </w:pPr>
-          <w:hyperlink w:anchor="_Toc484368655" w:history="1">
+          <w:hyperlink w:anchor="_Toc484431374" w:history="1">
             <w:r>
               <w:rPr>
                 <w:rStyle w:val="Hyperlink"/>
@@ -830,7 +1646,7 @@
                 <w:noProof/>
                 <w:webHidden/>
               </w:rPr>
-              <w:instrText xml:space="preserve"> PAGEREF _Toc484368655 \h </w:instrText>
+              <w:instrText xml:space="preserve"> PAGEREF _Toc484431374 \h </w:instrText>
             </w:r>
             <w:r>
               <w:rPr>
@@ -850,7 +1666,7 @@
                 <w:noProof/>
                 <w:webHidden/>
               </w:rPr>
-              <w:t>3</w:t>
+              <w:t>9</w:t>
             </w:r>
             <w:r>
               <w:rPr>
@@ -865,13 +1681,13 @@
           <w:pPr>
             <w:pStyle w:val="TOC1"/>
             <w:tabs>
-              <w:tab w:val="right" w:leader="dot" w:pos="9350"/>
+              <w:tab w:val="right" w:leader="dot" w:pos="9016"/>
             </w:tabs>
             <w:rPr>
               <w:noProof/>
             </w:rPr>
           </w:pPr>
-          <w:hyperlink w:anchor="_Toc484368656" w:history="1">
+          <w:hyperlink w:anchor="_Toc484431375" w:history="1">
             <w:r>
               <w:rPr>
                 <w:rStyle w:val="Hyperlink"/>
@@ -898,7 +1714,7 @@
                 <w:noProof/>
                 <w:webHidden/>
               </w:rPr>
-              <w:instrText xml:space="preserve"> PAGEREF _Toc484368656 \h </w:instrText>
+              <w:instrText xml:space="preserve"> PAGEREF _Toc484431375 \h </w:instrText>
             </w:r>
             <w:r>
               <w:rPr>
@@ -918,7 +1734,7 @@
                 <w:noProof/>
                 <w:webHidden/>
               </w:rPr>
-              <w:t>3</w:t>
+              <w:t>9</w:t>
             </w:r>
             <w:r>
               <w:rPr>
@@ -933,13 +1749,13 @@
           <w:pPr>
             <w:pStyle w:val="TOC2"/>
             <w:tabs>
-              <w:tab w:val="right" w:leader="dot" w:pos="9350"/>
+              <w:tab w:val="right" w:leader="dot" w:pos="9016"/>
             </w:tabs>
             <w:rPr>
               <w:noProof/>
             </w:rPr>
           </w:pPr>
-          <w:hyperlink w:anchor="_Toc484368657" w:history="1">
+          <w:hyperlink w:anchor="_Toc484431376" w:history="1">
             <w:r>
               <w:rPr>
                 <w:rStyle w:val="Hyperlink"/>
@@ -966,7 +1782,7 @@
                 <w:noProof/>
                 <w:webHidden/>
               </w:rPr>
-              <w:instrText xml:space="preserve"> PAGEREF _Toc484368657 \h </w:instrText>
+              <w:instrText xml:space="preserve"> PAGEREF _Toc484431376 \h </w:instrText>
             </w:r>
             <w:r>
               <w:rPr>
@@ -986,7 +1802,7 @@
                 <w:noProof/>
                 <w:webHidden/>
               </w:rPr>
-              <w:t>3</w:t>
+              <w:t>9</w:t>
             </w:r>
             <w:r>
               <w:rPr>
@@ -1001,13 +1817,13 @@
           <w:pPr>
             <w:pStyle w:val="TOC2"/>
             <w:tabs>
-              <w:tab w:val="right" w:leader="dot" w:pos="9350"/>
+              <w:tab w:val="right" w:leader="dot" w:pos="9016"/>
             </w:tabs>
             <w:rPr>
               <w:noProof/>
             </w:rPr>
           </w:pPr>
-          <w:hyperlink w:anchor="_Toc484368658" w:history="1">
+          <w:hyperlink w:anchor="_Toc484431377" w:history="1">
             <w:r>
               <w:rPr>
                 <w:rStyle w:val="Hyperlink"/>
@@ -1034,7 +1850,7 @@
                 <w:noProof/>
                 <w:webHidden/>
               </w:rPr>
-              <w:instrText xml:space="preserve"> PAGEREF _Toc484368658 \h </w:instrText>
+              <w:instrText xml:space="preserve"> PAGEREF _Toc484431377 \h </w:instrText>
             </w:r>
             <w:r>
               <w:rPr>
@@ -1054,7 +1870,7 @@
                 <w:noProof/>
                 <w:webHidden/>
               </w:rPr>
-              <w:t>3</w:t>
+              <w:t>9</w:t>
             </w:r>
             <w:r>
               <w:rPr>
@@ -1069,13 +1885,13 @@
           <w:pPr>
             <w:pStyle w:val="TOC2"/>
             <w:tabs>
-              <w:tab w:val="right" w:leader="dot" w:pos="9350"/>
+              <w:tab w:val="right" w:leader="dot" w:pos="9016"/>
             </w:tabs>
             <w:rPr>
               <w:noProof/>
             </w:rPr>
           </w:pPr>
-          <w:hyperlink w:anchor="_Toc484368659" w:history="1">
+          <w:hyperlink w:anchor="_Toc484431378" w:history="1">
             <w:r>
               <w:rPr>
                 <w:rStyle w:val="Hyperlink"/>
@@ -1102,7 +1918,7 @@
                 <w:noProof/>
                 <w:webHidden/>
               </w:rPr>
-              <w:instrText xml:space="preserve"> PAGEREF _Toc484368659 \h </w:instrText>
+              <w:instrText xml:space="preserve"> PAGEREF _Toc484431378 \h </w:instrText>
             </w:r>
             <w:r>
               <w:rPr>
@@ -1122,7 +1938,7 @@
                 <w:noProof/>
                 <w:webHidden/>
               </w:rPr>
-              <w:t>3</w:t>
+              <w:t>9</w:t>
             </w:r>
             <w:r>
               <w:rPr>
@@ -1137,13 +1953,13 @@
           <w:pPr>
             <w:pStyle w:val="TOC1"/>
             <w:tabs>
-              <w:tab w:val="right" w:leader="dot" w:pos="9350"/>
+              <w:tab w:val="right" w:leader="dot" w:pos="9016"/>
             </w:tabs>
             <w:rPr>
               <w:noProof/>
             </w:rPr>
           </w:pPr>
-          <w:hyperlink w:anchor="_Toc484368660" w:history="1">
+          <w:hyperlink w:anchor="_Toc484431379" w:history="1">
             <w:r>
               <w:rPr>
                 <w:rStyle w:val="Hyperlink"/>
@@ -1170,7 +1986,7 @@
                 <w:noProof/>
                 <w:webHidden/>
               </w:rPr>
-              <w:instrText xml:space="preserve"> PAGEREF _Toc484368660 \h </w:instrText>
+              <w:instrText xml:space="preserve"> PAGEREF _Toc484431379 \h </w:instrText>
             </w:r>
             <w:r>
               <w:rPr>
@@ -1190,7 +2006,7 @@
                 <w:noProof/>
                 <w:webHidden/>
               </w:rPr>
-              <w:t>3</w:t>
+              <w:t>9</w:t>
             </w:r>
             <w:r>
               <w:rPr>
@@ -1247,11 +2063,12 @@
     <w:p>
       <w:pPr>
         <w:pStyle w:val="Heading1"/>
+        <w:jc w:val="both"/>
         <w:rPr>
           <w:sz w:val="36"/>
         </w:rPr>
       </w:pPr>
-      <w:bookmarkStart w:id="5" w:name="_Toc484368648"/>
+      <w:bookmarkStart w:id="5" w:name="_Toc484431355"/>
       <w:r>
         <w:rPr>
           <w:sz w:val="36"/>
@@ -1263,6 +2080,1723 @@
     </w:p>
     <w:p>
       <w:pPr>
+        <w:jc w:val="both"/>
+        <w:rPr>
+          <w:rFonts w:cstheme="minorHAnsi"/>
+        </w:rPr>
+      </w:pPr>
+      <w:r>
+        <w:rPr>
+          <w:rFonts w:cstheme="minorHAnsi"/>
+        </w:rPr>
+        <w:t xml:space="preserve">Dynamic perfect hashing is an algorithm which gives </w:t>
+      </w:r>
+      <w:proofErr w:type="gramStart"/>
+      <w:r>
+        <w:rPr>
+          <w:rFonts w:cstheme="minorHAnsi"/>
+        </w:rPr>
+        <w:t>O(</w:t>
+      </w:r>
+      <w:proofErr w:type="gramEnd"/>
+      <w:r>
+        <w:rPr>
+          <w:rFonts w:cstheme="minorHAnsi"/>
+        </w:rPr>
+        <w:t xml:space="preserve">1) worst case time for lookup and O(1) amortized expected time for insertion and deletion for the dictionary problem. </w:t>
+      </w:r>
+      <w:r>
+        <w:rPr>
+          <w:rFonts w:cstheme="minorHAnsi"/>
+        </w:rPr>
+        <w:t xml:space="preserve">This task was given to our group as a final project of the “Topics in in Algorithms” class. </w:t>
+      </w:r>
+      <w:r>
+        <w:rPr>
+          <w:rFonts w:cstheme="minorHAnsi"/>
+        </w:rPr>
+        <w:t xml:space="preserve">In this project, we decided to implement this algorithm and analyze deeply the given pseudocode and the outcome from our code. As a result, this project should produce high quality implementation in Python (programming language). </w:t>
+      </w:r>
+      <w:r>
+        <w:rPr>
+          <w:rFonts w:cstheme="minorHAnsi"/>
+        </w:rPr>
+        <w:t>The solution will be well documented and all the step from the begging of the project until the final stage will be documented in Log Report.</w:t>
+      </w:r>
+    </w:p>
+    <w:p>
+      <w:pPr>
+        <w:pStyle w:val="Heading1"/>
+        <w:jc w:val="both"/>
+        <w:rPr>
+          <w:sz w:val="36"/>
+        </w:rPr>
+      </w:pPr>
+      <w:bookmarkStart w:id="6" w:name="_Toc484431356"/>
+      <w:r>
+        <w:rPr>
+          <w:sz w:val="36"/>
+        </w:rPr>
+        <w:t>Introduction</w:t>
+      </w:r>
+      <w:bookmarkEnd w:id="6"/>
+    </w:p>
+    <w:p>
+      <w:pPr>
+        <w:jc w:val="both"/>
+        <w:rPr>
+          <w:rFonts w:cstheme="minorHAnsi"/>
+        </w:rPr>
+      </w:pPr>
+      <w:r>
+        <w:rPr>
+          <w:rFonts w:cstheme="minorHAnsi"/>
+        </w:rPr>
+        <w:t xml:space="preserve">The group consist two members and we are both people with compute science background. However, Simon’s knowledge of the Python is much better, therefore he has a major role in the project implementation. </w:t>
+      </w:r>
+      <w:r>
+        <w:rPr>
+          <w:rFonts w:cstheme="minorHAnsi"/>
+        </w:rPr>
+        <w:t>However,</w:t>
+      </w:r>
+      <w:r>
+        <w:rPr>
+          <w:rFonts w:cstheme="minorHAnsi"/>
+        </w:rPr>
+        <w:t xml:space="preserve"> this project will be done equally but both members and description of the work done by each member can be found in the </w:t>
+      </w:r>
+      <w:r>
+        <w:rPr>
+          <w:rFonts w:cstheme="minorHAnsi"/>
+        </w:rPr>
+        <w:t xml:space="preserve">Log Report or can be seen from the </w:t>
+      </w:r>
+      <w:proofErr w:type="spellStart"/>
+      <w:r>
+        <w:rPr>
+          <w:rFonts w:cstheme="minorHAnsi"/>
+        </w:rPr>
+        <w:t>GitLog</w:t>
+      </w:r>
+      <w:proofErr w:type="spellEnd"/>
+      <w:r>
+        <w:rPr>
+          <w:rFonts w:cstheme="minorHAnsi"/>
+        </w:rPr>
+        <w:t xml:space="preserve"> file attached as Appendices to this file.</w:t>
+      </w:r>
+    </w:p>
+    <w:p>
+      <w:pPr>
+        <w:jc w:val="both"/>
+        <w:rPr>
+          <w:rFonts w:cstheme="minorHAnsi"/>
+        </w:rPr>
+      </w:pPr>
+      <w:r>
+        <w:rPr>
+          <w:rFonts w:cstheme="minorHAnsi"/>
+        </w:rPr>
+        <w:t xml:space="preserve">For this project, we were not given so much time therefore we had to quickly come with a plan and analyze all possible problems that can arise during the implementation. </w:t>
+      </w:r>
+      <w:r>
+        <w:rPr>
+          <w:rFonts w:cstheme="minorHAnsi"/>
+        </w:rPr>
+        <w:t xml:space="preserve">First major problem that we found was understanding the pseudocode </w:t>
+      </w:r>
+      <w:r>
+        <w:rPr>
+          <w:rFonts w:cstheme="minorHAnsi"/>
+        </w:rPr>
+        <w:t>and prioritize the methods by their importance</w:t>
+      </w:r>
+      <w:r>
+        <w:rPr>
+          <w:rFonts w:cstheme="minorHAnsi"/>
+        </w:rPr>
+        <w:t xml:space="preserve">. </w:t>
+      </w:r>
+      <w:r>
+        <w:rPr>
+          <w:rFonts w:cstheme="minorHAnsi"/>
+        </w:rPr>
+        <w:t xml:space="preserve">Another issue was how can we compare our results and what kind of testing should be done to determine if the implementation is successful or not. </w:t>
+      </w:r>
+      <w:r>
+        <w:rPr>
+          <w:rFonts w:cstheme="minorHAnsi"/>
+        </w:rPr>
+        <w:t>Finally,</w:t>
+      </w:r>
+      <w:r>
+        <w:rPr>
+          <w:rFonts w:cstheme="minorHAnsi"/>
+        </w:rPr>
+        <w:t xml:space="preserve"> since our coding styles are different best way of implementing this project is working together – this way misunderstanding</w:t>
+      </w:r>
+      <w:r>
+        <w:rPr>
+          <w:rFonts w:cstheme="minorHAnsi"/>
+        </w:rPr>
+        <w:t xml:space="preserve">s </w:t>
+      </w:r>
+      <w:r>
+        <w:rPr>
+          <w:rFonts w:cstheme="minorHAnsi"/>
+        </w:rPr>
+        <w:t xml:space="preserve">can be avoided and </w:t>
+      </w:r>
+      <w:r>
+        <w:rPr>
+          <w:rFonts w:cstheme="minorHAnsi"/>
+        </w:rPr>
+        <w:t>the process flow can go easier, this was making our team work less flexible and due to schedule conflicts the number of possible group meetings was not big.</w:t>
+      </w:r>
+    </w:p>
+    <w:p>
+      <w:pPr>
+        <w:jc w:val="both"/>
+        <w:rPr>
+          <w:rFonts w:cstheme="minorHAnsi"/>
+        </w:rPr>
+      </w:pPr>
+      <w:r>
+        <w:rPr>
+          <w:rFonts w:cstheme="minorHAnsi"/>
+        </w:rPr>
+        <w:t xml:space="preserve">We decided to meet every Tuesday and Thursday from 9 until 11 a.m. </w:t>
+      </w:r>
+      <w:r>
+        <w:rPr>
+          <w:rFonts w:cstheme="minorHAnsi"/>
+        </w:rPr>
+        <w:t xml:space="preserve">for making the major project decisions together. During this </w:t>
+      </w:r>
+      <w:r>
+        <w:rPr>
+          <w:rFonts w:cstheme="minorHAnsi"/>
+        </w:rPr>
+        <w:t>meeting,</w:t>
+      </w:r>
+      <w:r>
+        <w:rPr>
+          <w:rFonts w:cstheme="minorHAnsi"/>
+        </w:rPr>
+        <w:t xml:space="preserve"> we implemented most of the code but due to the time limitations we had to split some work and do some it at home. Simeon was more involved with documenting the choices we made and Simon about the code quality and real implementation.</w:t>
+      </w:r>
+      <w:r>
+        <w:rPr>
+          <w:rFonts w:cstheme="minorHAnsi"/>
+        </w:rPr>
+        <w:t xml:space="preserve"> A better idea of each member duties can be seen in the </w:t>
+      </w:r>
+      <w:proofErr w:type="spellStart"/>
+      <w:r>
+        <w:rPr>
+          <w:rFonts w:cstheme="minorHAnsi"/>
+        </w:rPr>
+        <w:t>GitLog</w:t>
+      </w:r>
+      <w:proofErr w:type="spellEnd"/>
+      <w:r>
+        <w:rPr>
+          <w:rFonts w:cstheme="minorHAnsi"/>
+        </w:rPr>
+        <w:t xml:space="preserve"> file or in the Log Report.</w:t>
+      </w:r>
+    </w:p>
+    <w:p>
+      <w:pPr>
+        <w:pStyle w:val="Heading1"/>
+        <w:jc w:val="both"/>
+        <w:rPr>
+          <w:sz w:val="36"/>
+        </w:rPr>
+      </w:pPr>
+      <w:bookmarkStart w:id="7" w:name="_Toc484431357"/>
+      <w:r>
+        <w:rPr>
+          <w:sz w:val="36"/>
+        </w:rPr>
+        <w:t>Background</w:t>
+      </w:r>
+      <w:bookmarkEnd w:id="7"/>
+    </w:p>
+    <w:p>
+      <w:pPr>
+        <w:pStyle w:val="Heading2"/>
+      </w:pPr>
+      <w:bookmarkStart w:id="8" w:name="_Toc484431358"/>
+      <w:r>
+        <w:t>Dictionary problem</w:t>
+      </w:r>
+      <w:bookmarkEnd w:id="8"/>
+    </w:p>
+    <w:p>
+      <w:pPr>
+        <w:jc w:val="both"/>
+        <w:rPr>
+          <w:rFonts w:cstheme="minorHAnsi"/>
+        </w:rPr>
+      </w:pPr>
+      <w:r>
+        <w:rPr>
+          <w:rFonts w:cstheme="minorHAnsi"/>
+        </w:rPr>
+        <w:t>To get a better overview of what this algorithm solves we should introduce you to the problem that the Dynamic perfec</w:t>
+      </w:r>
+      <w:r>
+        <w:rPr>
+          <w:rFonts w:cstheme="minorHAnsi"/>
+        </w:rPr>
+        <w:t xml:space="preserve">t hashing solves. </w:t>
+      </w:r>
+      <w:r>
+        <w:rPr>
+          <w:rFonts w:cstheme="minorHAnsi"/>
+        </w:rPr>
+        <w:t>Dictionary is an Abstract Data Type (ADT)</w:t>
+      </w:r>
+      <w:r>
+        <w:rPr>
+          <w:rFonts w:cstheme="minorHAnsi"/>
+        </w:rPr>
+        <w:t xml:space="preserve"> are also known as associative arrays or maps. Every element in the dictionary has a key and an associated value for this key. Both the key and the value represent a pair. The analogy with the real-world dictionary comes from the fact, that in every dictionary, for every for word (key), we also have a description related to this word (value). Dictionary ADT has insert, remove and look up set of operations. The two major solutions to the dictionary problem are a hash table or a search tree. In some cases, it is also possible to solve the problem using directly addressed arrays, binary search trees, or other more specialized structures.</w:t>
+      </w:r>
+    </w:p>
+    <w:p>
+      <w:pPr>
+        <w:pStyle w:val="Heading2"/>
+      </w:pPr>
+      <w:bookmarkStart w:id="9" w:name="_Toc484431359"/>
+      <w:r>
+        <w:t>Hash table</w:t>
+      </w:r>
+      <w:bookmarkEnd w:id="9"/>
+    </w:p>
+    <w:p>
+      <w:pPr>
+        <w:jc w:val="both"/>
+        <w:rPr>
+          <w:rFonts w:cstheme="minorHAnsi"/>
+        </w:rPr>
+      </w:pPr>
+      <w:r>
+        <w:rPr>
+          <w:rFonts w:cstheme="minorHAnsi"/>
+        </w:rPr>
+        <w:t xml:space="preserve">Hashing tables is a data structure invented 1953. </w:t>
+      </w:r>
+      <w:r>
+        <w:rPr>
+          <w:rFonts w:cstheme="minorHAnsi"/>
+        </w:rPr>
+        <w:t xml:space="preserve">In computing, a hash table (hash map) is a data structure which implements an associative array abstract data type, a structure that can map keys to </w:t>
+      </w:r>
+      <w:r>
+        <w:rPr>
+          <w:rFonts w:cstheme="minorHAnsi"/>
+        </w:rPr>
+        <w:lastRenderedPageBreak/>
+        <w:t>values. A hash table uses a hash function to compute an index into an array of buckets or slots, from which the desired value can be found.</w:t>
+      </w:r>
+    </w:p>
+    <w:p>
+      <w:pPr>
+        <w:jc w:val="both"/>
+        <w:rPr>
+          <w:rFonts w:cstheme="minorHAnsi"/>
+        </w:rPr>
+      </w:pPr>
+      <w:r>
+        <w:rPr>
+          <w:rFonts w:cstheme="minorHAnsi"/>
+        </w:rPr>
+        <w:t>Ideally, the hash function will assign each key to a unique bucket, but most hash table designs employ an imperfect hash function, which might cause hash collisions where the hash function generates the same index for more than one key</w:t>
+      </w:r>
+      <w:r>
+        <w:rPr>
+          <w:rFonts w:cstheme="minorHAnsi"/>
+        </w:rPr>
+        <w:t xml:space="preserve"> (example of collision is k5 and k2 from the picture </w:t>
+      </w:r>
+      <w:proofErr w:type="spellStart"/>
+      <w:r>
+        <w:rPr>
+          <w:rFonts w:cstheme="minorHAnsi"/>
+        </w:rPr>
+        <w:t>bellow</w:t>
+      </w:r>
+      <w:proofErr w:type="spellEnd"/>
+      <w:r>
+        <w:rPr>
+          <w:rFonts w:cstheme="minorHAnsi"/>
+        </w:rPr>
+        <w:t>)</w:t>
+      </w:r>
+      <w:r>
+        <w:rPr>
+          <w:rFonts w:cstheme="minorHAnsi"/>
+        </w:rPr>
+        <w:t>. Such collisions must be accommodated in some way.</w:t>
+      </w:r>
+    </w:p>
+    <w:p>
+      <w:pPr>
+        <w:keepNext/>
+        <w:jc w:val="both"/>
+      </w:pPr>
+      <w:r>
+        <w:drawing>
+          <wp:inline distT="0" distB="0" distL="0" distR="0" wp14:anchorId="38C5023B" wp14:editId="25FC9213">
+            <wp:extent cx="5731510" cy="2830195"/>
+            <wp:effectExtent l="0" t="0" r="2540" b="8255"/>
+            <wp:docPr id="3" name="Content Placeholder 2"/>
+            <wp:cNvGraphicFramePr>
+              <a:graphicFrameLocks xmlns:a="http://schemas.openxmlformats.org/drawingml/2006/main" noGrp="1" noChangeAspect="1"/>
+            </wp:cNvGraphicFramePr>
+            <a:graphic xmlns:a="http://schemas.openxmlformats.org/drawingml/2006/main">
+              <a:graphicData uri="http://schemas.openxmlformats.org/drawingml/2006/picture">
+                <pic:pic xmlns:pic="http://schemas.openxmlformats.org/drawingml/2006/picture">
+                  <pic:nvPicPr>
+                    <pic:cNvPr id="3" name="Content Placeholder 2"/>
+                    <pic:cNvPicPr>
+                      <a:picLocks noGrp="1" noChangeAspect="1"/>
+                    </pic:cNvPicPr>
+                  </pic:nvPicPr>
+                  <pic:blipFill rotWithShape="1">
+                    <a:blip r:embed="rId9"/>
+                    <a:srcRect l="19665" t="27378" r="21901" b="21308"/>
+                    <a:stretch/>
+                  </pic:blipFill>
+                  <pic:spPr>
+                    <a:xfrm>
+                      <a:off x="0" y="0"/>
+                      <a:ext cx="5731510" cy="2830195"/>
+                    </a:xfrm>
+                    <a:prstGeom prst="rect">
+                      <a:avLst/>
+                    </a:prstGeom>
+                  </pic:spPr>
+                </pic:pic>
+              </a:graphicData>
+            </a:graphic>
+          </wp:inline>
+        </w:drawing>
+      </w:r>
+    </w:p>
+    <w:p>
+      <w:pPr>
+        <w:pStyle w:val="Caption"/>
+        <w:jc w:val="center"/>
+        <w:rPr>
+          <w:rFonts w:hint="eastAsia"/>
+        </w:rPr>
+      </w:pPr>
+      <w:r>
+        <w:t xml:space="preserve">Figure </w:t>
+      </w:r>
+      <w:r>
+        <w:fldChar w:fldCharType="begin"/>
+      </w:r>
+      <w:r>
+        <w:instrText xml:space="preserve"> SEQ Figure \* ARABIC </w:instrText>
+      </w:r>
+      <w:r>
+        <w:fldChar w:fldCharType="separate"/>
+      </w:r>
+      <w:r>
+        <w:rPr>
+          <w:noProof/>
+        </w:rPr>
+        <w:t>1</w:t>
+      </w:r>
+      <w:r>
+        <w:fldChar w:fldCharType="end"/>
+      </w:r>
+      <w:r>
+        <w:t xml:space="preserve"> Hashing Collision</w:t>
+      </w:r>
+    </w:p>
+    <w:p>
+      <w:pPr>
+        <w:pStyle w:val="NoSpacing"/>
+        <w:jc w:val="both"/>
+        <w:rPr>
+          <w:rFonts w:cstheme="minorHAnsi"/>
+        </w:rPr>
+      </w:pPr>
+      <w:r>
+        <w:rPr>
+          <w:rFonts w:cstheme="minorHAnsi"/>
+        </w:rPr>
+        <w:t>Popular collision resolving techniques are:</w:t>
+      </w:r>
+    </w:p>
+    <w:p>
+      <w:pPr>
+        <w:pStyle w:val="Heading3"/>
+      </w:pPr>
+      <w:bookmarkStart w:id="10" w:name="_Toc484431360"/>
+      <w:r>
+        <w:t>Open addressing</w:t>
+      </w:r>
+      <w:bookmarkEnd w:id="10"/>
+    </w:p>
+    <w:p>
+      <w:pPr>
+        <w:pStyle w:val="NoSpacing"/>
+        <w:jc w:val="both"/>
+        <w:rPr>
+          <w:rFonts w:cstheme="minorHAnsi"/>
+        </w:rPr>
+      </w:pPr>
+      <w:r>
+        <w:rPr>
+          <w:rFonts w:cstheme="minorHAnsi"/>
+        </w:rPr>
+        <w:t>To insert: if slot is full, try another slot, and another, until an open slot is found (probing)</w:t>
+      </w:r>
+      <w:r>
+        <w:rPr>
+          <w:rFonts w:cstheme="minorHAnsi"/>
+        </w:rPr>
+        <w:t xml:space="preserve">. </w:t>
+      </w:r>
+      <w:r>
+        <w:rPr>
+          <w:rFonts w:cstheme="minorHAnsi"/>
+        </w:rPr>
+        <w:t>To search, follow same sequence of probes as would be used when inserting the element</w:t>
+      </w:r>
+      <w:r>
+        <w:rPr>
+          <w:rFonts w:cstheme="minorHAnsi"/>
+        </w:rPr>
+        <w:t>.</w:t>
+      </w:r>
+    </w:p>
+    <w:p>
+      <w:pPr>
+        <w:pStyle w:val="NoSpacing"/>
+        <w:jc w:val="both"/>
+        <w:rPr>
+          <w:rFonts w:cstheme="minorHAnsi"/>
+        </w:rPr>
+      </w:pPr>
+    </w:p>
+    <w:p>
+      <w:pPr>
+        <w:pStyle w:val="Heading3"/>
+      </w:pPr>
+      <w:bookmarkStart w:id="11" w:name="_Toc484431361"/>
+      <w:r>
+        <w:t>Chaining</w:t>
+      </w:r>
+      <w:bookmarkEnd w:id="11"/>
+    </w:p>
+    <w:p>
+      <w:pPr>
+        <w:pStyle w:val="NoSpacing"/>
+        <w:jc w:val="both"/>
+        <w:rPr>
+          <w:rFonts w:cstheme="minorHAnsi"/>
+        </w:rPr>
+      </w:pPr>
+      <w:r>
+        <w:rPr>
+          <w:rFonts w:cstheme="minorHAnsi"/>
+        </w:rPr>
+        <w:t xml:space="preserve">Keep linked list of elements in </w:t>
+      </w:r>
+      <w:r>
+        <w:rPr>
+          <w:rFonts w:cstheme="minorHAnsi"/>
+        </w:rPr>
+        <w:t>slots. Upon</w:t>
+      </w:r>
+      <w:r>
+        <w:rPr>
+          <w:rFonts w:cstheme="minorHAnsi"/>
+        </w:rPr>
+        <w:t xml:space="preserve"> collision, just add new element to list</w:t>
+      </w:r>
+      <w:r>
+        <w:rPr>
+          <w:rFonts w:cstheme="minorHAnsi"/>
+        </w:rPr>
+        <w:t xml:space="preserve"> (downside of this technique is that if a bad </w:t>
+      </w:r>
+      <w:r>
+        <w:rPr>
+          <w:rFonts w:cstheme="minorHAnsi"/>
+        </w:rPr>
+        <w:t>hash function</w:t>
+      </w:r>
+      <w:r>
+        <w:rPr>
+          <w:rFonts w:cstheme="minorHAnsi"/>
+        </w:rPr>
+        <w:t xml:space="preserve"> is selected this can lead to a Linked List data structure which leads to much worst performance.)</w:t>
+      </w:r>
+      <w:r>
+        <w:rPr>
+          <w:rFonts w:cstheme="minorHAnsi"/>
+        </w:rPr>
+        <w:t xml:space="preserve">. </w:t>
+      </w:r>
+    </w:p>
+    <w:p>
+      <w:pPr>
+        <w:pStyle w:val="NoSpacing"/>
+        <w:jc w:val="both"/>
+        <w:rPr>
+          <w:rFonts w:cstheme="minorHAnsi"/>
+        </w:rPr>
+      </w:pPr>
+    </w:p>
+    <w:p>
+      <w:pPr>
+        <w:jc w:val="both"/>
+        <w:rPr>
+          <w:rFonts w:cstheme="minorHAnsi"/>
+        </w:rPr>
+      </w:pPr>
+      <w:r>
+        <w:rPr>
+          <w:rFonts w:cstheme="minorHAnsi"/>
+        </w:rPr>
+        <w:t>Therefore,</w:t>
+      </w:r>
+      <w:r>
+        <w:rPr>
+          <w:rFonts w:cstheme="minorHAnsi"/>
+        </w:rPr>
+        <w:t xml:space="preserve"> we need to pick our </w:t>
+      </w:r>
+      <w:r>
+        <w:rPr>
+          <w:rFonts w:cstheme="minorHAnsi"/>
+        </w:rPr>
+        <w:t>hash function very carefully. A conflict free solution can be universal hashing. We pick a hash function randomly when the algorithm begins</w:t>
+      </w:r>
+      <w:r>
+        <w:rPr>
+          <w:rFonts w:cstheme="minorHAnsi"/>
+        </w:rPr>
+        <w:tab/>
+      </w:r>
+      <w:r>
+        <w:rPr>
+          <w:rFonts w:cstheme="minorHAnsi"/>
+        </w:rPr>
+        <w:t xml:space="preserve"> (not upon every insert!), this guarantees good performance on average, no matter what keys adversary chooses, but for this we need a family of hash functions to choose from.</w:t>
+      </w:r>
+      <w:r>
+        <w:rPr>
+          <w:rFonts w:cstheme="minorHAnsi"/>
+        </w:rPr>
+        <w:t xml:space="preserve"> This lead us to the following theorem </w:t>
+      </w:r>
+      <w:proofErr w:type="spellStart"/>
+      <w:r>
+        <w:rPr>
+          <w:rFonts w:cstheme="minorHAnsi"/>
+        </w:rPr>
+        <w:t>expaling</w:t>
+      </w:r>
+      <w:proofErr w:type="spellEnd"/>
+      <w:r>
+        <w:rPr>
+          <w:rFonts w:cstheme="minorHAnsi"/>
+        </w:rPr>
+        <w:t xml:space="preserve"> what a hash family is and more specifically a universal hash family:</w:t>
+      </w:r>
+    </w:p>
+    <w:p>
+      <w:pPr>
+        <w:pStyle w:val="Heading3"/>
+      </w:pPr>
+      <w:bookmarkStart w:id="12" w:name="_Toc484431362"/>
+      <w:r>
+        <w:t>Theorem</w:t>
+      </w:r>
+      <w:bookmarkEnd w:id="12"/>
+    </w:p>
+    <w:p>
+      <w:pPr>
+        <w:pStyle w:val="NoSpacing"/>
+        <w:jc w:val="both"/>
+        <w:rPr>
+          <w:rFonts w:cstheme="minorHAnsi"/>
+        </w:rPr>
+      </w:pPr>
+      <w:r>
+        <w:rPr>
+          <w:rFonts w:cstheme="minorHAnsi"/>
+        </w:rPr>
+        <w:t xml:space="preserve">If H is universal, then for any set K </w:t>
+      </w:r>
+      <w:r>
+        <w:rPr>
+          <w:rFonts w:ascii="Cambria Math" w:hAnsi="Cambria Math" w:cs="Cambria Math"/>
+        </w:rPr>
+        <w:t>⊆</w:t>
+      </w:r>
+      <w:r>
+        <w:rPr>
+          <w:rFonts w:cstheme="minorHAnsi"/>
+        </w:rPr>
+        <w:t xml:space="preserve"> U of size N, for any k </w:t>
+      </w:r>
+      <w:r>
+        <w:rPr>
+          <w:rFonts w:ascii="Cambria Math" w:hAnsi="Cambria Math" w:cs="Cambria Math"/>
+        </w:rPr>
+        <w:t>∈</w:t>
+      </w:r>
+      <w:r>
+        <w:rPr>
+          <w:rFonts w:cstheme="minorHAnsi"/>
+        </w:rPr>
+        <w:t xml:space="preserve"> U if we construct h at random according to H, the expected number of collisions between k and other elements in K is at most N/M.</w:t>
+      </w:r>
+    </w:p>
+    <w:p>
+      <w:pPr>
+        <w:pStyle w:val="NoSpacing"/>
+        <w:jc w:val="both"/>
+        <w:rPr>
+          <w:rFonts w:cstheme="minorHAnsi"/>
+        </w:rPr>
+      </w:pPr>
+      <w:r>
+        <w:rPr>
+          <w:rFonts w:cstheme="minorHAnsi"/>
+        </w:rPr>
+        <w:t>H is said to be universal if:</w:t>
+      </w:r>
+    </w:p>
+    <w:p>
+      <w:pPr>
+        <w:pStyle w:val="NoSpacing"/>
+        <w:jc w:val="both"/>
+        <w:rPr>
+          <w:rFonts w:cstheme="minorHAnsi"/>
+        </w:rPr>
+      </w:pPr>
+      <w:r>
+        <w:rPr>
+          <w:rFonts w:cstheme="minorHAnsi"/>
+        </w:rPr>
+        <w:t>for each pair of distinct keys x, y є U, the number of hash functions h є H for which h(x) = h(y) is |1|/m. In other words: With a random hash function from H, the chance of a collision between x and y is exactly 1/m (x ≠ y).</w:t>
+      </w:r>
+    </w:p>
+    <w:p>
+      <w:pPr>
+        <w:pStyle w:val="NoSpacing"/>
+        <w:jc w:val="both"/>
+        <w:rPr>
+          <w:rFonts w:cstheme="minorHAnsi"/>
+        </w:rPr>
+      </w:pPr>
+    </w:p>
+    <w:p>
+      <w:pPr>
+        <w:pStyle w:val="Heading2"/>
+      </w:pPr>
+      <w:bookmarkStart w:id="13" w:name="_Toc484431363"/>
+      <w:r>
+        <w:lastRenderedPageBreak/>
+        <w:t>Perfect Hashing</w:t>
+      </w:r>
+      <w:bookmarkEnd w:id="13"/>
+    </w:p>
+    <w:p>
+      <w:pPr>
+        <w:pStyle w:val="NoSpacing"/>
+        <w:jc w:val="both"/>
+        <w:rPr>
+          <w:rFonts w:cstheme="minorHAnsi"/>
+        </w:rPr>
+      </w:pPr>
+      <w:r>
+        <w:rPr>
+          <w:rFonts w:cstheme="minorHAnsi"/>
+        </w:rPr>
+        <w:t xml:space="preserve">This lead us to Perfect Hashing </w:t>
+      </w:r>
+      <w:r>
+        <w:rPr>
+          <w:rFonts w:cstheme="minorHAnsi"/>
+        </w:rPr>
+        <w:t xml:space="preserve">Perfect Hashing or also known as </w:t>
+      </w:r>
+      <w:r>
+        <w:rPr>
+          <w:rFonts w:cstheme="minorHAnsi"/>
+        </w:rPr>
+        <w:t>FKS</w:t>
+      </w:r>
+      <w:r>
+        <w:rPr>
+          <w:rFonts w:cstheme="minorHAnsi"/>
+        </w:rPr>
+        <w:t xml:space="preserve"> - </w:t>
+      </w:r>
+      <w:proofErr w:type="spellStart"/>
+      <w:r>
+        <w:rPr>
+          <w:rFonts w:cstheme="minorHAnsi"/>
+        </w:rPr>
+        <w:t>Fredman</w:t>
+      </w:r>
+      <w:proofErr w:type="spellEnd"/>
+      <w:r>
+        <w:rPr>
+          <w:rFonts w:cstheme="minorHAnsi"/>
+        </w:rPr>
+        <w:t xml:space="preserve">, </w:t>
+      </w:r>
+      <w:proofErr w:type="spellStart"/>
+      <w:r>
+        <w:rPr>
+          <w:rFonts w:cstheme="minorHAnsi"/>
+        </w:rPr>
+        <w:t>Komlós</w:t>
+      </w:r>
+      <w:proofErr w:type="spellEnd"/>
+      <w:r>
+        <w:rPr>
+          <w:rFonts w:cstheme="minorHAnsi"/>
+        </w:rPr>
+        <w:t xml:space="preserve"> and </w:t>
+      </w:r>
+      <w:proofErr w:type="spellStart"/>
+      <w:r>
+        <w:rPr>
+          <w:rFonts w:cstheme="minorHAnsi"/>
+        </w:rPr>
+        <w:t>Szémeredi</w:t>
+      </w:r>
+      <w:proofErr w:type="spellEnd"/>
+      <w:r>
+        <w:rPr>
+          <w:rFonts w:cstheme="minorHAnsi"/>
+        </w:rPr>
+        <w:t xml:space="preserve"> – 1984. </w:t>
+      </w:r>
+      <w:r>
+        <w:rPr>
+          <w:rFonts w:cstheme="minorHAnsi"/>
+        </w:rPr>
+        <w:t>The characteristics for FKS are:</w:t>
+      </w:r>
+    </w:p>
+    <w:p>
+      <w:pPr>
+        <w:pStyle w:val="NoSpacing"/>
+        <w:numPr>
+          <w:ilvl w:val="0"/>
+          <w:numId w:val="4"/>
+        </w:numPr>
+        <w:jc w:val="both"/>
+      </w:pPr>
+      <w:r>
+        <w:rPr>
+          <w:rFonts w:cstheme="minorHAnsi"/>
+        </w:rPr>
+        <w:t xml:space="preserve">Worst case for </w:t>
+      </w:r>
+      <w:proofErr w:type="gramStart"/>
+      <w:r>
+        <w:rPr>
+          <w:rFonts w:cstheme="minorHAnsi"/>
+        </w:rPr>
+        <w:t>O(</w:t>
+      </w:r>
+      <w:proofErr w:type="gramEnd"/>
+      <w:r>
+        <w:rPr>
+          <w:rFonts w:cstheme="minorHAnsi"/>
+        </w:rPr>
+        <w:t>1) time for search</w:t>
+      </w:r>
+      <w:r>
+        <w:rPr>
+          <w:rFonts w:cstheme="minorHAnsi"/>
+        </w:rPr>
+        <w:t>.</w:t>
+      </w:r>
+    </w:p>
+    <w:p>
+      <w:pPr>
+        <w:pStyle w:val="NoSpacing"/>
+        <w:numPr>
+          <w:ilvl w:val="0"/>
+          <w:numId w:val="4"/>
+        </w:numPr>
+        <w:jc w:val="both"/>
+        <w:rPr>
+          <w:rFonts w:cstheme="minorHAnsi"/>
+        </w:rPr>
+      </w:pPr>
+      <w:r>
+        <w:rPr>
+          <w:rFonts w:cstheme="minorHAnsi"/>
+        </w:rPr>
+        <w:t xml:space="preserve">O(n) linear space in the worst </w:t>
+      </w:r>
+      <w:r>
+        <w:rPr>
+          <w:rFonts w:cstheme="minorHAnsi"/>
+        </w:rPr>
+        <w:t>case</w:t>
+      </w:r>
+      <w:r>
+        <w:rPr>
+          <w:rFonts w:cstheme="minorHAnsi"/>
+        </w:rPr>
+        <w:t>.</w:t>
+      </w:r>
+    </w:p>
+    <w:p>
+      <w:pPr>
+        <w:pStyle w:val="NoSpacing"/>
+        <w:numPr>
+          <w:ilvl w:val="0"/>
+          <w:numId w:val="4"/>
+        </w:numPr>
+        <w:jc w:val="both"/>
+      </w:pPr>
+      <w:r>
+        <w:rPr>
+          <w:rFonts w:cstheme="minorHAnsi"/>
+        </w:rPr>
+        <w:t>P</w:t>
+      </w:r>
+      <w:r>
+        <w:rPr>
+          <w:rFonts w:cstheme="minorHAnsi"/>
+        </w:rPr>
+        <w:t xml:space="preserve">olynomial </w:t>
+      </w:r>
+      <w:r>
+        <w:rPr>
+          <w:rFonts w:cstheme="minorHAnsi"/>
+        </w:rPr>
+        <w:t>(</w:t>
+      </w:r>
+      <w:r>
+        <w:rPr>
+          <w:rFonts w:cstheme="minorHAnsi"/>
+        </w:rPr>
+        <w:t>nearly linear</w:t>
+      </w:r>
+      <w:r>
+        <w:rPr>
+          <w:rFonts w:cstheme="minorHAnsi"/>
+        </w:rPr>
+        <w:t>)</w:t>
+      </w:r>
+      <w:r>
+        <w:rPr>
+          <w:rFonts w:cstheme="minorHAnsi"/>
+        </w:rPr>
+        <w:t xml:space="preserve"> to build this</w:t>
+      </w:r>
+      <w:r>
+        <w:rPr>
+          <w:rFonts w:cstheme="minorHAnsi"/>
+        </w:rPr>
+        <w:t xml:space="preserve"> </w:t>
+      </w:r>
+      <w:r>
+        <w:rPr>
+          <w:rFonts w:cstheme="minorHAnsi"/>
+        </w:rPr>
+        <w:t>data structure.</w:t>
+      </w:r>
+    </w:p>
+    <w:p>
+      <w:pPr>
+        <w:pStyle w:val="NoSpacing"/>
+        <w:ind w:left="720"/>
+        <w:jc w:val="both"/>
+      </w:pPr>
+    </w:p>
+    <w:p>
+      <w:pPr>
+        <w:pStyle w:val="NoSpacing"/>
+        <w:jc w:val="both"/>
+        <w:rPr>
+          <w:rFonts w:cstheme="minorHAnsi"/>
+        </w:rPr>
+      </w:pPr>
+      <w:r>
+        <w:rPr>
+          <w:rFonts w:cstheme="minorHAnsi"/>
+        </w:rPr>
+        <w:t xml:space="preserve">The Idea </w:t>
+      </w:r>
+      <w:r>
+        <w:rPr>
+          <w:rFonts w:cstheme="minorHAnsi"/>
+        </w:rPr>
+        <w:t xml:space="preserve">behind FKS is two level hashing. We first hash the element to a slot of a table, which reference us to another table. In the second </w:t>
+      </w:r>
+      <w:r>
+        <w:rPr>
+          <w:rFonts w:cstheme="minorHAnsi"/>
+        </w:rPr>
+        <w:t>table,</w:t>
+      </w:r>
+      <w:r>
+        <w:rPr>
+          <w:rFonts w:cstheme="minorHAnsi"/>
+        </w:rPr>
+        <w:t xml:space="preserve"> we use another hash function that hashes the element to the appropriate slot</w:t>
+      </w:r>
+      <w:r>
+        <w:rPr>
+          <w:rFonts w:cstheme="minorHAnsi"/>
+        </w:rPr>
+        <w:t>s in the second table</w:t>
+      </w:r>
+      <w:r>
+        <w:rPr>
+          <w:rFonts w:cstheme="minorHAnsi"/>
+        </w:rPr>
+        <w:t>. This sequence</w:t>
+      </w:r>
+      <w:r>
+        <w:rPr>
+          <w:rFonts w:cstheme="minorHAnsi"/>
+        </w:rPr>
+        <w:t xml:space="preserve"> of actions</w:t>
+      </w:r>
+      <w:r>
+        <w:rPr>
+          <w:rFonts w:cstheme="minorHAnsi"/>
+        </w:rPr>
+        <w:t xml:space="preserve"> can be seen in the following </w:t>
+      </w:r>
+      <w:r>
+        <w:rPr>
+          <w:rFonts w:cstheme="minorHAnsi"/>
+        </w:rPr>
+        <w:t>figure:</w:t>
+      </w:r>
+    </w:p>
+    <w:p>
+      <w:pPr>
+        <w:pStyle w:val="NoSpacing"/>
+        <w:keepNext/>
+        <w:jc w:val="both"/>
+      </w:pPr>
+      <w:r>
+        <w:rPr>
+          <w:rFonts w:cstheme="minorHAnsi"/>
+        </w:rPr>
+        <w:drawing>
+          <wp:inline distT="0" distB="0" distL="0" distR="0" wp14:anchorId="0E96B120" wp14:editId="6F08A22A">
+            <wp:extent cx="5731510" cy="2980690"/>
+            <wp:effectExtent l="0" t="0" r="2540" b="0"/>
+            <wp:docPr id="8" name="Picture 7"/>
+            <wp:cNvGraphicFramePr>
+              <a:graphicFrameLocks xmlns:a="http://schemas.openxmlformats.org/drawingml/2006/main" noChangeAspect="1"/>
+            </wp:cNvGraphicFramePr>
+            <a:graphic xmlns:a="http://schemas.openxmlformats.org/drawingml/2006/main">
+              <a:graphicData uri="http://schemas.openxmlformats.org/drawingml/2006/picture">
+                <pic:pic xmlns:pic="http://schemas.openxmlformats.org/drawingml/2006/picture">
+                  <pic:nvPicPr>
+                    <pic:cNvPr id="8" name="Picture 7"/>
+                    <pic:cNvPicPr>
+                      <a:picLocks noChangeAspect="1"/>
+                    </pic:cNvPicPr>
+                  </pic:nvPicPr>
+                  <pic:blipFill>
+                    <a:blip r:embed="rId10"/>
+                    <a:stretch>
+                      <a:fillRect/>
+                    </a:stretch>
+                  </pic:blipFill>
+                  <pic:spPr>
+                    <a:xfrm>
+                      <a:off x="0" y="0"/>
+                      <a:ext cx="5731510" cy="2980690"/>
+                    </a:xfrm>
+                    <a:prstGeom prst="rect">
+                      <a:avLst/>
+                    </a:prstGeom>
+                  </pic:spPr>
+                </pic:pic>
+              </a:graphicData>
+            </a:graphic>
+          </wp:inline>
+        </w:drawing>
+      </w:r>
+    </w:p>
+    <w:p>
+      <w:pPr>
+        <w:pStyle w:val="Caption"/>
+        <w:jc w:val="center"/>
+        <w:rPr>
+          <w:rFonts w:cstheme="minorHAnsi"/>
+        </w:rPr>
+      </w:pPr>
+      <w:r>
+        <w:t xml:space="preserve">Figure </w:t>
+      </w:r>
+      <w:r>
+        <w:fldChar w:fldCharType="begin"/>
+      </w:r>
+      <w:r>
+        <w:instrText xml:space="preserve"> SEQ Figure \* ARABIC </w:instrText>
+      </w:r>
+      <w:r>
+        <w:fldChar w:fldCharType="separate"/>
+      </w:r>
+      <w:r>
+        <w:rPr>
+          <w:noProof/>
+        </w:rPr>
+        <w:t>2</w:t>
+      </w:r>
+      <w:r>
+        <w:fldChar w:fldCharType="end"/>
+      </w:r>
+      <w:r>
+        <w:t>Perfect Hashing -FKS</w:t>
+      </w:r>
+    </w:p>
+    <w:p>
+      <w:pPr>
+        <w:pStyle w:val="NoSpacing"/>
+        <w:jc w:val="both"/>
+        <w:rPr>
+          <w:rFonts w:cstheme="minorHAnsi"/>
+        </w:rPr>
+      </w:pPr>
+    </w:p>
+    <w:p>
+      <w:pPr>
+        <w:pStyle w:val="NoSpacing"/>
+        <w:jc w:val="both"/>
+        <w:rPr>
+          <w:rFonts w:cstheme="minorHAnsi"/>
+        </w:rPr>
+      </w:pPr>
+      <w:r>
+        <w:rPr>
+          <w:rFonts w:cstheme="minorHAnsi"/>
+        </w:rPr>
+        <w:t>FKS this</w:t>
+      </w:r>
+      <w:r>
+        <w:rPr>
+          <w:rFonts w:cstheme="minorHAnsi"/>
+        </w:rPr>
+        <w:t xml:space="preserve"> is a collision free solution, but has one main downside – the data that must be hashed in the table cannot be modified (this is a static solution for the dictionary problem). </w:t>
+      </w:r>
+      <w:r>
+        <w:rPr>
+          <w:rFonts w:cstheme="minorHAnsi"/>
+        </w:rPr>
+        <w:t>Therefore in 1993 Dynamic perfect hashing was introduced.</w:t>
+      </w:r>
+    </w:p>
+    <w:p>
+      <w:pPr>
+        <w:pStyle w:val="NoSpacing"/>
+        <w:jc w:val="both"/>
+        <w:rPr>
+          <w:rFonts w:cstheme="minorHAnsi"/>
+        </w:rPr>
+      </w:pPr>
+    </w:p>
+    <w:p>
+      <w:pPr>
+        <w:pStyle w:val="Heading2"/>
+      </w:pPr>
+      <w:bookmarkStart w:id="14" w:name="_Toc484431364"/>
+      <w:r>
+        <w:t>Dynamic Perfect Hashing</w:t>
+      </w:r>
+      <w:bookmarkEnd w:id="14"/>
+    </w:p>
+    <w:p>
+      <w:pPr>
+        <w:pStyle w:val="NoSpacing"/>
+        <w:jc w:val="both"/>
+        <w:rPr>
+          <w:rFonts w:cstheme="minorHAnsi"/>
+        </w:rPr>
+      </w:pPr>
+      <w:r>
+        <w:rPr>
+          <w:rFonts w:cstheme="minorHAnsi"/>
+        </w:rPr>
+        <w:t xml:space="preserve">In the dynamic case, when a key is inserted into the hash table, if its entry in its respective sub table is occupied, then a collision is said to occur and the sub table is rebuilt based on its new total entry count and randomly selected hash function. Because the load factor of the second-level table is kept low (1/k), rebuilding is infrequent, and the amortized expected cost of insertions is </w:t>
+      </w:r>
+      <w:proofErr w:type="gramStart"/>
+      <w:r>
+        <w:rPr>
+          <w:rFonts w:cstheme="minorHAnsi"/>
+        </w:rPr>
+        <w:t>O(</w:t>
+      </w:r>
+      <w:proofErr w:type="gramEnd"/>
+      <w:r>
+        <w:rPr>
+          <w:rFonts w:cstheme="minorHAnsi"/>
+        </w:rPr>
+        <w:t>1).</w:t>
+      </w:r>
+      <w:r>
+        <w:rPr>
+          <w:rFonts w:cstheme="minorHAnsi"/>
+        </w:rPr>
+        <w:t xml:space="preserve"> </w:t>
+      </w:r>
+      <w:r>
+        <w:rPr>
+          <w:rFonts w:cstheme="minorHAnsi"/>
+        </w:rPr>
+        <w:t xml:space="preserve">Similarly, the amortized expected cost of deletions is </w:t>
+      </w:r>
+      <w:proofErr w:type="gramStart"/>
+      <w:r>
+        <w:rPr>
+          <w:rFonts w:cstheme="minorHAnsi"/>
+        </w:rPr>
+        <w:t>O(</w:t>
+      </w:r>
+      <w:proofErr w:type="gramEnd"/>
+      <w:r>
+        <w:rPr>
+          <w:rFonts w:cstheme="minorHAnsi"/>
+        </w:rPr>
+        <w:t>1).</w:t>
+      </w:r>
+    </w:p>
+    <w:p>
+      <w:pPr>
+        <w:pStyle w:val="NoSpacing"/>
+        <w:keepNext/>
+        <w:jc w:val="center"/>
+      </w:pPr>
+      <w:r>
+        <w:rPr>
+          <w:noProof/>
+        </w:rPr>
+        <w:lastRenderedPageBreak/>
+        <w:drawing>
+          <wp:inline distT="0" distB="0" distL="0" distR="0">
+            <wp:extent cx="5731510" cy="4254997"/>
+            <wp:effectExtent l="0" t="0" r="2540" b="0"/>
+            <wp:docPr id="6" name="Picture 6" descr="C:\Users\Simeon\AppData\Local\Microsoft\Windows\INetCache\Content.Word\Diagram.png"/>
+            <wp:cNvGraphicFramePr>
+              <a:graphicFrameLocks xmlns:a="http://schemas.openxmlformats.org/drawingml/2006/main" noChangeAspect="1"/>
+            </wp:cNvGraphicFramePr>
+            <a:graphic xmlns:a="http://schemas.openxmlformats.org/drawingml/2006/main">
+              <a:graphicData uri="http://schemas.openxmlformats.org/drawingml/2006/picture">
+                <pic:pic xmlns:pic="http://schemas.openxmlformats.org/drawingml/2006/picture">
+                  <pic:nvPicPr>
+                    <pic:cNvPr id="0" name="Picture 3" descr="C:\Users\Simeon\AppData\Local\Microsoft\Windows\INetCache\Content.Word\Diagram.png"/>
+                    <pic:cNvPicPr>
+                      <a:picLocks noChangeAspect="1" noChangeArrowheads="1"/>
+                    </pic:cNvPicPr>
+                  </pic:nvPicPr>
+                  <pic:blipFill>
+                    <a:blip r:embed="rId11">
+                      <a:extLst>
+                        <a:ext uri="{28A0092B-C50C-407E-A947-70E740481C1C}">
+                          <a14:useLocalDpi xmlns:a14="http://schemas.microsoft.com/office/drawing/2010/main" val="0"/>
+                        </a:ext>
+                      </a:extLst>
+                    </a:blip>
+                    <a:srcRect/>
+                    <a:stretch>
+                      <a:fillRect/>
+                    </a:stretch>
+                  </pic:blipFill>
+                  <pic:spPr bwMode="auto">
+                    <a:xfrm>
+                      <a:off x="0" y="0"/>
+                      <a:ext cx="5731510" cy="4254997"/>
+                    </a:xfrm>
+                    <a:prstGeom prst="rect">
+                      <a:avLst/>
+                    </a:prstGeom>
+                    <a:noFill/>
+                    <a:ln>
+                      <a:noFill/>
+                    </a:ln>
+                  </pic:spPr>
+                </pic:pic>
+              </a:graphicData>
+            </a:graphic>
+          </wp:inline>
+        </w:drawing>
+      </w:r>
+    </w:p>
+    <w:p>
+      <w:pPr>
+        <w:pStyle w:val="Caption"/>
+        <w:jc w:val="center"/>
+        <w:rPr>
+          <w:rFonts w:cstheme="minorHAnsi"/>
+        </w:rPr>
+      </w:pPr>
+      <w:r>
+        <w:t xml:space="preserve">Figure </w:t>
+      </w:r>
+      <w:r>
+        <w:fldChar w:fldCharType="begin"/>
+      </w:r>
+      <w:r>
+        <w:instrText xml:space="preserve"> SEQ Figure \* ARABIC </w:instrText>
+      </w:r>
+      <w:r>
+        <w:fldChar w:fldCharType="separate"/>
+      </w:r>
+      <w:r>
+        <w:rPr>
+          <w:noProof/>
+        </w:rPr>
+        <w:t>3</w:t>
+      </w:r>
+      <w:r>
+        <w:fldChar w:fldCharType="end"/>
+      </w:r>
+      <w:r>
+        <w:t xml:space="preserve"> Dynamic Perfect Hashing</w:t>
+      </w:r>
+    </w:p>
+    <w:p>
+      <w:pPr>
+        <w:pStyle w:val="NoSpacing"/>
+        <w:jc w:val="both"/>
+        <w:rPr>
+          <w:rFonts w:cstheme="minorHAnsi"/>
+        </w:rPr>
+      </w:pPr>
+    </w:p>
+    <w:p>
+      <w:pPr>
+        <w:pStyle w:val="NoSpacing"/>
+        <w:jc w:val="both"/>
+        <w:rPr>
+          <w:rFonts w:cstheme="minorHAnsi"/>
+        </w:rPr>
+      </w:pPr>
+      <w:r>
+        <w:rPr>
+          <w:rFonts w:cstheme="minorHAnsi"/>
+        </w:rPr>
+        <w:t xml:space="preserve">Additionally, the ultimate sizes of the top-level table or any of the sub tables is unknowable in the dynamic case. One method for maintaining expected O(n) space of the table is to prompt a full reconstruction when a sufficient number of insertions and deletions have occurred. By results due to </w:t>
+      </w:r>
+      <w:proofErr w:type="spellStart"/>
+      <w:r>
+        <w:rPr>
+          <w:rFonts w:cstheme="minorHAnsi"/>
+        </w:rPr>
+        <w:t>Dietzfelbinger</w:t>
+      </w:r>
+      <w:proofErr w:type="spellEnd"/>
+      <w:r>
+        <w:rPr>
+          <w:rFonts w:cstheme="minorHAnsi"/>
+        </w:rPr>
+        <w:t xml:space="preserve"> et al., as long as the total number of insertions or deletions exceeds the number of elements at the time of last construction, the amortized expected cost of insertion and deletion remain </w:t>
+      </w:r>
+      <w:proofErr w:type="gramStart"/>
+      <w:r>
+        <w:rPr>
+          <w:rFonts w:cstheme="minorHAnsi"/>
+        </w:rPr>
+        <w:t>O(</w:t>
+      </w:r>
+      <w:proofErr w:type="gramEnd"/>
+      <w:r>
+        <w:rPr>
+          <w:rFonts w:cstheme="minorHAnsi"/>
+        </w:rPr>
+        <w:t>1) with full rehashing taken into consideration.</w:t>
+      </w:r>
+    </w:p>
+    <w:p>
+      <w:pPr>
+        <w:pStyle w:val="Heading1"/>
+        <w:rPr>
+          <w:sz w:val="36"/>
+        </w:rPr>
+      </w:pPr>
+      <w:bookmarkStart w:id="15" w:name="_Toc484431365"/>
+      <w:r>
+        <w:rPr>
+          <w:sz w:val="36"/>
+        </w:rPr>
+        <w:t>Analysis and Design</w:t>
+      </w:r>
+      <w:bookmarkEnd w:id="15"/>
+    </w:p>
+    <w:p>
+      <w:pPr>
+        <w:tabs>
+          <w:tab w:val="left" w:pos="1758"/>
+        </w:tabs>
+        <w:jc w:val="both"/>
+        <w:rPr>
+          <w:rFonts w:cstheme="minorHAnsi"/>
+        </w:rPr>
+      </w:pPr>
+      <w:r>
+        <w:rPr>
+          <w:rFonts w:cstheme="minorHAnsi"/>
+        </w:rPr>
+        <w:t xml:space="preserve">For our project, we strictly followed the design given to us from the paper. We analyzed the pseudocode carefully and came up with </w:t>
+      </w:r>
+      <w:r>
+        <w:rPr>
+          <w:rFonts w:cstheme="minorHAnsi"/>
+        </w:rPr>
+        <w:t xml:space="preserve">the conclusion that the most vital method is </w:t>
+      </w:r>
+      <w:proofErr w:type="spellStart"/>
+      <w:r>
+        <w:rPr>
+          <w:rFonts w:cstheme="minorHAnsi"/>
+        </w:rPr>
+        <w:t>RehashAll</w:t>
+      </w:r>
+      <w:proofErr w:type="spellEnd"/>
+      <w:r>
+        <w:rPr>
+          <w:rFonts w:cstheme="minorHAnsi"/>
+        </w:rPr>
+        <w:t xml:space="preserve">(x). </w:t>
+      </w:r>
+      <w:r>
+        <w:rPr>
+          <w:rFonts w:cstheme="minorHAnsi"/>
+        </w:rPr>
+        <w:t>Therebefore</w:t>
+      </w:r>
+      <w:r>
+        <w:rPr>
+          <w:rFonts w:cstheme="minorHAnsi"/>
+        </w:rPr>
+        <w:t xml:space="preserve">, we prioritized our implementation in the following order </w:t>
+      </w:r>
+      <w:proofErr w:type="spellStart"/>
+      <w:r>
+        <w:rPr>
+          <w:rFonts w:cstheme="minorHAnsi"/>
+        </w:rPr>
+        <w:t>RehashAll</w:t>
+      </w:r>
+      <w:proofErr w:type="spellEnd"/>
+      <w:r>
+        <w:rPr>
+          <w:rFonts w:cstheme="minorHAnsi"/>
+        </w:rPr>
+        <w:t xml:space="preserve">(x), </w:t>
+      </w:r>
+      <w:proofErr w:type="spellStart"/>
+      <w:r>
+        <w:rPr>
+          <w:rFonts w:cstheme="minorHAnsi"/>
+        </w:rPr>
+        <w:t>LookUp</w:t>
+      </w:r>
+      <w:proofErr w:type="spellEnd"/>
+      <w:r>
+        <w:rPr>
+          <w:rFonts w:cstheme="minorHAnsi"/>
+        </w:rPr>
+        <w:t>(x), Delete(x) and Insert(x).</w:t>
+      </w:r>
+    </w:p>
+    <w:p>
+      <w:pPr>
+        <w:pStyle w:val="Heading2"/>
+      </w:pPr>
+      <w:bookmarkStart w:id="16" w:name="_Toc484431366"/>
+      <w:proofErr w:type="spellStart"/>
+      <w:r>
+        <w:t>FullRehash</w:t>
+      </w:r>
+      <w:proofErr w:type="spellEnd"/>
+      <w:r>
+        <w:t>(x)</w:t>
+      </w:r>
+      <w:bookmarkEnd w:id="16"/>
+    </w:p>
+    <w:p>
+      <w:r>
+        <w:t xml:space="preserve">In this </w:t>
+      </w:r>
+      <w:proofErr w:type="gramStart"/>
+      <w:r>
+        <w:t>method</w:t>
+      </w:r>
+      <w:proofErr w:type="gramEnd"/>
+      <w:r>
+        <w:t xml:space="preserve"> we first </w:t>
+      </w:r>
+    </w:p>
+    <w:p>
+      <w:pPr>
+        <w:jc w:val="center"/>
+      </w:pPr>
+      <w:r>
+        <w:rPr>
+          <w:noProof/>
+        </w:rPr>
+        <w:lastRenderedPageBreak/>
+        <w:drawing>
+          <wp:inline distT="0" distB="0" distL="0" distR="0">
+            <wp:extent cx="3428786" cy="3571875"/>
+            <wp:effectExtent l="0" t="0" r="635" b="0"/>
+            <wp:docPr id="7" name="Picture 7"/>
+            <wp:cNvGraphicFramePr>
+              <a:graphicFrameLocks xmlns:a="http://schemas.openxmlformats.org/drawingml/2006/main" noChangeAspect="1"/>
+            </wp:cNvGraphicFramePr>
+            <a:graphic xmlns:a="http://schemas.openxmlformats.org/drawingml/2006/main">
+              <a:graphicData uri="http://schemas.openxmlformats.org/drawingml/2006/picture">
+                <pic:pic xmlns:pic="http://schemas.openxmlformats.org/drawingml/2006/picture">
+                  <pic:nvPicPr>
+                    <pic:cNvPr id="0" name="Picture 16"/>
+                    <pic:cNvPicPr>
+                      <a:picLocks noChangeAspect="1" noChangeArrowheads="1"/>
+                    </pic:cNvPicPr>
+                  </pic:nvPicPr>
+                  <pic:blipFill rotWithShape="1">
+                    <a:blip r:embed="rId12">
+                      <a:extLst>
+                        <a:ext uri="{28A0092B-C50C-407E-A947-70E740481C1C}">
+                          <a14:useLocalDpi xmlns:a14="http://schemas.microsoft.com/office/drawing/2010/main" val="0"/>
+                        </a:ext>
+                      </a:extLst>
+                    </a:blip>
+                    <a:srcRect r="39672" b="7392"/>
+                    <a:stretch/>
+                  </pic:blipFill>
+                  <pic:spPr bwMode="auto">
+                    <a:xfrm>
+                      <a:off x="0" y="0"/>
+                      <a:ext cx="3432569" cy="3575815"/>
+                    </a:xfrm>
+                    <a:prstGeom prst="rect">
+                      <a:avLst/>
+                    </a:prstGeom>
+                    <a:noFill/>
+                    <a:ln>
+                      <a:noFill/>
+                    </a:ln>
+                    <a:extLst>
+                      <a:ext uri="{53640926-AAD7-44D8-BBD7-CCE9431645EC}">
+                        <a14:shadowObscured xmlns:a14="http://schemas.microsoft.com/office/drawing/2010/main"/>
+                      </a:ext>
+                    </a:extLst>
+                  </pic:spPr>
+                </pic:pic>
+              </a:graphicData>
+            </a:graphic>
+          </wp:inline>
+        </w:drawing>
+      </w:r>
+    </w:p>
+    <w:p>
+      <w:pPr>
+        <w:pStyle w:val="Heading2"/>
+      </w:pPr>
+      <w:bookmarkStart w:id="17" w:name="_Toc484431367"/>
+      <w:proofErr w:type="spellStart"/>
+      <w:r>
+        <w:t>LookUp</w:t>
+      </w:r>
+      <w:proofErr w:type="spellEnd"/>
+      <w:r>
+        <w:t>(x)</w:t>
+      </w:r>
+      <w:bookmarkEnd w:id="17"/>
+    </w:p>
+    <w:p>
+      <w:pPr>
+        <w:pStyle w:val="Heading2"/>
+      </w:pPr>
+      <w:bookmarkStart w:id="18" w:name="_Toc484431368"/>
+      <w:r>
+        <w:t>Delete(x) – Lazy delete</w:t>
+      </w:r>
+      <w:bookmarkEnd w:id="18"/>
+    </w:p>
+    <w:p>
+      <w:pPr>
+        <w:jc w:val="center"/>
+      </w:pPr>
+      <w:r>
+        <w:rPr>
+          <w:noProof/>
+        </w:rPr>
+        <w:drawing>
+          <wp:inline distT="0" distB="0" distL="0" distR="0">
+            <wp:extent cx="5056979" cy="2676525"/>
+            <wp:effectExtent l="0" t="0" r="0" b="0"/>
+            <wp:docPr id="9" name="Picture 9"/>
+            <wp:cNvGraphicFramePr>
+              <a:graphicFrameLocks xmlns:a="http://schemas.openxmlformats.org/drawingml/2006/main" noChangeAspect="1"/>
+            </wp:cNvGraphicFramePr>
+            <a:graphic xmlns:a="http://schemas.openxmlformats.org/drawingml/2006/main">
+              <a:graphicData uri="http://schemas.openxmlformats.org/drawingml/2006/picture">
+                <pic:pic xmlns:pic="http://schemas.openxmlformats.org/drawingml/2006/picture">
+                  <pic:nvPicPr>
+                    <pic:cNvPr id="0" name="Picture 17"/>
+                    <pic:cNvPicPr>
+                      <a:picLocks noChangeAspect="1" noChangeArrowheads="1"/>
+                    </pic:cNvPicPr>
+                  </pic:nvPicPr>
+                  <pic:blipFill rotWithShape="1">
+                    <a:blip r:embed="rId13">
+                      <a:extLst>
+                        <a:ext uri="{28A0092B-C50C-407E-A947-70E740481C1C}">
+                          <a14:useLocalDpi xmlns:a14="http://schemas.microsoft.com/office/drawing/2010/main" val="0"/>
+                        </a:ext>
+                      </a:extLst>
+                    </a:blip>
+                    <a:srcRect r="11736" b="13003"/>
+                    <a:stretch/>
+                  </pic:blipFill>
+                  <pic:spPr bwMode="auto">
+                    <a:xfrm>
+                      <a:off x="0" y="0"/>
+                      <a:ext cx="5058896" cy="2677540"/>
+                    </a:xfrm>
+                    <a:prstGeom prst="rect">
+                      <a:avLst/>
+                    </a:prstGeom>
+                    <a:noFill/>
+                    <a:ln>
+                      <a:noFill/>
+                    </a:ln>
+                    <a:extLst>
+                      <a:ext uri="{53640926-AAD7-44D8-BBD7-CCE9431645EC}">
+                        <a14:shadowObscured xmlns:a14="http://schemas.microsoft.com/office/drawing/2010/main"/>
+                      </a:ext>
+                    </a:extLst>
+                  </pic:spPr>
+                </pic:pic>
+              </a:graphicData>
+            </a:graphic>
+          </wp:inline>
+        </w:drawing>
+      </w:r>
+    </w:p>
+    <w:p>
+      <w:pPr>
+        <w:pStyle w:val="Heading2"/>
+      </w:pPr>
+      <w:bookmarkStart w:id="19" w:name="_Toc484431369"/>
+      <w:r>
+        <w:lastRenderedPageBreak/>
+        <w:t>Insert(x)</w:t>
+      </w:r>
+      <w:bookmarkEnd w:id="19"/>
+      <w:r>
+        <w:tab/>
+      </w:r>
+    </w:p>
+    <w:p>
+      <w:pPr>
+        <w:jc w:val="center"/>
+      </w:pPr>
+      <w:r>
+        <w:rPr>
+          <w:noProof/>
+        </w:rPr>
+        <w:drawing>
+          <wp:inline distT="0" distB="0" distL="0" distR="0" wp14:anchorId="31D4DAD5" wp14:editId="3A00618A">
+            <wp:extent cx="3971925" cy="7235825"/>
+            <wp:effectExtent l="0" t="0" r="9525" b="3175"/>
+            <wp:docPr id="10" name="Picture 10"/>
+            <wp:cNvGraphicFramePr>
+              <a:graphicFrameLocks xmlns:a="http://schemas.openxmlformats.org/drawingml/2006/main" noChangeAspect="1"/>
+            </wp:cNvGraphicFramePr>
+            <a:graphic xmlns:a="http://schemas.openxmlformats.org/drawingml/2006/main">
+              <a:graphicData uri="http://schemas.openxmlformats.org/drawingml/2006/picture">
+                <pic:pic xmlns:pic="http://schemas.openxmlformats.org/drawingml/2006/picture">
+                  <pic:nvPicPr>
+                    <pic:cNvPr id="1" name=""/>
+                    <pic:cNvPicPr/>
+                  </pic:nvPicPr>
+                  <pic:blipFill rotWithShape="1">
+                    <a:blip r:embed="rId14"/>
+                    <a:srcRect l="10616" t="13199" r="64232" b="5307"/>
+                    <a:stretch/>
+                  </pic:blipFill>
+                  <pic:spPr bwMode="auto">
+                    <a:xfrm>
+                      <a:off x="0" y="0"/>
+                      <a:ext cx="3977985" cy="7246864"/>
+                    </a:xfrm>
+                    <a:prstGeom prst="rect">
+                      <a:avLst/>
+                    </a:prstGeom>
+                    <a:ln>
+                      <a:noFill/>
+                    </a:ln>
+                    <a:extLst>
+                      <a:ext uri="{53640926-AAD7-44D8-BBD7-CCE9431645EC}">
+                        <a14:shadowObscured xmlns:a14="http://schemas.microsoft.com/office/drawing/2010/main"/>
+                      </a:ext>
+                    </a:extLst>
+                  </pic:spPr>
+                </pic:pic>
+              </a:graphicData>
+            </a:graphic>
+          </wp:inline>
+        </w:drawing>
+      </w:r>
+    </w:p>
+    <w:p>
+      <w:pPr>
+        <w:pStyle w:val="Heading2"/>
+      </w:pPr>
+      <w:bookmarkStart w:id="20" w:name="_Toc484431370"/>
+      <w:r>
+        <w:t>Others</w:t>
+      </w:r>
+      <w:bookmarkEnd w:id="20"/>
+    </w:p>
+    <w:p>
+      <w:r>
+        <w:t>During the implementation, we will create variables and methods that we will need for each one of these methods. These methods and variables will be explained in the Implementations next part of our report.</w:t>
+      </w:r>
+    </w:p>
+    <w:p>
+      <w:pPr>
+        <w:pStyle w:val="Heading1"/>
+        <w:rPr>
+          <w:sz w:val="36"/>
+        </w:rPr>
+      </w:pPr>
+      <w:bookmarkStart w:id="21" w:name="_Toc484431371"/>
+      <w:r>
+        <w:rPr>
+          <w:sz w:val="36"/>
+        </w:rPr>
+        <w:lastRenderedPageBreak/>
+        <w:t>Implementation</w:t>
+      </w:r>
+      <w:bookmarkEnd w:id="21"/>
+    </w:p>
+    <w:p>
+      <w:pPr>
         <w:rPr>
           <w:sz w:val="24"/>
         </w:rPr>
@@ -1271,7 +3805,7 @@
         <w:rPr>
           <w:sz w:val="24"/>
         </w:rPr>
-        <w:t>xxx</w:t>
+        <w:t>Xxx</w:t>
       </w:r>
     </w:p>
     <w:p>
@@ -1281,14 +3815,14 @@
           <w:sz w:val="36"/>
         </w:rPr>
       </w:pPr>
-      <w:bookmarkStart w:id="6" w:name="_Toc484368649"/>
+      <w:bookmarkStart w:id="22" w:name="_Toc484431372"/>
       <w:r>
         <w:rPr>
           <w:sz w:val="36"/>
         </w:rPr>
-        <w:t>Introduction</w:t>
-      </w:r>
-      <w:bookmarkEnd w:id="6"/>
+        <w:t>Testing</w:t>
+      </w:r>
+      <w:bookmarkEnd w:id="22"/>
     </w:p>
     <w:p>
       <w:pPr>
@@ -1310,14 +3844,14 @@
           <w:sz w:val="36"/>
         </w:rPr>
       </w:pPr>
-      <w:bookmarkStart w:id="7" w:name="_Toc484368650"/>
+      <w:bookmarkStart w:id="23" w:name="_Toc484431373"/>
       <w:r>
         <w:rPr>
           <w:sz w:val="36"/>
         </w:rPr>
-        <w:t>Background</w:t>
-      </w:r>
-      <w:bookmarkEnd w:id="7"/>
+        <w:t>Results</w:t>
+      </w:r>
+      <w:bookmarkEnd w:id="23"/>
     </w:p>
     <w:p>
       <w:pPr>
@@ -1329,7 +3863,7 @@
         <w:rPr>
           <w:sz w:val="24"/>
         </w:rPr>
-        <w:t>xxx</w:t>
+        <w:t>Xxx</w:t>
       </w:r>
     </w:p>
     <w:p>
@@ -1339,14 +3873,14 @@
           <w:sz w:val="36"/>
         </w:rPr>
       </w:pPr>
-      <w:bookmarkStart w:id="8" w:name="_Toc484368651"/>
+      <w:bookmarkStart w:id="24" w:name="_Toc484431374"/>
       <w:r>
         <w:rPr>
           <w:sz w:val="36"/>
         </w:rPr>
-        <w:t>Analysis and Design</w:t>
-      </w:r>
-      <w:bookmarkEnd w:id="8"/>
+        <w:t>Conclusion, Evaluation and Further Work</w:t>
+      </w:r>
+      <w:bookmarkEnd w:id="24"/>
     </w:p>
     <w:p>
       <w:pPr>
@@ -1368,141 +3902,25 @@
           <w:sz w:val="36"/>
         </w:rPr>
       </w:pPr>
-      <w:bookmarkStart w:id="9" w:name="_Toc484368652"/>
+      <w:bookmarkStart w:id="25" w:name="_Toc484431375"/>
       <w:r>
         <w:rPr>
           <w:sz w:val="36"/>
         </w:rPr>
-        <w:t>Implementation</w:t>
-      </w:r>
-      <w:bookmarkEnd w:id="9"/>
-    </w:p>
-    <w:p>
-      <w:pPr>
-        <w:rPr>
-          <w:sz w:val="24"/>
-        </w:rPr>
-      </w:pPr>
-      <w:r>
-        <w:rPr>
-          <w:sz w:val="24"/>
-        </w:rPr>
-        <w:t>Xxx</w:t>
-      </w:r>
-    </w:p>
-    <w:p>
-      <w:pPr>
-        <w:pStyle w:val="Heading1"/>
-        <w:rPr>
-          <w:sz w:val="36"/>
-        </w:rPr>
-      </w:pPr>
-      <w:bookmarkStart w:id="10" w:name="_Toc484368653"/>
-      <w:r>
-        <w:rPr>
-          <w:sz w:val="36"/>
-        </w:rPr>
-        <w:t>Testing</w:t>
-      </w:r>
-      <w:bookmarkEnd w:id="10"/>
-    </w:p>
-    <w:p>
-      <w:pPr>
-        <w:rPr>
-          <w:sz w:val="24"/>
-        </w:rPr>
-      </w:pPr>
-      <w:r>
-        <w:rPr>
-          <w:sz w:val="24"/>
-        </w:rPr>
-        <w:t>Xxx</w:t>
-      </w:r>
-    </w:p>
-    <w:p>
-      <w:pPr>
-        <w:pStyle w:val="Heading1"/>
-        <w:rPr>
-          <w:sz w:val="36"/>
-        </w:rPr>
-      </w:pPr>
-      <w:bookmarkStart w:id="11" w:name="_Toc484368654"/>
-      <w:r>
-        <w:rPr>
-          <w:sz w:val="36"/>
-        </w:rPr>
-        <w:t>Results</w:t>
-      </w:r>
-      <w:bookmarkEnd w:id="11"/>
-    </w:p>
-    <w:p>
-      <w:pPr>
-        <w:rPr>
-          <w:sz w:val="24"/>
-        </w:rPr>
-      </w:pPr>
-      <w:r>
-        <w:rPr>
-          <w:sz w:val="24"/>
-        </w:rPr>
-        <w:t>Xxx</w:t>
-      </w:r>
-    </w:p>
-    <w:p>
-      <w:pPr>
-        <w:pStyle w:val="Heading1"/>
-        <w:rPr>
-          <w:sz w:val="36"/>
-        </w:rPr>
-      </w:pPr>
-      <w:bookmarkStart w:id="12" w:name="_Toc484368655"/>
-      <w:r>
-        <w:rPr>
-          <w:sz w:val="36"/>
-        </w:rPr>
-        <w:t>Conclusion, Evaluation and Further Work</w:t>
-      </w:r>
-      <w:bookmarkEnd w:id="12"/>
-    </w:p>
-    <w:p>
-      <w:pPr>
-        <w:rPr>
-          <w:sz w:val="24"/>
-        </w:rPr>
-      </w:pPr>
-      <w:r>
-        <w:rPr>
-          <w:sz w:val="24"/>
-        </w:rPr>
-        <w:t>Xxx</w:t>
-      </w:r>
-    </w:p>
-    <w:p>
-      <w:pPr>
-        <w:pStyle w:val="Heading1"/>
-        <w:rPr>
-          <w:sz w:val="36"/>
-        </w:rPr>
-      </w:pPr>
-      <w:bookmarkStart w:id="13" w:name="_Toc484368656"/>
-      <w:r>
-        <w:rPr>
-          <w:sz w:val="36"/>
-        </w:rPr>
         <w:t>Appendices</w:t>
       </w:r>
-      <w:bookmarkEnd w:id="13"/>
+      <w:bookmarkEnd w:id="25"/>
     </w:p>
     <w:p>
       <w:pPr>
         <w:pStyle w:val="Heading2"/>
         <w:ind w:firstLine="720"/>
       </w:pPr>
-      <w:bookmarkStart w:id="14" w:name="_Toc484368657"/>
+      <w:bookmarkStart w:id="26" w:name="_Toc484431376"/>
       <w:r>
         <w:t>Process Report Proposal</w:t>
       </w:r>
-      <w:bookmarkEnd w:id="14"/>
+      <w:bookmarkEnd w:id="26"/>
     </w:p>
     <w:p>
       <w:pPr>
@@ -1511,11 +3929,11 @@
       <w:r>
         <w:tab/>
       </w:r>
-      <w:bookmarkStart w:id="15" w:name="_Toc484368658"/>
+      <w:bookmarkStart w:id="27" w:name="_Toc484431377"/>
       <w:r>
         <w:t>Log Report</w:t>
       </w:r>
-      <w:bookmarkEnd w:id="15"/>
+      <w:bookmarkEnd w:id="27"/>
     </w:p>
     <w:p>
       <w:pPr>
@@ -1524,28 +3942,28 @@
       <w:r>
         <w:tab/>
       </w:r>
-      <w:bookmarkStart w:id="16" w:name="_Toc484368659"/>
+      <w:bookmarkStart w:id="28" w:name="_Toc484431378"/>
       <w:r>
         <w:t>GitHub repository overview</w:t>
       </w:r>
-      <w:bookmarkEnd w:id="16"/>
-    </w:p>
+      <w:bookmarkEnd w:id="28"/>
+    </w:p>
+    <w:bookmarkStart w:id="29" w:name="_Toc484431379" w:displacedByCustomXml="next"/>
     <w:sdt>
       <w:sdtPr>
+        <w:rPr>
+          <w:rFonts w:asciiTheme="minorHAnsi" w:eastAsiaTheme="minorEastAsia" w:hAnsiTheme="minorHAnsi" w:cstheme="minorBidi"/>
+          <w:color w:val="auto"/>
+          <w:sz w:val="22"/>
+          <w:szCs w:val="22"/>
+        </w:rPr>
         <w:id w:val="2098820449"/>
         <w:docPartObj>
           <w:docPartGallery w:val="Bibliographies"/>
           <w:docPartUnique/>
         </w:docPartObj>
       </w:sdtPr>
-      <w:sdtEndPr>
-        <w:rPr>
-          <w:rFonts w:asciiTheme="minorHAnsi" w:eastAsiaTheme="minorEastAsia" w:hAnsiTheme="minorHAnsi" w:cstheme="minorBidi"/>
-          <w:color w:val="auto"/>
-          <w:sz w:val="22"/>
-          <w:szCs w:val="22"/>
-        </w:rPr>
-      </w:sdtEndPr>
+      <w:sdtEndPr/>
       <w:sdtContent>
         <w:p>
           <w:pPr>
@@ -1554,12 +3972,14 @@
           <w:r>
             <w:t>Bibliography</w:t>
           </w:r>
+          <w:bookmarkEnd w:id="29"/>
         </w:p>
         <w:sdt>
           <w:sdtPr>
             <w:id w:val="111145805"/>
             <w:bibliography/>
           </w:sdtPr>
+          <w:sdtEndPr/>
           <w:sdtContent>
             <w:p>
               <w:r>
@@ -1592,55 +4012,17 @@
         </w:sdt>
       </w:sdtContent>
     </w:sdt>
-    <w:p/>
     <w:p>
       <w:pPr>
         <w:rPr>
           <w:sz w:val="24"/>
         </w:rPr>
       </w:pPr>
-      <w:r>
-        <w:rPr>
-          <w:sz w:val="24"/>
-        </w:rPr>
-        <w:tab/>
-      </w:r>
-    </w:p>
-    <w:p>
-      <w:pPr>
-        <w:pStyle w:val="Heading1"/>
-        <w:rPr>
-          <w:sz w:val="36"/>
-        </w:rPr>
-      </w:pPr>
-      <w:bookmarkStart w:id="17" w:name="_GoBack"/>
-      <w:bookmarkEnd w:id="17"/>
-    </w:p>
-    <w:p>
-      <w:pPr>
-        <w:pStyle w:val="Heading1"/>
-        <w:rPr>
-          <w:sz w:val="36"/>
-        </w:rPr>
-      </w:pPr>
-    </w:p>
-    <w:p>
-      <w:pPr>
-        <w:pStyle w:val="ContactInfo"/>
-        <w:rPr>
-          <w:rFonts w:ascii="Calibri" w:hAnsi="Calibri" w:cs="Calibri"/>
-          <w:sz w:val="24"/>
-        </w:rPr>
-      </w:pPr>
-      <w:r>
-        <w:rPr>
-          <w:sz w:val="24"/>
-        </w:rPr>
-        <w:br w:type="page"/>
-      </w:r>
+      <w:bookmarkStart w:id="30" w:name="_GoBack"/>
+      <w:bookmarkEnd w:id="30"/>
     </w:p>
     <w:sectPr>
-      <w:footerReference w:type="default" r:id="rId9"/>
+      <w:footerReference w:type="default" r:id="rId15"/>
       <w:pgSz w:w="11906" w:h="16838" w:code="9"/>
       <w:pgMar w:top="1440" w:right="1440" w:bottom="1440" w:left="1440" w:header="720" w:footer="720" w:gutter="0"/>
       <w:cols w:space="720"/>
@@ -1706,7 +4088,7 @@
       <w:rPr>
         <w:noProof/>
       </w:rPr>
-      <w:t>2</w:t>
+      <w:t>9</w:t>
     </w:r>
     <w:r>
       <w:rPr>
@@ -1746,6 +4128,118 @@
 <file path=word/numbering.xml><?xml version="1.0" encoding="utf-8"?>
 <w:numbering xmlns:wpc="http://schemas.microsoft.com/office/word/2010/wordprocessingCanvas" xmlns:cx="http://schemas.microsoft.com/office/drawing/2014/chartex" xmlns:cx1="http://schemas.microsoft.com/office/drawing/2015/9/8/chartex" xmlns:cx2="http://schemas.microsoft.com/office/drawing/2015/10/21/chartex" xmlns:cx3="http://schemas.microsoft.com/office/drawing/2016/5/9/chartex" xmlns:cx4="http://schemas.microsoft.com/office/drawing/2016/5/10/chartex" xmlns:cx5="http://schemas.microsoft.com/office/drawing/2016/5/11/chartex" xmlns:cx6="http://schemas.microsoft.com/office/drawing/2016/5/12/chartex" xmlns:cx7="http://schemas.microsoft.com/office/drawing/2016/5/13/chartex" xmlns:cx8="http://schemas.microsoft.com/office/drawing/2016/5/14/chartex" xmlns:mc="http://schemas.openxmlformats.org/markup-compatibility/2006" xmlns:aink="http://schemas.microsoft.com/office/drawing/2016/ink" xmlns:o="urn:schemas-microsoft-com:office:office" xmlns:r="http://schemas.openxmlformats.org/officeDocument/2006/relationships" xmlns:m="http://schemas.openxmlformats.org/officeDocument/2006/math" xmlns:v="urn:schemas-microsoft-com:vml" xmlns:wp14="http://schemas.microsoft.com/office/word/2010/wordprocessingDrawing" xmlns:wp="http://schemas.openxmlformats.org/drawingml/2006/wordprocessingDrawing" xmlns:w10="urn:schemas-microsoft-com:office:word" xmlns:w="http://schemas.openxmlformats.org/wordprocessingml/2006/main" xmlns:w14="http://schemas.microsoft.com/office/word/2010/wordml" xmlns:w15="http://schemas.microsoft.com/office/word/2012/wordml" xmlns:w16se="http://schemas.microsoft.com/office/word/2015/wordml/symex" xmlns:wpg="http://schemas.microsoft.com/office/word/2010/wordprocessingGroup" xmlns:wpi="http://schemas.microsoft.com/office/word/2010/wordprocessingInk" xmlns:wne="http://schemas.microsoft.com/office/word/2006/wordml" xmlns:wps="http://schemas.microsoft.com/office/word/2010/wordprocessingShape" mc:Ignorable="w14 w15 w16se wp14">
   <w:abstractNum w:abstractNumId="0" w15:restartNumberingAfterBreak="0">
+    <w:nsid w:val="0DC85B61"/>
+    <w:multiLevelType w:val="hybridMultilevel"/>
+    <w:tmpl w:val="0590D0A0"/>
+    <w:lvl w:ilvl="0" w:tplc="C22815D6">
+      <w:numFmt w:val="bullet"/>
+      <w:lvlText w:val="-"/>
+      <w:lvlJc w:val="left"/>
+      <w:pPr>
+        <w:ind w:left="720" w:hanging="360"/>
+      </w:pPr>
+      <w:rPr>
+        <w:rFonts w:ascii="Calibri" w:eastAsiaTheme="minorEastAsia" w:hAnsi="Calibri" w:cs="Calibri" w:hint="default"/>
+      </w:rPr>
+    </w:lvl>
+    <w:lvl w:ilvl="1" w:tplc="04090003" w:tentative="1">
+      <w:start w:val="1"/>
+      <w:numFmt w:val="bullet"/>
+      <w:lvlText w:val="o"/>
+      <w:lvlJc w:val="left"/>
+      <w:pPr>
+        <w:ind w:left="1440" w:hanging="360"/>
+      </w:pPr>
+      <w:rPr>
+        <w:rFonts w:ascii="Courier New" w:hAnsi="Courier New" w:cs="Courier New" w:hint="default"/>
+      </w:rPr>
+    </w:lvl>
+    <w:lvl w:ilvl="2" w:tplc="04090005" w:tentative="1">
+      <w:start w:val="1"/>
+      <w:numFmt w:val="bullet"/>
+      <w:lvlText w:val=""/>
+      <w:lvlJc w:val="left"/>
+      <w:pPr>
+        <w:ind w:left="2160" w:hanging="360"/>
+      </w:pPr>
+      <w:rPr>
+        <w:rFonts w:ascii="Wingdings" w:hAnsi="Wingdings" w:hint="default"/>
+      </w:rPr>
+    </w:lvl>
+    <w:lvl w:ilvl="3" w:tplc="04090001" w:tentative="1">
+      <w:start w:val="1"/>
+      <w:numFmt w:val="bullet"/>
+      <w:lvlText w:val=""/>
+      <w:lvlJc w:val="left"/>
+      <w:pPr>
+        <w:ind w:left="2880" w:hanging="360"/>
+      </w:pPr>
+      <w:rPr>
+        <w:rFonts w:ascii="Symbol" w:hAnsi="Symbol" w:hint="default"/>
+      </w:rPr>
+    </w:lvl>
+    <w:lvl w:ilvl="4" w:tplc="04090003" w:tentative="1">
+      <w:start w:val="1"/>
+      <w:numFmt w:val="bullet"/>
+      <w:lvlText w:val="o"/>
+      <w:lvlJc w:val="left"/>
+      <w:pPr>
+        <w:ind w:left="3600" w:hanging="360"/>
+      </w:pPr>
+      <w:rPr>
+        <w:rFonts w:ascii="Courier New" w:hAnsi="Courier New" w:cs="Courier New" w:hint="default"/>
+      </w:rPr>
+    </w:lvl>
+    <w:lvl w:ilvl="5" w:tplc="04090005" w:tentative="1">
+      <w:start w:val="1"/>
+      <w:numFmt w:val="bullet"/>
+      <w:lvlText w:val=""/>
+      <w:lvlJc w:val="left"/>
+      <w:pPr>
+        <w:ind w:left="4320" w:hanging="360"/>
+      </w:pPr>
+      <w:rPr>
+        <w:rFonts w:ascii="Wingdings" w:hAnsi="Wingdings" w:hint="default"/>
+      </w:rPr>
+    </w:lvl>
+    <w:lvl w:ilvl="6" w:tplc="04090001" w:tentative="1">
+      <w:start w:val="1"/>
+      <w:numFmt w:val="bullet"/>
+      <w:lvlText w:val=""/>
+      <w:lvlJc w:val="left"/>
+      <w:pPr>
+        <w:ind w:left="5040" w:hanging="360"/>
+      </w:pPr>
+      <w:rPr>
+        <w:rFonts w:ascii="Symbol" w:hAnsi="Symbol" w:hint="default"/>
+      </w:rPr>
+    </w:lvl>
+    <w:lvl w:ilvl="7" w:tplc="04090003" w:tentative="1">
+      <w:start w:val="1"/>
+      <w:numFmt w:val="bullet"/>
+      <w:lvlText w:val="o"/>
+      <w:lvlJc w:val="left"/>
+      <w:pPr>
+        <w:ind w:left="5760" w:hanging="360"/>
+      </w:pPr>
+      <w:rPr>
+        <w:rFonts w:ascii="Courier New" w:hAnsi="Courier New" w:cs="Courier New" w:hint="default"/>
+      </w:rPr>
+    </w:lvl>
+    <w:lvl w:ilvl="8" w:tplc="04090005" w:tentative="1">
+      <w:start w:val="1"/>
+      <w:numFmt w:val="bullet"/>
+      <w:lvlText w:val=""/>
+      <w:lvlJc w:val="left"/>
+      <w:pPr>
+        <w:ind w:left="6480" w:hanging="360"/>
+      </w:pPr>
+      <w:rPr>
+        <w:rFonts w:ascii="Wingdings" w:hAnsi="Wingdings" w:hint="default"/>
+      </w:rPr>
+    </w:lvl>
+  </w:abstractNum>
+  <w:abstractNum w:abstractNumId="1" w15:restartNumberingAfterBreak="0">
     <w:nsid w:val="2CEE726C"/>
     <w:multiLevelType w:val="multilevel"/>
     <w:tmpl w:val="F3221698"/>
@@ -1858,7 +4352,7 @@
       </w:pPr>
     </w:lvl>
   </w:abstractNum>
-  <w:abstractNum w:abstractNumId="1" w15:restartNumberingAfterBreak="0">
+  <w:abstractNum w:abstractNumId="2" w15:restartNumberingAfterBreak="0">
     <w:nsid w:val="409B35DB"/>
     <w:multiLevelType w:val="multilevel"/>
     <w:tmpl w:val="9F2CF336"/>
@@ -1971,7 +4465,7 @@
       </w:pPr>
     </w:lvl>
   </w:abstractNum>
-  <w:abstractNum w:abstractNumId="2" w15:restartNumberingAfterBreak="0">
+  <w:abstractNum w:abstractNumId="3" w15:restartNumberingAfterBreak="0">
     <w:nsid w:val="474F6FDE"/>
     <w:multiLevelType w:val="multilevel"/>
     <w:tmpl w:val="B68CC022"/>
@@ -2085,13 +4579,16 @@
     </w:lvl>
   </w:abstractNum>
   <w:num w:numId="1">
-    <w:abstractNumId w:val="0"/>
+    <w:abstractNumId w:val="1"/>
   </w:num>
   <w:num w:numId="2">
+    <w:abstractNumId w:val="3"/>
+  </w:num>
+  <w:num w:numId="3">
     <w:abstractNumId w:val="2"/>
   </w:num>
-  <w:num w:numId="3">
-    <w:abstractNumId w:val="1"/>
+  <w:num w:numId="4">
+    <w:abstractNumId w:val="0"/>
   </w:num>
 </w:numbering>
 </file>
@@ -2542,7 +5039,6 @@
     <w:next w:val="Normal"/>
     <w:link w:val="Heading3Char"/>
     <w:uiPriority w:val="9"/>
-    <w:semiHidden/>
     <w:unhideWhenUsed/>
     <w:qFormat/>
     <w:rsid w:val="00FB368C"/>
@@ -2733,7 +5229,6 @@
     <w:basedOn w:val="DefaultParagraphFont"/>
     <w:link w:val="Heading3"/>
     <w:uiPriority w:val="9"/>
-    <w:semiHidden/>
     <w:rsid w:val="00FB368C"/>
     <w:rPr>
       <w:rFonts w:asciiTheme="majorHAnsi" w:eastAsiaTheme="majorEastAsia" w:hAnsiTheme="majorHAnsi" w:cstheme="majorBidi"/>
@@ -2836,6 +5331,63 @@
     <w:link w:val="Footer"/>
     <w:uiPriority w:val="99"/>
     <w:rsid w:val="005B5DCA"/>
+  </w:style>
+  <w:style w:type="paragraph" w:styleId="NormalWeb">
+    <w:name w:val="Normal (Web)"/>
+    <w:basedOn w:val="Normal"/>
+    <w:uiPriority w:val="99"/>
+    <w:semiHidden/>
+    <w:unhideWhenUsed/>
+    <w:rsid w:val="00D47EC0"/>
+    <w:pPr>
+      <w:spacing w:before="100" w:beforeAutospacing="1" w:after="100" w:afterAutospacing="1" w:line="240" w:lineRule="auto"/>
+    </w:pPr>
+    <w:rPr>
+      <w:rFonts w:ascii="Times New Roman" w:eastAsia="Times New Roman" w:hAnsi="Times New Roman" w:cs="Times New Roman"/>
+      <w:sz w:val="24"/>
+      <w:szCs w:val="24"/>
+    </w:rPr>
+  </w:style>
+  <w:style w:type="paragraph" w:styleId="NoSpacing">
+    <w:name w:val="No Spacing"/>
+    <w:uiPriority w:val="1"/>
+    <w:qFormat/>
+    <w:rsid w:val="00D47EC0"/>
+    <w:pPr>
+      <w:spacing w:after="0" w:line="240" w:lineRule="auto"/>
+    </w:pPr>
+  </w:style>
+  <w:style w:type="paragraph" w:styleId="Caption">
+    <w:name w:val="caption"/>
+    <w:basedOn w:val="Normal"/>
+    <w:next w:val="Normal"/>
+    <w:uiPriority w:val="35"/>
+    <w:unhideWhenUsed/>
+    <w:qFormat/>
+    <w:rsid w:val="002A3939"/>
+    <w:pPr>
+      <w:spacing w:after="200" w:line="240" w:lineRule="auto"/>
+    </w:pPr>
+    <w:rPr>
+      <w:i/>
+      <w:iCs/>
+      <w:color w:val="44546A" w:themeColor="text2"/>
+      <w:sz w:val="18"/>
+      <w:szCs w:val="18"/>
+    </w:rPr>
+  </w:style>
+  <w:style w:type="paragraph" w:styleId="TOC3">
+    <w:name w:val="toc 3"/>
+    <w:basedOn w:val="Normal"/>
+    <w:next w:val="Normal"/>
+    <w:autoRedefine/>
+    <w:uiPriority w:val="39"/>
+    <w:unhideWhenUsed/>
+    <w:rsid w:val="0028105C"/>
+    <w:pPr>
+      <w:spacing w:after="100"/>
+      <w:ind w:left="440"/>
+    </w:pPr>
   </w:style>
 </w:styles>
 </file>
@@ -3140,7 +5692,7 @@
 </file>
 
 <file path=customXml/itemProps1.xml><?xml version="1.0" encoding="utf-8"?>
-<ds:datastoreItem xmlns:ds="http://schemas.openxmlformats.org/officeDocument/2006/customXml" ds:itemID="{7EA5A141-53C1-4FE9-A677-0A551B075C1A}">
+<ds:datastoreItem xmlns:ds="http://schemas.openxmlformats.org/officeDocument/2006/customXml" ds:itemID="{4C719703-F65D-48EE-9495-DDEA5B3B6FBA}">
   <ds:schemaRefs>
     <ds:schemaRef ds:uri="http://schemas.openxmlformats.org/officeDocument/2006/bibliography"/>
   </ds:schemaRefs>

</xml_diff>

<commit_message>
Merge reports and add Analysis and Design, Conclusion and Bibliography section.
</commit_message>
<xml_diff>
--- a/Reports/Report.docx
+++ b/Reports/Report.docx
@@ -9,6 +9,8 @@
           <w:sz w:val="24"/>
         </w:rPr>
       </w:pPr>
+      <w:bookmarkStart w:id="0" w:name="_Hlk484439065"/>
+      <w:bookmarkEnd w:id="0"/>
     </w:p>
     <w:p>
       <w:pPr>
@@ -41,16 +43,16 @@
           <w:sz w:val="24"/>
         </w:rPr>
       </w:pPr>
-      <w:bookmarkStart w:id="0" w:name="_Toc321147011"/>
-      <w:bookmarkStart w:id="1" w:name="_Toc318189312"/>
-      <w:bookmarkStart w:id="2" w:name="_Toc318188327"/>
-      <w:bookmarkStart w:id="3" w:name="_Toc318188227"/>
-      <w:bookmarkStart w:id="4" w:name="_Toc321147149"/>
-      <w:bookmarkEnd w:id="0"/>
+      <w:bookmarkStart w:id="1" w:name="_Toc321147011"/>
+      <w:bookmarkStart w:id="2" w:name="_Toc318189312"/>
+      <w:bookmarkStart w:id="3" w:name="_Toc318188327"/>
+      <w:bookmarkStart w:id="4" w:name="_Toc318188227"/>
+      <w:bookmarkStart w:id="5" w:name="_Toc321147149"/>
       <w:bookmarkEnd w:id="1"/>
       <w:bookmarkEnd w:id="2"/>
       <w:bookmarkEnd w:id="3"/>
       <w:bookmarkEnd w:id="4"/>
+      <w:bookmarkEnd w:id="5"/>
       <w:r>
         <w:rPr>
           <w:noProof/>
@@ -275,15 +277,6 @@
               <w:u w:val="single"/>
             </w:rPr>
           </w:pPr>
-        </w:p>
-        <w:p>
-          <w:pPr>
-            <w:pStyle w:val="TOCHeading"/>
-            <w:rPr>
-              <w:sz w:val="36"/>
-              <w:u w:val="single"/>
-            </w:rPr>
-          </w:pPr>
           <w:r>
             <w:rPr>
               <w:sz w:val="36"/>
@@ -291,13 +284,8 @@
             </w:rPr>
             <w:t>Contents</w:t>
           </w:r>
-        </w:p>
-        <w:p>
-          <w:pPr>
-            <w:rPr>
-              <w:lang w:eastAsia="en-US"/>
-            </w:rPr>
-          </w:pPr>
+          <w:bookmarkStart w:id="6" w:name="_GoBack"/>
+          <w:bookmarkEnd w:id="6"/>
         </w:p>
         <w:p>
           <w:pPr>
@@ -327,7 +315,7 @@
             </w:rPr>
             <w:fldChar w:fldCharType="separate"/>
           </w:r>
-          <w:hyperlink w:anchor="_Toc484431355" w:history="1">
+          <w:hyperlink w:anchor="_Toc484442062" w:history="1">
             <w:r>
               <w:rPr>
                 <w:rStyle w:val="Hyperlink"/>
@@ -354,7 +342,7 @@
                 <w:noProof/>
                 <w:webHidden/>
               </w:rPr>
-              <w:instrText xml:space="preserve"> PAGEREF _Toc484431355 \h </w:instrText>
+              <w:instrText xml:space="preserve"> PAGEREF _Toc484442062 \h </w:instrText>
             </w:r>
             <w:r>
               <w:rPr>
@@ -395,7 +383,7 @@
               <w:noProof/>
             </w:rPr>
           </w:pPr>
-          <w:hyperlink w:anchor="_Toc484431356" w:history="1">
+          <w:hyperlink w:anchor="_Toc484442063" w:history="1">
             <w:r>
               <w:rPr>
                 <w:rStyle w:val="Hyperlink"/>
@@ -422,7 +410,7 @@
                 <w:noProof/>
                 <w:webHidden/>
               </w:rPr>
-              <w:instrText xml:space="preserve"> PAGEREF _Toc484431356 \h </w:instrText>
+              <w:instrText xml:space="preserve"> PAGEREF _Toc484442063 \h </w:instrText>
             </w:r>
             <w:r>
               <w:rPr>
@@ -463,7 +451,7 @@
               <w:noProof/>
             </w:rPr>
           </w:pPr>
-          <w:hyperlink w:anchor="_Toc484431357" w:history="1">
+          <w:hyperlink w:anchor="_Toc484442064" w:history="1">
             <w:r>
               <w:rPr>
                 <w:rStyle w:val="Hyperlink"/>
@@ -490,7 +478,7 @@
                 <w:noProof/>
                 <w:webHidden/>
               </w:rPr>
-              <w:instrText xml:space="preserve"> PAGEREF _Toc484431357 \h </w:instrText>
+              <w:instrText xml:space="preserve"> PAGEREF _Toc484442064 \h </w:instrText>
             </w:r>
             <w:r>
               <w:rPr>
@@ -531,7 +519,7 @@
               <w:noProof/>
             </w:rPr>
           </w:pPr>
-          <w:hyperlink w:anchor="_Toc484431358" w:history="1">
+          <w:hyperlink w:anchor="_Toc484442065" w:history="1">
             <w:r>
               <w:rPr>
                 <w:rStyle w:val="Hyperlink"/>
@@ -558,7 +546,7 @@
                 <w:noProof/>
                 <w:webHidden/>
               </w:rPr>
-              <w:instrText xml:space="preserve"> PAGEREF _Toc484431358 \h </w:instrText>
+              <w:instrText xml:space="preserve"> PAGEREF _Toc484442065 \h </w:instrText>
             </w:r>
             <w:r>
               <w:rPr>
@@ -599,7 +587,7 @@
               <w:noProof/>
             </w:rPr>
           </w:pPr>
-          <w:hyperlink w:anchor="_Toc484431359" w:history="1">
+          <w:hyperlink w:anchor="_Toc484442066" w:history="1">
             <w:r>
               <w:rPr>
                 <w:rStyle w:val="Hyperlink"/>
@@ -626,7 +614,7 @@
                 <w:noProof/>
                 <w:webHidden/>
               </w:rPr>
-              <w:instrText xml:space="preserve"> PAGEREF _Toc484431359 \h </w:instrText>
+              <w:instrText xml:space="preserve"> PAGEREF _Toc484442066 \h </w:instrText>
             </w:r>
             <w:r>
               <w:rPr>
@@ -667,7 +655,7 @@
               <w:noProof/>
             </w:rPr>
           </w:pPr>
-          <w:hyperlink w:anchor="_Toc484431360" w:history="1">
+          <w:hyperlink w:anchor="_Toc484442067" w:history="1">
             <w:r>
               <w:rPr>
                 <w:rStyle w:val="Hyperlink"/>
@@ -694,7 +682,7 @@
                 <w:noProof/>
                 <w:webHidden/>
               </w:rPr>
-              <w:instrText xml:space="preserve"> PAGEREF _Toc484431360 \h </w:instrText>
+              <w:instrText xml:space="preserve"> PAGEREF _Toc484442067 \h </w:instrText>
             </w:r>
             <w:r>
               <w:rPr>
@@ -735,7 +723,7 @@
               <w:noProof/>
             </w:rPr>
           </w:pPr>
-          <w:hyperlink w:anchor="_Toc484431361" w:history="1">
+          <w:hyperlink w:anchor="_Toc484442068" w:history="1">
             <w:r>
               <w:rPr>
                 <w:rStyle w:val="Hyperlink"/>
@@ -762,7 +750,7 @@
                 <w:noProof/>
                 <w:webHidden/>
               </w:rPr>
-              <w:instrText xml:space="preserve"> PAGEREF _Toc484431361 \h </w:instrText>
+              <w:instrText xml:space="preserve"> PAGEREF _Toc484442068 \h </w:instrText>
             </w:r>
             <w:r>
               <w:rPr>
@@ -803,7 +791,7 @@
               <w:noProof/>
             </w:rPr>
           </w:pPr>
-          <w:hyperlink w:anchor="_Toc484431362" w:history="1">
+          <w:hyperlink w:anchor="_Toc484442069" w:history="1">
             <w:r>
               <w:rPr>
                 <w:rStyle w:val="Hyperlink"/>
@@ -830,7 +818,7 @@
                 <w:noProof/>
                 <w:webHidden/>
               </w:rPr>
-              <w:instrText xml:space="preserve"> PAGEREF _Toc484431362 \h </w:instrText>
+              <w:instrText xml:space="preserve"> PAGEREF _Toc484442069 \h </w:instrText>
             </w:r>
             <w:r>
               <w:rPr>
@@ -871,7 +859,7 @@
               <w:noProof/>
             </w:rPr>
           </w:pPr>
-          <w:hyperlink w:anchor="_Toc484431363" w:history="1">
+          <w:hyperlink w:anchor="_Toc484442070" w:history="1">
             <w:r>
               <w:rPr>
                 <w:rStyle w:val="Hyperlink"/>
@@ -898,7 +886,7 @@
                 <w:noProof/>
                 <w:webHidden/>
               </w:rPr>
-              <w:instrText xml:space="preserve"> PAGEREF _Toc484431363 \h </w:instrText>
+              <w:instrText xml:space="preserve"> PAGEREF _Toc484442070 \h </w:instrText>
             </w:r>
             <w:r>
               <w:rPr>
@@ -939,7 +927,7 @@
               <w:noProof/>
             </w:rPr>
           </w:pPr>
-          <w:hyperlink w:anchor="_Toc484431364" w:history="1">
+          <w:hyperlink w:anchor="_Toc484442071" w:history="1">
             <w:r>
               <w:rPr>
                 <w:rStyle w:val="Hyperlink"/>
@@ -966,7 +954,7 @@
                 <w:noProof/>
                 <w:webHidden/>
               </w:rPr>
-              <w:instrText xml:space="preserve"> PAGEREF _Toc484431364 \h </w:instrText>
+              <w:instrText xml:space="preserve"> PAGEREF _Toc484442071 \h </w:instrText>
             </w:r>
             <w:r>
               <w:rPr>
@@ -1007,7 +995,7 @@
               <w:noProof/>
             </w:rPr>
           </w:pPr>
-          <w:hyperlink w:anchor="_Toc484431365" w:history="1">
+          <w:hyperlink w:anchor="_Toc484442072" w:history="1">
             <w:r>
               <w:rPr>
                 <w:rStyle w:val="Hyperlink"/>
@@ -1034,7 +1022,7 @@
                 <w:noProof/>
                 <w:webHidden/>
               </w:rPr>
-              <w:instrText xml:space="preserve"> PAGEREF _Toc484431365 \h </w:instrText>
+              <w:instrText xml:space="preserve"> PAGEREF _Toc484442072 \h </w:instrText>
             </w:r>
             <w:r>
               <w:rPr>
@@ -1075,7 +1063,7 @@
               <w:noProof/>
             </w:rPr>
           </w:pPr>
-          <w:hyperlink w:anchor="_Toc484431366" w:history="1">
+          <w:hyperlink w:anchor="_Toc484442073" w:history="1">
             <w:r>
               <w:rPr>
                 <w:rStyle w:val="Hyperlink"/>
@@ -1102,7 +1090,7 @@
                 <w:noProof/>
                 <w:webHidden/>
               </w:rPr>
-              <w:instrText xml:space="preserve"> PAGEREF _Toc484431366 \h </w:instrText>
+              <w:instrText xml:space="preserve"> PAGEREF _Toc484442073 \h </w:instrText>
             </w:r>
             <w:r>
               <w:rPr>
@@ -1122,7 +1110,7 @@
                 <w:noProof/>
                 <w:webHidden/>
               </w:rPr>
-              <w:t>7</w:t>
+              <w:t>6</w:t>
             </w:r>
             <w:r>
               <w:rPr>
@@ -1143,13 +1131,13 @@
               <w:noProof/>
             </w:rPr>
           </w:pPr>
-          <w:hyperlink w:anchor="_Toc484431367" w:history="1">
+          <w:hyperlink w:anchor="_Toc484442074" w:history="1">
             <w:r>
               <w:rPr>
                 <w:rStyle w:val="Hyperlink"/>
                 <w:noProof/>
               </w:rPr>
-              <w:t>LookUp(x)</w:t>
+              <w:t>Locate(x)</w:t>
             </w:r>
             <w:r>
               <w:rPr>
@@ -1170,7 +1158,7 @@
                 <w:noProof/>
                 <w:webHidden/>
               </w:rPr>
-              <w:instrText xml:space="preserve"> PAGEREF _Toc484431367 \h </w:instrText>
+              <w:instrText xml:space="preserve"> PAGEREF _Toc484442074 \h </w:instrText>
             </w:r>
             <w:r>
               <w:rPr>
@@ -1211,7 +1199,7 @@
               <w:noProof/>
             </w:rPr>
           </w:pPr>
-          <w:hyperlink w:anchor="_Toc484431368" w:history="1">
+          <w:hyperlink w:anchor="_Toc484442075" w:history="1">
             <w:r>
               <w:rPr>
                 <w:rStyle w:val="Hyperlink"/>
@@ -1238,7 +1226,7 @@
                 <w:noProof/>
                 <w:webHidden/>
               </w:rPr>
-              <w:instrText xml:space="preserve"> PAGEREF _Toc484431368 \h </w:instrText>
+              <w:instrText xml:space="preserve"> PAGEREF _Toc484442075 \h </w:instrText>
             </w:r>
             <w:r>
               <w:rPr>
@@ -1258,7 +1246,7 @@
                 <w:noProof/>
                 <w:webHidden/>
               </w:rPr>
-              <w:t>7</w:t>
+              <w:t>8</w:t>
             </w:r>
             <w:r>
               <w:rPr>
@@ -1279,7 +1267,7 @@
               <w:noProof/>
             </w:rPr>
           </w:pPr>
-          <w:hyperlink w:anchor="_Toc484431369" w:history="1">
+          <w:hyperlink w:anchor="_Toc484442076" w:history="1">
             <w:r>
               <w:rPr>
                 <w:rStyle w:val="Hyperlink"/>
@@ -1306,7 +1294,7 @@
                 <w:noProof/>
                 <w:webHidden/>
               </w:rPr>
-              <w:instrText xml:space="preserve"> PAGEREF _Toc484431369 \h </w:instrText>
+              <w:instrText xml:space="preserve"> PAGEREF _Toc484442076 \h </w:instrText>
             </w:r>
             <w:r>
               <w:rPr>
@@ -1347,7 +1335,7 @@
               <w:noProof/>
             </w:rPr>
           </w:pPr>
-          <w:hyperlink w:anchor="_Toc484431370" w:history="1">
+          <w:hyperlink w:anchor="_Toc484442077" w:history="1">
             <w:r>
               <w:rPr>
                 <w:rStyle w:val="Hyperlink"/>
@@ -1374,7 +1362,7 @@
                 <w:noProof/>
                 <w:webHidden/>
               </w:rPr>
-              <w:instrText xml:space="preserve"> PAGEREF _Toc484431370 \h </w:instrText>
+              <w:instrText xml:space="preserve"> PAGEREF _Toc484442077 \h </w:instrText>
             </w:r>
             <w:r>
               <w:rPr>
@@ -1394,7 +1382,7 @@
                 <w:noProof/>
                 <w:webHidden/>
               </w:rPr>
-              <w:t>8</w:t>
+              <w:t>9</w:t>
             </w:r>
             <w:r>
               <w:rPr>
@@ -1415,7 +1403,7 @@
               <w:noProof/>
             </w:rPr>
           </w:pPr>
-          <w:hyperlink w:anchor="_Toc484431371" w:history="1">
+          <w:hyperlink w:anchor="_Toc484442078" w:history="1">
             <w:r>
               <w:rPr>
                 <w:rStyle w:val="Hyperlink"/>
@@ -1442,7 +1430,7 @@
                 <w:noProof/>
                 <w:webHidden/>
               </w:rPr>
-              <w:instrText xml:space="preserve"> PAGEREF _Toc484431371 \h </w:instrText>
+              <w:instrText xml:space="preserve"> PAGEREF _Toc484442078 \h </w:instrText>
             </w:r>
             <w:r>
               <w:rPr>
@@ -1483,7 +1471,7 @@
               <w:noProof/>
             </w:rPr>
           </w:pPr>
-          <w:hyperlink w:anchor="_Toc484431372" w:history="1">
+          <w:hyperlink w:anchor="_Toc484442079" w:history="1">
             <w:r>
               <w:rPr>
                 <w:rStyle w:val="Hyperlink"/>
@@ -1510,7 +1498,7 @@
                 <w:noProof/>
                 <w:webHidden/>
               </w:rPr>
-              <w:instrText xml:space="preserve"> PAGEREF _Toc484431372 \h </w:instrText>
+              <w:instrText xml:space="preserve"> PAGEREF _Toc484442079 \h </w:instrText>
             </w:r>
             <w:r>
               <w:rPr>
@@ -1551,7 +1539,7 @@
               <w:noProof/>
             </w:rPr>
           </w:pPr>
-          <w:hyperlink w:anchor="_Toc484431373" w:history="1">
+          <w:hyperlink w:anchor="_Toc484442080" w:history="1">
             <w:r>
               <w:rPr>
                 <w:rStyle w:val="Hyperlink"/>
@@ -1578,7 +1566,7 @@
                 <w:noProof/>
                 <w:webHidden/>
               </w:rPr>
-              <w:instrText xml:space="preserve"> PAGEREF _Toc484431373 \h </w:instrText>
+              <w:instrText xml:space="preserve"> PAGEREF _Toc484442080 \h </w:instrText>
             </w:r>
             <w:r>
               <w:rPr>
@@ -1598,7 +1586,7 @@
                 <w:noProof/>
                 <w:webHidden/>
               </w:rPr>
-              <w:t>9</w:t>
+              <w:t>10</w:t>
             </w:r>
             <w:r>
               <w:rPr>
@@ -1619,13 +1607,13 @@
               <w:noProof/>
             </w:rPr>
           </w:pPr>
-          <w:hyperlink w:anchor="_Toc484431374" w:history="1">
+          <w:hyperlink w:anchor="_Toc484442081" w:history="1">
             <w:r>
               <w:rPr>
                 <w:rStyle w:val="Hyperlink"/>
                 <w:noProof/>
               </w:rPr>
-              <w:t>Conclusion, Evaluation and Further Work</w:t>
+              <w:t>Conclusion</w:t>
             </w:r>
             <w:r>
               <w:rPr>
@@ -1646,7 +1634,7 @@
                 <w:noProof/>
                 <w:webHidden/>
               </w:rPr>
-              <w:instrText xml:space="preserve"> PAGEREF _Toc484431374 \h </w:instrText>
+              <w:instrText xml:space="preserve"> PAGEREF _Toc484442081 \h </w:instrText>
             </w:r>
             <w:r>
               <w:rPr>
@@ -1666,7 +1654,7 @@
                 <w:noProof/>
                 <w:webHidden/>
               </w:rPr>
-              <w:t>9</w:t>
+              <w:t>10</w:t>
             </w:r>
             <w:r>
               <w:rPr>
@@ -1687,7 +1675,7 @@
               <w:noProof/>
             </w:rPr>
           </w:pPr>
-          <w:hyperlink w:anchor="_Toc484431375" w:history="1">
+          <w:hyperlink w:anchor="_Toc484442082" w:history="1">
             <w:r>
               <w:rPr>
                 <w:rStyle w:val="Hyperlink"/>
@@ -1714,7 +1702,7 @@
                 <w:noProof/>
                 <w:webHidden/>
               </w:rPr>
-              <w:instrText xml:space="preserve"> PAGEREF _Toc484431375 \h </w:instrText>
+              <w:instrText xml:space="preserve"> PAGEREF _Toc484442082 \h </w:instrText>
             </w:r>
             <w:r>
               <w:rPr>
@@ -1734,7 +1722,7 @@
                 <w:noProof/>
                 <w:webHidden/>
               </w:rPr>
-              <w:t>9</w:t>
+              <w:t>10</w:t>
             </w:r>
             <w:r>
               <w:rPr>
@@ -1755,7 +1743,7 @@
               <w:noProof/>
             </w:rPr>
           </w:pPr>
-          <w:hyperlink w:anchor="_Toc484431376" w:history="1">
+          <w:hyperlink w:anchor="_Toc484442083" w:history="1">
             <w:r>
               <w:rPr>
                 <w:rStyle w:val="Hyperlink"/>
@@ -1782,7 +1770,7 @@
                 <w:noProof/>
                 <w:webHidden/>
               </w:rPr>
-              <w:instrText xml:space="preserve"> PAGEREF _Toc484431376 \h </w:instrText>
+              <w:instrText xml:space="preserve"> PAGEREF _Toc484442083 \h </w:instrText>
             </w:r>
             <w:r>
               <w:rPr>
@@ -1802,7 +1790,211 @@
                 <w:noProof/>
                 <w:webHidden/>
               </w:rPr>
-              <w:t>9</w:t>
+              <w:t>10</w:t>
+            </w:r>
+            <w:r>
+              <w:rPr>
+                <w:noProof/>
+                <w:webHidden/>
+              </w:rPr>
+              <w:fldChar w:fldCharType="end"/>
+            </w:r>
+          </w:hyperlink>
+        </w:p>
+        <w:p>
+          <w:pPr>
+            <w:pStyle w:val="TOC3"/>
+            <w:tabs>
+              <w:tab w:val="right" w:leader="dot" w:pos="9016"/>
+            </w:tabs>
+            <w:rPr>
+              <w:noProof/>
+            </w:rPr>
+          </w:pPr>
+          <w:hyperlink w:anchor="_Toc484442084" w:history="1">
+            <w:r>
+              <w:rPr>
+                <w:rStyle w:val="Hyperlink"/>
+                <w:noProof/>
+              </w:rPr>
+              <w:t>N.B.</w:t>
+            </w:r>
+            <w:r>
+              <w:rPr>
+                <w:noProof/>
+                <w:webHidden/>
+              </w:rPr>
+              <w:tab/>
+            </w:r>
+            <w:r>
+              <w:rPr>
+                <w:noProof/>
+                <w:webHidden/>
+              </w:rPr>
+              <w:fldChar w:fldCharType="begin"/>
+            </w:r>
+            <w:r>
+              <w:rPr>
+                <w:noProof/>
+                <w:webHidden/>
+              </w:rPr>
+              <w:instrText xml:space="preserve"> PAGEREF _Toc484442084 \h </w:instrText>
+            </w:r>
+            <w:r>
+              <w:rPr>
+                <w:noProof/>
+                <w:webHidden/>
+              </w:rPr>
+            </w:r>
+            <w:r>
+              <w:rPr>
+                <w:noProof/>
+                <w:webHidden/>
+              </w:rPr>
+              <w:fldChar w:fldCharType="separate"/>
+            </w:r>
+            <w:r>
+              <w:rPr>
+                <w:noProof/>
+                <w:webHidden/>
+              </w:rPr>
+              <w:t>10</w:t>
+            </w:r>
+            <w:r>
+              <w:rPr>
+                <w:noProof/>
+                <w:webHidden/>
+              </w:rPr>
+              <w:fldChar w:fldCharType="end"/>
+            </w:r>
+          </w:hyperlink>
+        </w:p>
+        <w:p>
+          <w:pPr>
+            <w:pStyle w:val="TOC3"/>
+            <w:tabs>
+              <w:tab w:val="right" w:leader="dot" w:pos="9016"/>
+            </w:tabs>
+            <w:rPr>
+              <w:noProof/>
+            </w:rPr>
+          </w:pPr>
+          <w:hyperlink w:anchor="_Toc484442085" w:history="1">
+            <w:r>
+              <w:rPr>
+                <w:rStyle w:val="Hyperlink"/>
+                <w:noProof/>
+              </w:rPr>
+              <w:t>Current Progress</w:t>
+            </w:r>
+            <w:r>
+              <w:rPr>
+                <w:noProof/>
+                <w:webHidden/>
+              </w:rPr>
+              <w:tab/>
+            </w:r>
+            <w:r>
+              <w:rPr>
+                <w:noProof/>
+                <w:webHidden/>
+              </w:rPr>
+              <w:fldChar w:fldCharType="begin"/>
+            </w:r>
+            <w:r>
+              <w:rPr>
+                <w:noProof/>
+                <w:webHidden/>
+              </w:rPr>
+              <w:instrText xml:space="preserve"> PAGEREF _Toc484442085 \h </w:instrText>
+            </w:r>
+            <w:r>
+              <w:rPr>
+                <w:noProof/>
+                <w:webHidden/>
+              </w:rPr>
+            </w:r>
+            <w:r>
+              <w:rPr>
+                <w:noProof/>
+                <w:webHidden/>
+              </w:rPr>
+              <w:fldChar w:fldCharType="separate"/>
+            </w:r>
+            <w:r>
+              <w:rPr>
+                <w:noProof/>
+                <w:webHidden/>
+              </w:rPr>
+              <w:t>10</w:t>
+            </w:r>
+            <w:r>
+              <w:rPr>
+                <w:noProof/>
+                <w:webHidden/>
+              </w:rPr>
+              <w:fldChar w:fldCharType="end"/>
+            </w:r>
+          </w:hyperlink>
+        </w:p>
+        <w:p>
+          <w:pPr>
+            <w:pStyle w:val="TOC3"/>
+            <w:tabs>
+              <w:tab w:val="right" w:leader="dot" w:pos="9016"/>
+            </w:tabs>
+            <w:rPr>
+              <w:noProof/>
+            </w:rPr>
+          </w:pPr>
+          <w:hyperlink w:anchor="_Toc484442086" w:history="1">
+            <w:r>
+              <w:rPr>
+                <w:rStyle w:val="Hyperlink"/>
+                <w:noProof/>
+              </w:rPr>
+              <w:t>Functions</w:t>
+            </w:r>
+            <w:r>
+              <w:rPr>
+                <w:noProof/>
+                <w:webHidden/>
+              </w:rPr>
+              <w:tab/>
+            </w:r>
+            <w:r>
+              <w:rPr>
+                <w:noProof/>
+                <w:webHidden/>
+              </w:rPr>
+              <w:fldChar w:fldCharType="begin"/>
+            </w:r>
+            <w:r>
+              <w:rPr>
+                <w:noProof/>
+                <w:webHidden/>
+              </w:rPr>
+              <w:instrText xml:space="preserve"> PAGEREF _Toc484442086 \h </w:instrText>
+            </w:r>
+            <w:r>
+              <w:rPr>
+                <w:noProof/>
+                <w:webHidden/>
+              </w:rPr>
+            </w:r>
+            <w:r>
+              <w:rPr>
+                <w:noProof/>
+                <w:webHidden/>
+              </w:rPr>
+              <w:fldChar w:fldCharType="separate"/>
+            </w:r>
+            <w:r>
+              <w:rPr>
+                <w:noProof/>
+                <w:webHidden/>
+              </w:rPr>
+              <w:t>10</w:t>
             </w:r>
             <w:r>
               <w:rPr>
@@ -1823,7 +2015,7 @@
               <w:noProof/>
             </w:rPr>
           </w:pPr>
-          <w:hyperlink w:anchor="_Toc484431377" w:history="1">
+          <w:hyperlink w:anchor="_Toc484442087" w:history="1">
             <w:r>
               <w:rPr>
                 <w:rStyle w:val="Hyperlink"/>
@@ -1850,7 +2042,7 @@
                 <w:noProof/>
                 <w:webHidden/>
               </w:rPr>
-              <w:instrText xml:space="preserve"> PAGEREF _Toc484431377 \h </w:instrText>
+              <w:instrText xml:space="preserve"> PAGEREF _Toc484442087 \h </w:instrText>
             </w:r>
             <w:r>
               <w:rPr>
@@ -1870,7 +2062,211 @@
                 <w:noProof/>
                 <w:webHidden/>
               </w:rPr>
-              <w:t>9</w:t>
+              <w:t>11</w:t>
+            </w:r>
+            <w:r>
+              <w:rPr>
+                <w:noProof/>
+                <w:webHidden/>
+              </w:rPr>
+              <w:fldChar w:fldCharType="end"/>
+            </w:r>
+          </w:hyperlink>
+        </w:p>
+        <w:p>
+          <w:pPr>
+            <w:pStyle w:val="TOC3"/>
+            <w:tabs>
+              <w:tab w:val="right" w:leader="dot" w:pos="9016"/>
+            </w:tabs>
+            <w:rPr>
+              <w:noProof/>
+            </w:rPr>
+          </w:pPr>
+          <w:hyperlink w:anchor="_Toc484442088" w:history="1">
+            <w:r>
+              <w:rPr>
+                <w:rStyle w:val="Hyperlink"/>
+                <w:noProof/>
+              </w:rPr>
+              <w:t>31.05.2017</w:t>
+            </w:r>
+            <w:r>
+              <w:rPr>
+                <w:noProof/>
+                <w:webHidden/>
+              </w:rPr>
+              <w:tab/>
+            </w:r>
+            <w:r>
+              <w:rPr>
+                <w:noProof/>
+                <w:webHidden/>
+              </w:rPr>
+              <w:fldChar w:fldCharType="begin"/>
+            </w:r>
+            <w:r>
+              <w:rPr>
+                <w:noProof/>
+                <w:webHidden/>
+              </w:rPr>
+              <w:instrText xml:space="preserve"> PAGEREF _Toc484442088 \h </w:instrText>
+            </w:r>
+            <w:r>
+              <w:rPr>
+                <w:noProof/>
+                <w:webHidden/>
+              </w:rPr>
+            </w:r>
+            <w:r>
+              <w:rPr>
+                <w:noProof/>
+                <w:webHidden/>
+              </w:rPr>
+              <w:fldChar w:fldCharType="separate"/>
+            </w:r>
+            <w:r>
+              <w:rPr>
+                <w:noProof/>
+                <w:webHidden/>
+              </w:rPr>
+              <w:t>11</w:t>
+            </w:r>
+            <w:r>
+              <w:rPr>
+                <w:noProof/>
+                <w:webHidden/>
+              </w:rPr>
+              <w:fldChar w:fldCharType="end"/>
+            </w:r>
+          </w:hyperlink>
+        </w:p>
+        <w:p>
+          <w:pPr>
+            <w:pStyle w:val="TOC3"/>
+            <w:tabs>
+              <w:tab w:val="right" w:leader="dot" w:pos="9016"/>
+            </w:tabs>
+            <w:rPr>
+              <w:noProof/>
+            </w:rPr>
+          </w:pPr>
+          <w:hyperlink w:anchor="_Toc484442089" w:history="1">
+            <w:r>
+              <w:rPr>
+                <w:rStyle w:val="Hyperlink"/>
+                <w:noProof/>
+              </w:rPr>
+              <w:t>01.06.2017</w:t>
+            </w:r>
+            <w:r>
+              <w:rPr>
+                <w:noProof/>
+                <w:webHidden/>
+              </w:rPr>
+              <w:tab/>
+            </w:r>
+            <w:r>
+              <w:rPr>
+                <w:noProof/>
+                <w:webHidden/>
+              </w:rPr>
+              <w:fldChar w:fldCharType="begin"/>
+            </w:r>
+            <w:r>
+              <w:rPr>
+                <w:noProof/>
+                <w:webHidden/>
+              </w:rPr>
+              <w:instrText xml:space="preserve"> PAGEREF _Toc484442089 \h </w:instrText>
+            </w:r>
+            <w:r>
+              <w:rPr>
+                <w:noProof/>
+                <w:webHidden/>
+              </w:rPr>
+            </w:r>
+            <w:r>
+              <w:rPr>
+                <w:noProof/>
+                <w:webHidden/>
+              </w:rPr>
+              <w:fldChar w:fldCharType="separate"/>
+            </w:r>
+            <w:r>
+              <w:rPr>
+                <w:noProof/>
+                <w:webHidden/>
+              </w:rPr>
+              <w:t>11</w:t>
+            </w:r>
+            <w:r>
+              <w:rPr>
+                <w:noProof/>
+                <w:webHidden/>
+              </w:rPr>
+              <w:fldChar w:fldCharType="end"/>
+            </w:r>
+          </w:hyperlink>
+        </w:p>
+        <w:p>
+          <w:pPr>
+            <w:pStyle w:val="TOC3"/>
+            <w:tabs>
+              <w:tab w:val="right" w:leader="dot" w:pos="9016"/>
+            </w:tabs>
+            <w:rPr>
+              <w:noProof/>
+            </w:rPr>
+          </w:pPr>
+          <w:hyperlink w:anchor="_Toc484442090" w:history="1">
+            <w:r>
+              <w:rPr>
+                <w:rStyle w:val="Hyperlink"/>
+                <w:noProof/>
+              </w:rPr>
+              <w:t>06.06.2017</w:t>
+            </w:r>
+            <w:r>
+              <w:rPr>
+                <w:noProof/>
+                <w:webHidden/>
+              </w:rPr>
+              <w:tab/>
+            </w:r>
+            <w:r>
+              <w:rPr>
+                <w:noProof/>
+                <w:webHidden/>
+              </w:rPr>
+              <w:fldChar w:fldCharType="begin"/>
+            </w:r>
+            <w:r>
+              <w:rPr>
+                <w:noProof/>
+                <w:webHidden/>
+              </w:rPr>
+              <w:instrText xml:space="preserve"> PAGEREF _Toc484442090 \h </w:instrText>
+            </w:r>
+            <w:r>
+              <w:rPr>
+                <w:noProof/>
+                <w:webHidden/>
+              </w:rPr>
+            </w:r>
+            <w:r>
+              <w:rPr>
+                <w:noProof/>
+                <w:webHidden/>
+              </w:rPr>
+              <w:fldChar w:fldCharType="separate"/>
+            </w:r>
+            <w:r>
+              <w:rPr>
+                <w:noProof/>
+                <w:webHidden/>
+              </w:rPr>
+              <w:t>11</w:t>
             </w:r>
             <w:r>
               <w:rPr>
@@ -1891,7 +2287,7 @@
               <w:noProof/>
             </w:rPr>
           </w:pPr>
-          <w:hyperlink w:anchor="_Toc484431378" w:history="1">
+          <w:hyperlink w:anchor="_Toc484442091" w:history="1">
             <w:r>
               <w:rPr>
                 <w:rStyle w:val="Hyperlink"/>
@@ -1918,7 +2314,7 @@
                 <w:noProof/>
                 <w:webHidden/>
               </w:rPr>
-              <w:instrText xml:space="preserve"> PAGEREF _Toc484431378 \h </w:instrText>
+              <w:instrText xml:space="preserve"> PAGEREF _Toc484442091 \h </w:instrText>
             </w:r>
             <w:r>
               <w:rPr>
@@ -1938,7 +2334,7 @@
                 <w:noProof/>
                 <w:webHidden/>
               </w:rPr>
-              <w:t>9</w:t>
+              <w:t>12</w:t>
             </w:r>
             <w:r>
               <w:rPr>
@@ -1959,7 +2355,7 @@
               <w:noProof/>
             </w:rPr>
           </w:pPr>
-          <w:hyperlink w:anchor="_Toc484431379" w:history="1">
+          <w:hyperlink w:anchor="_Toc484442092" w:history="1">
             <w:r>
               <w:rPr>
                 <w:rStyle w:val="Hyperlink"/>
@@ -1986,7 +2382,7 @@
                 <w:noProof/>
                 <w:webHidden/>
               </w:rPr>
-              <w:instrText xml:space="preserve"> PAGEREF _Toc484431379 \h </w:instrText>
+              <w:instrText xml:space="preserve"> PAGEREF _Toc484442092 \h </w:instrText>
             </w:r>
             <w:r>
               <w:rPr>
@@ -2006,7 +2402,7 @@
                 <w:noProof/>
                 <w:webHidden/>
               </w:rPr>
-              <w:t>9</w:t>
+              <w:t>12</w:t>
             </w:r>
             <w:r>
               <w:rPr>
@@ -2068,7 +2464,7 @@
           <w:sz w:val="36"/>
         </w:rPr>
       </w:pPr>
-      <w:bookmarkStart w:id="5" w:name="_Toc484431355"/>
+      <w:bookmarkStart w:id="7" w:name="_Toc484442062"/>
       <w:r>
         <w:rPr>
           <w:sz w:val="36"/>
@@ -2076,7 +2472,7 @@
         <w:lastRenderedPageBreak/>
         <w:t>Abstract</w:t>
       </w:r>
-      <w:bookmarkEnd w:id="5"/>
+      <w:bookmarkEnd w:id="7"/>
     </w:p>
     <w:p>
       <w:pPr>
@@ -2132,14 +2528,14 @@
           <w:sz w:val="36"/>
         </w:rPr>
       </w:pPr>
-      <w:bookmarkStart w:id="6" w:name="_Toc484431356"/>
+      <w:bookmarkStart w:id="8" w:name="_Toc484442063"/>
       <w:r>
         <w:rPr>
           <w:sz w:val="36"/>
         </w:rPr>
         <w:t>Introduction</w:t>
       </w:r>
-      <w:bookmarkEnd w:id="6"/>
+      <w:bookmarkEnd w:id="8"/>
     </w:p>
     <w:p>
       <w:pPr>
@@ -2315,24 +2711,24 @@
           <w:sz w:val="36"/>
         </w:rPr>
       </w:pPr>
-      <w:bookmarkStart w:id="7" w:name="_Toc484431357"/>
+      <w:bookmarkStart w:id="9" w:name="_Toc484442064"/>
       <w:r>
         <w:rPr>
           <w:sz w:val="36"/>
         </w:rPr>
         <w:t>Background</w:t>
       </w:r>
-      <w:bookmarkEnd w:id="7"/>
+      <w:bookmarkEnd w:id="9"/>
     </w:p>
     <w:p>
       <w:pPr>
         <w:pStyle w:val="Heading2"/>
       </w:pPr>
-      <w:bookmarkStart w:id="8" w:name="_Toc484431358"/>
+      <w:bookmarkStart w:id="10" w:name="_Toc484442065"/>
       <w:r>
         <w:t>Dictionary problem</w:t>
       </w:r>
-      <w:bookmarkEnd w:id="8"/>
+      <w:bookmarkEnd w:id="10"/>
     </w:p>
     <w:p>
       <w:pPr>
@@ -2370,11 +2766,11 @@
       <w:pPr>
         <w:pStyle w:val="Heading2"/>
       </w:pPr>
-      <w:bookmarkStart w:id="9" w:name="_Toc484431359"/>
+      <w:bookmarkStart w:id="11" w:name="_Toc484442066"/>
       <w:r>
         <w:t>Hash table</w:t>
       </w:r>
-      <w:bookmarkEnd w:id="9"/>
+      <w:bookmarkEnd w:id="11"/>
     </w:p>
     <w:p>
       <w:pPr>
@@ -2387,13 +2783,7 @@
         <w:rPr>
           <w:rFonts w:cstheme="minorHAnsi"/>
         </w:rPr>
-        <w:t xml:space="preserve">Hashing tables is a data structure invented 1953. </w:t>
-      </w:r>
-      <w:r>
-        <w:rPr>
-          <w:rFonts w:cstheme="minorHAnsi"/>
-        </w:rPr>
-        <w:t xml:space="preserve">In computing, a hash table (hash map) is a data structure which implements an associative array abstract data type, a structure that can map keys to </w:t>
+        <w:t xml:space="preserve">Hashing tables is a data structure invented 1953. In computing, a hash table (hash map) is a data structure which implements an associative array abstract data type, a structure that can map keys to </w:t>
       </w:r>
       <w:r>
         <w:rPr>
@@ -2449,6 +2839,9 @@
         <w:jc w:val="both"/>
       </w:pPr>
       <w:r>
+        <w:rPr>
+          <w:noProof/>
+        </w:rPr>
         <w:drawing>
           <wp:inline distT="0" distB="0" distL="0" distR="0" wp14:anchorId="38C5023B" wp14:editId="25FC9213">
             <wp:extent cx="5731510" cy="2830195"/>
@@ -2491,9 +2884,6 @@
       <w:pPr>
         <w:pStyle w:val="Caption"/>
         <w:jc w:val="center"/>
-        <w:rPr>
-          <w:rFonts w:hint="eastAsia"/>
-        </w:rPr>
       </w:pPr>
       <w:r>
         <w:t xml:space="preserve">Figure </w:t>
@@ -2539,11 +2929,11 @@
       <w:pPr>
         <w:pStyle w:val="Heading3"/>
       </w:pPr>
-      <w:bookmarkStart w:id="10" w:name="_Toc484431360"/>
+      <w:bookmarkStart w:id="12" w:name="_Toc484442067"/>
       <w:r>
         <w:t>Open addressing</w:t>
       </w:r>
-      <w:bookmarkEnd w:id="10"/>
+      <w:bookmarkEnd w:id="12"/>
     </w:p>
     <w:p>
       <w:pPr>
@@ -2591,11 +2981,11 @@
       <w:pPr>
         <w:pStyle w:val="Heading3"/>
       </w:pPr>
-      <w:bookmarkStart w:id="11" w:name="_Toc484431361"/>
+      <w:bookmarkStart w:id="13" w:name="_Toc484442068"/>
       <w:r>
         <w:t>Chaining</w:t>
       </w:r>
-      <w:bookmarkEnd w:id="11"/>
+      <w:bookmarkEnd w:id="13"/>
     </w:p>
     <w:p>
       <w:pPr>
@@ -2719,11 +3109,11 @@
       <w:pPr>
         <w:pStyle w:val="Heading3"/>
       </w:pPr>
-      <w:bookmarkStart w:id="12" w:name="_Toc484431362"/>
+      <w:bookmarkStart w:id="14" w:name="_Toc484442069"/>
       <w:r>
         <w:t>Theorem</w:t>
       </w:r>
-      <w:bookmarkEnd w:id="12"/>
+      <w:bookmarkEnd w:id="14"/>
     </w:p>
     <w:p>
       <w:pPr>
@@ -2807,12 +3197,12 @@
       <w:pPr>
         <w:pStyle w:val="Heading2"/>
       </w:pPr>
-      <w:bookmarkStart w:id="13" w:name="_Toc484431363"/>
+      <w:bookmarkStart w:id="15" w:name="_Toc484442070"/>
       <w:r>
         <w:lastRenderedPageBreak/>
         <w:t>Perfect Hashing</w:t>
       </w:r>
-      <w:bookmarkEnd w:id="13"/>
+      <w:bookmarkEnd w:id="15"/>
     </w:p>
     <w:p>
       <w:pPr>
@@ -3099,6 +3489,7 @@
       <w:r>
         <w:rPr>
           <w:rFonts w:cstheme="minorHAnsi"/>
+          <w:noProof/>
         </w:rPr>
         <w:drawing>
           <wp:inline distT="0" distB="0" distL="0" distR="0" wp14:anchorId="0E96B120" wp14:editId="6F08A22A">
@@ -3221,11 +3612,11 @@
       <w:pPr>
         <w:pStyle w:val="Heading2"/>
       </w:pPr>
-      <w:bookmarkStart w:id="14" w:name="_Toc484431364"/>
+      <w:bookmarkStart w:id="16" w:name="_Toc484442071"/>
       <w:r>
         <w:t>Dynamic Perfect Hashing</w:t>
       </w:r>
-      <w:bookmarkEnd w:id="14"/>
+      <w:bookmarkEnd w:id="16"/>
     </w:p>
     <w:p>
       <w:pPr>
@@ -3435,14 +3826,14 @@
           <w:sz w:val="36"/>
         </w:rPr>
       </w:pPr>
-      <w:bookmarkStart w:id="15" w:name="_Toc484431365"/>
+      <w:bookmarkStart w:id="17" w:name="_Toc484442072"/>
       <w:r>
         <w:rPr>
           <w:sz w:val="36"/>
         </w:rPr>
         <w:t>Analysis and Design</w:t>
       </w:r>
-      <w:bookmarkEnd w:id="15"/>
+      <w:bookmarkEnd w:id="17"/>
     </w:p>
     <w:p>
       <w:pPr>
@@ -3506,48 +3897,325 @@
         </w:rPr>
         <w:t xml:space="preserve">(x), </w:t>
       </w:r>
+      <w:r>
+        <w:rPr>
+          <w:rFonts w:cstheme="minorHAnsi"/>
+        </w:rPr>
+        <w:t>Locate</w:t>
+      </w:r>
+      <w:r>
+        <w:rPr>
+          <w:rFonts w:cstheme="minorHAnsi"/>
+        </w:rPr>
+        <w:t>(x), Delete(x) and Insert(x).</w:t>
+      </w:r>
+    </w:p>
+    <w:p>
+      <w:pPr>
+        <w:pStyle w:val="Heading2"/>
+      </w:pPr>
+      <w:bookmarkStart w:id="18" w:name="_Toc484442073"/>
       <w:proofErr w:type="spellStart"/>
       <w:r>
-        <w:rPr>
-          <w:rFonts w:cstheme="minorHAnsi"/>
-        </w:rPr>
-        <w:t>LookUp</w:t>
+        <w:t>FullRehash</w:t>
       </w:r>
       <w:proofErr w:type="spellEnd"/>
       <w:r>
-        <w:rPr>
-          <w:rFonts w:cstheme="minorHAnsi"/>
-        </w:rPr>
-        <w:t>(x), Delete(x) and Insert(x).</w:t>
-      </w:r>
-    </w:p>
-    <w:p>
-      <w:pPr>
-        <w:pStyle w:val="Heading2"/>
-      </w:pPr>
-      <w:bookmarkStart w:id="16" w:name="_Toc484431366"/>
+        <w:t>(x)</w:t>
+      </w:r>
+      <w:bookmarkEnd w:id="18"/>
+    </w:p>
+    <w:p>
+      <w:r>
+        <w:t xml:space="preserve">Rehash all is either called by Insert with a parameter </w:t>
+      </w:r>
+      <w:r>
+        <w:t>x,</w:t>
+      </w:r>
+      <w:r>
+        <w:t xml:space="preserve"> or by Delete or Initialize without parameters. Rehash all builds a new table for all elements currently in the table (plus x, if given).</w:t>
+      </w:r>
+    </w:p>
+    <w:p>
+      <w:r>
+        <w:t xml:space="preserve">In this </w:t>
+      </w:r>
+      <w:r>
+        <w:t>method,</w:t>
+      </w:r>
+      <w:r>
+        <w:t xml:space="preserve"> we first </w:t>
+      </w:r>
+      <w:r>
+        <w:t xml:space="preserve">go through table T and put all the elements from it into a list L, counting them and subsequently mark the elements as deleted. </w:t>
+      </w:r>
+    </w:p>
+    <w:p>
+      <w:pPr>
+        <w:pStyle w:val="NoSpacing"/>
+      </w:pPr>
+      <w:r>
+        <w:t>Then we set M – a constant equal to (1 +</w:t>
+      </w:r>
+      <w:proofErr w:type="gramStart"/>
+      <w:r>
+        <w:t>c)*</w:t>
+      </w:r>
+      <w:proofErr w:type="gramEnd"/>
+      <w:r>
+        <w:t xml:space="preserve">size of L-list </w:t>
+      </w:r>
+    </w:p>
+    <w:p>
+      <w:pPr>
+        <w:pStyle w:val="NoSpacing"/>
+      </w:pPr>
+      <w:r>
+        <w:t>n – current number of elements stored in the table</w:t>
+      </w:r>
+    </w:p>
+    <w:p>
+      <w:pPr>
+        <w:pStyle w:val="NoSpacing"/>
+      </w:pPr>
+      <w:r>
+        <w:t>c- is some value bigger than 0</w:t>
+      </w:r>
+    </w:p>
+    <w:p>
+      <w:pPr>
+        <w:pStyle w:val="NoSpacing"/>
+      </w:pPr>
+    </w:p>
+    <w:p>
+      <w:pPr>
+        <w:pStyle w:val="NoSpacing"/>
+      </w:pPr>
+      <w:r>
+        <w:lastRenderedPageBreak/>
+        <w:t>The red bracket from the code below can be interpreted:</w:t>
+      </w:r>
+    </w:p>
+    <w:p>
+      <w:pPr>
+        <w:pStyle w:val="NoSpacing"/>
+      </w:pPr>
+      <w:r>
+        <w:t>R</w:t>
+      </w:r>
+      <w:r>
+        <w:t>andomly chosen function h</w:t>
+      </w:r>
+      <w:r>
+        <w:t xml:space="preserve"> </w:t>
+      </w:r>
+      <w:r>
+        <w:rPr>
+          <w:rFonts w:cstheme="minorHAnsi"/>
+        </w:rPr>
+        <w:t>є</w:t>
+      </w:r>
+      <w:r>
+        <w:rPr>
+          <w:rFonts w:cstheme="minorHAnsi"/>
+        </w:rPr>
+        <w:t xml:space="preserve"> H</w:t>
+      </w:r>
+      <w:r>
+        <w:rPr>
+          <w:rFonts w:cstheme="minorHAnsi"/>
+          <w:vertAlign w:val="subscript"/>
+        </w:rPr>
+        <w:t xml:space="preserve">s(M) </w:t>
+      </w:r>
+      <w:r>
+        <w:rPr>
+          <w:rFonts w:cstheme="minorHAnsi"/>
+        </w:rPr>
+        <w:t>partitions</w:t>
+      </w:r>
+      <w:r>
+        <w:t xml:space="preserve"> S into the blocks W</w:t>
+      </w:r>
+      <w:r>
+        <w:rPr>
+          <w:vertAlign w:val="subscript"/>
+        </w:rPr>
+        <w:t>j</w:t>
+      </w:r>
+      <w:r>
+        <w:t xml:space="preserve">, 1 </w:t>
+      </w:r>
+      <w:r>
+        <w:rPr>
+          <w:rFonts w:cstheme="minorHAnsi"/>
+        </w:rPr>
+        <w:t>≤</w:t>
+      </w:r>
+      <w:r>
+        <w:t xml:space="preserve"> j </w:t>
+      </w:r>
+      <w:r>
+        <w:rPr>
+          <w:rFonts w:cstheme="minorHAnsi"/>
+        </w:rPr>
+        <w:t xml:space="preserve">≤ </w:t>
+      </w:r>
+      <w:r>
+        <w:t>s(M)</w:t>
+      </w:r>
+      <w:r>
+        <w:t>, where</w:t>
+      </w:r>
+      <w:r>
+        <w:t xml:space="preserve"> h(x) = (</w:t>
+      </w:r>
       <w:proofErr w:type="spellStart"/>
       <w:r>
-        <w:t>FullRehash</w:t>
+        <w:t>k</w:t>
+      </w:r>
+      <w:r>
+        <w:rPr>
+          <w:b/>
+        </w:rPr>
+        <w:t>x</w:t>
       </w:r>
       <w:proofErr w:type="spellEnd"/>
       <w:r>
-        <w:t>(x)</w:t>
-      </w:r>
-      <w:bookmarkEnd w:id="16"/>
-    </w:p>
-    <w:p>
-      <w:r>
-        <w:t xml:space="preserve">In this </w:t>
-      </w:r>
-      <w:proofErr w:type="gramStart"/>
-      <w:r>
-        <w:t>method</w:t>
-      </w:r>
-      <w:proofErr w:type="gramEnd"/>
-      <w:r>
-        <w:t xml:space="preserve"> we first </w:t>
-      </w:r>
+        <w:t xml:space="preserve"> </w:t>
+      </w:r>
+      <w:r>
+        <w:t>mod p) mod s(M). We will require that the following condition is (nearly) all the time satisfied</w:t>
+      </w:r>
+      <w:r>
+        <w:t>:</w:t>
+      </w:r>
+    </w:p>
+    <w:p>
+      <w:pPr>
+        <w:pStyle w:val="NoSpacing"/>
+      </w:pPr>
+      <m:oMathPara>
+        <m:oMath>
+          <m:nary>
+            <m:naryPr>
+              <m:chr m:val="∑"/>
+              <m:limLoc m:val="undOvr"/>
+              <m:supHide m:val="1"/>
+              <m:ctrlPr>
+                <w:rPr>
+                  <w:rFonts w:ascii="Cambria Math" w:hAnsi="Cambria Math"/>
+                </w:rPr>
+              </m:ctrlPr>
+            </m:naryPr>
+            <m:sub>
+              <m:r>
+                <w:rPr>
+                  <w:rFonts w:ascii="Cambria Math" w:hAnsi="Cambria Math"/>
+                </w:rPr>
+                <m:t>1≤j≤s(M)</m:t>
+              </m:r>
+            </m:sub>
+            <m:sup/>
+            <m:e>
+              <m:sSup>
+                <m:sSupPr>
+                  <m:ctrlPr>
+                    <w:rPr>
+                      <w:rFonts w:ascii="Cambria Math" w:hAnsi="Cambria Math"/>
+                      <w:i/>
+                    </w:rPr>
+                  </m:ctrlPr>
+                </m:sSupPr>
+                <m:e>
+                  <m:r>
+                    <w:rPr>
+                      <w:rFonts w:ascii="Cambria Math" w:hAnsi="Cambria Math"/>
+                    </w:rPr>
+                    <m:t>2|Wj</m:t>
+                  </m:r>
+                  <m:r>
+                    <w:rPr>
+                      <w:rFonts w:ascii="Cambria Math" w:hAnsi="Cambria Math"/>
+                    </w:rPr>
+                    <m:t>|</m:t>
+                  </m:r>
+                </m:e>
+                <m:sup>
+                  <m:r>
+                    <w:rPr>
+                      <w:rFonts w:ascii="Cambria Math" w:hAnsi="Cambria Math"/>
+                    </w:rPr>
+                    <m:t>2</m:t>
+                  </m:r>
+                </m:sup>
+              </m:sSup>
+            </m:e>
+          </m:nary>
+          <m:r>
+            <w:rPr>
+              <w:rFonts w:ascii="Cambria Math" w:hAnsi="Cambria Math"/>
+            </w:rPr>
+            <m:t xml:space="preserve">&lt; </m:t>
+          </m:r>
+          <m:f>
+            <m:fPr>
+              <m:ctrlPr>
+                <w:rPr>
+                  <w:rFonts w:ascii="Cambria Math" w:hAnsi="Cambria Math"/>
+                </w:rPr>
+              </m:ctrlPr>
+            </m:fPr>
+            <m:num>
+              <m:sSup>
+                <m:sSupPr>
+                  <m:ctrlPr>
+                    <w:rPr>
+                      <w:rFonts w:ascii="Cambria Math" w:hAnsi="Cambria Math"/>
+                      <w:i/>
+                    </w:rPr>
+                  </m:ctrlPr>
+                </m:sSupPr>
+                <m:e>
+                  <m:r>
+                    <w:rPr>
+                      <w:rFonts w:ascii="Cambria Math" w:hAnsi="Cambria Math"/>
+                    </w:rPr>
+                    <m:t>8M</m:t>
+                  </m:r>
+                </m:e>
+                <m:sup>
+                  <m:r>
+                    <w:rPr>
+                      <w:rFonts w:ascii="Cambria Math" w:hAnsi="Cambria Math"/>
+                    </w:rPr>
+                    <m:t>2</m:t>
+                  </m:r>
+                </m:sup>
+              </m:sSup>
+            </m:num>
+            <m:den>
+              <m:r>
+                <w:rPr>
+                  <w:rFonts w:ascii="Cambria Math" w:hAnsi="Cambria Math"/>
+                </w:rPr>
+                <m:t>s(M)</m:t>
+              </m:r>
+            </m:den>
+          </m:f>
+          <m:r>
+            <w:rPr>
+              <w:rFonts w:ascii="Cambria Math" w:hAnsi="Cambria Math"/>
+            </w:rPr>
+            <m:t>+2M</m:t>
+          </m:r>
+        </m:oMath>
+      </m:oMathPara>
+    </w:p>
+    <w:p>
+      <w:pPr>
+        <w:pStyle w:val="NoSpacing"/>
+      </w:pPr>
     </w:p>
     <w:p>
       <w:pPr>
@@ -3557,11 +4225,157 @@
         <w:rPr>
           <w:noProof/>
         </w:rPr>
-        <w:lastRenderedPageBreak/>
+        <mc:AlternateContent>
+          <mc:Choice Requires="wpg">
+            <w:drawing>
+              <wp:anchor distT="0" distB="0" distL="114300" distR="114300" simplePos="0" relativeHeight="251661312" behindDoc="0" locked="1" layoutInCell="1" allowOverlap="1">
+                <wp:simplePos x="0" y="0"/>
+                <wp:positionH relativeFrom="column">
+                  <wp:posOffset>4143375</wp:posOffset>
+                </wp:positionH>
+                <wp:positionV relativeFrom="paragraph">
+                  <wp:posOffset>1000125</wp:posOffset>
+                </wp:positionV>
+                <wp:extent cx="1197864" cy="2468880"/>
+                <wp:effectExtent l="0" t="0" r="78740" b="26670"/>
+                <wp:wrapNone/>
+                <wp:docPr id="11" name="Group 11"/>
+                <wp:cNvGraphicFramePr/>
+                <a:graphic xmlns:a="http://schemas.openxmlformats.org/drawingml/2006/main">
+                  <a:graphicData uri="http://schemas.microsoft.com/office/word/2010/wordprocessingGroup">
+                    <wpg:wgp>
+                      <wpg:cNvGrpSpPr/>
+                      <wpg:grpSpPr>
+                        <a:xfrm>
+                          <a:off x="0" y="0"/>
+                          <a:ext cx="1197864" cy="2468880"/>
+                          <a:chOff x="0" y="0"/>
+                          <a:chExt cx="1200150" cy="2466975"/>
+                        </a:xfrm>
+                      </wpg:grpSpPr>
+                      <wps:wsp>
+                        <wps:cNvPr id="2" name="Right Brace 2"/>
+                        <wps:cNvSpPr/>
+                        <wps:spPr>
+                          <a:xfrm>
+                            <a:off x="0" y="0"/>
+                            <a:ext cx="1200150" cy="1247775"/>
+                          </a:xfrm>
+                          <a:prstGeom prst="rightBrace">
+                            <a:avLst/>
+                          </a:prstGeom>
+                          <a:ln/>
+                        </wps:spPr>
+                        <wps:style>
+                          <a:lnRef idx="3">
+                            <a:schemeClr val="accent2"/>
+                          </a:lnRef>
+                          <a:fillRef idx="0">
+                            <a:schemeClr val="accent2"/>
+                          </a:fillRef>
+                          <a:effectRef idx="2">
+                            <a:schemeClr val="accent2"/>
+                          </a:effectRef>
+                          <a:fontRef idx="minor">
+                            <a:schemeClr val="tx1"/>
+                          </a:fontRef>
+                        </wps:style>
+                        <wps:bodyPr rot="0" spcFirstLastPara="0" vertOverflow="overflow" horzOverflow="overflow" vert="horz" wrap="square" lIns="91440" tIns="45720" rIns="91440" bIns="45720" numCol="1" spcCol="0" rtlCol="0" fromWordArt="0" anchor="ctr" anchorCtr="0" forceAA="0" compatLnSpc="1">
+                          <a:prstTxWarp prst="textNoShape">
+                            <a:avLst/>
+                          </a:prstTxWarp>
+                          <a:noAutofit/>
+                        </wps:bodyPr>
+                      </wps:wsp>
+                      <wps:wsp>
+                        <wps:cNvPr id="4" name="Right Brace 4"/>
+                        <wps:cNvSpPr/>
+                        <wps:spPr>
+                          <a:xfrm>
+                            <a:off x="0" y="1266825"/>
+                            <a:ext cx="1200150" cy="1200150"/>
+                          </a:xfrm>
+                          <a:prstGeom prst="rightBrace">
+                            <a:avLst/>
+                          </a:prstGeom>
+                        </wps:spPr>
+                        <wps:style>
+                          <a:lnRef idx="3">
+                            <a:schemeClr val="accent1"/>
+                          </a:lnRef>
+                          <a:fillRef idx="0">
+                            <a:schemeClr val="accent1"/>
+                          </a:fillRef>
+                          <a:effectRef idx="2">
+                            <a:schemeClr val="accent1"/>
+                          </a:effectRef>
+                          <a:fontRef idx="minor">
+                            <a:schemeClr val="tx1"/>
+                          </a:fontRef>
+                        </wps:style>
+                        <wps:bodyPr rot="0" spcFirstLastPara="0" vertOverflow="overflow" horzOverflow="overflow" vert="horz" wrap="square" lIns="91440" tIns="45720" rIns="91440" bIns="45720" numCol="1" spcCol="0" rtlCol="0" fromWordArt="0" anchor="ctr" anchorCtr="0" forceAA="0" compatLnSpc="1">
+                          <a:prstTxWarp prst="textNoShape">
+                            <a:avLst/>
+                          </a:prstTxWarp>
+                          <a:noAutofit/>
+                        </wps:bodyPr>
+                      </wps:wsp>
+                    </wpg:wgp>
+                  </a:graphicData>
+                </a:graphic>
+                <wp14:sizeRelH relativeFrom="margin">
+                  <wp14:pctWidth>0</wp14:pctWidth>
+                </wp14:sizeRelH>
+                <wp14:sizeRelV relativeFrom="margin">
+                  <wp14:pctHeight>0</wp14:pctHeight>
+                </wp14:sizeRelV>
+              </wp:anchor>
+            </w:drawing>
+          </mc:Choice>
+          <mc:Fallback>
+            <w:pict>
+              <v:group w14:anchorId="55E616D2" id="Group 11" o:spid="_x0000_s1026" style="position:absolute;margin-left:326.25pt;margin-top:78.75pt;width:94.3pt;height:194.4pt;z-index:251661312;mso-width-relative:margin;mso-height-relative:margin" coordsize="12001,24669" o:gfxdata="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">
+                <v:shapetype id="_x0000_t88" coordsize="21600,21600" o:spt="88" adj="1800,10800" path="m,qx10800@0l10800@2qy21600@11,10800@3l10800@1qy,21600e" filled="f">
+                  <v:formulas>
+                    <v:f eqn="val #0"/>
+                    <v:f eqn="sum 21600 0 #0"/>
+                    <v:f eqn="sum #1 0 #0"/>
+                    <v:f eqn="sum #1 #0 0"/>
+                    <v:f eqn="prod #0 9598 32768"/>
+                    <v:f eqn="sum 21600 0 @4"/>
+                    <v:f eqn="sum 21600 0 #1"/>
+                    <v:f eqn="min #1 @6"/>
+                    <v:f eqn="prod @7 1 2"/>
+                    <v:f eqn="prod #0 2 1"/>
+                    <v:f eqn="sum 21600 0 @9"/>
+                    <v:f eqn="val #1"/>
+                  </v:formulas>
+                  <v:path arrowok="t" o:connecttype="custom" o:connectlocs="0,0;21600,@11;0,21600" textboxrect="0,@4,7637,@5"/>
+                  <v:handles>
+                    <v:h position="center,#0" yrange="0,@8"/>
+                    <v:h position="bottomRight,#1" yrange="@9,@10"/>
+                  </v:handles>
+                </v:shapetype>
+                <v:shape id="Right Brace 2" o:spid="_x0000_s1027" type="#_x0000_t88" style="position:absolute;width:12001;height:12477;visibility:visible;mso-wrap-style:square;v-text-anchor:middle" o:gfxdata="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" adj="1731" strokecolor="#ed7d31 [3205]" strokeweight="1.5pt">
+                  <v:stroke joinstyle="miter"/>
+                </v:shape>
+                <v:shape id="Right Brace 4" o:spid="_x0000_s1028" type="#_x0000_t88" style="position:absolute;top:12668;width:12001;height:12001;visibility:visible;mso-wrap-style:square;v-text-anchor:middle" o:gfxdata="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" strokecolor="#4472c4 [3204]" strokeweight="1.5pt">
+                  <v:stroke joinstyle="miter"/>
+                </v:shape>
+                <w10:anchorlock/>
+              </v:group>
+            </w:pict>
+          </mc:Fallback>
+        </mc:AlternateContent>
+      </w:r>
+      <w:r>
+        <w:rPr>
+          <w:noProof/>
+        </w:rPr>
         <w:drawing>
           <wp:inline distT="0" distB="0" distL="0" distR="0">
-            <wp:extent cx="3428786" cy="3571875"/>
-            <wp:effectExtent l="0" t="0" r="635" b="0"/>
+            <wp:extent cx="3438525" cy="3582020"/>
+            <wp:effectExtent l="0" t="0" r="0" b="0"/>
             <wp:docPr id="7" name="Picture 7"/>
             <wp:cNvGraphicFramePr>
               <a:graphicFrameLocks xmlns:a="http://schemas.openxmlformats.org/drawingml/2006/main" noChangeAspect="1"/>
@@ -3589,7 +4403,7 @@
                   <pic:spPr bwMode="auto">
                     <a:xfrm>
                       <a:off x="0" y="0"/>
-                      <a:ext cx="3432569" cy="3575815"/>
+                      <a:ext cx="3450882" cy="3594892"/>
                     </a:xfrm>
                     <a:prstGeom prst="rect">
                       <a:avLst/>
@@ -3612,29 +4426,125 @@
       </w:r>
     </w:p>
     <w:p>
+      <w:r>
+        <w:t xml:space="preserve">The blue bracket represents the second sub level where we again rehash until there is no </w:t>
+      </w:r>
+      <w:r>
+        <w:t>collisions</w:t>
+      </w:r>
+      <w:r>
+        <w:t>.</w:t>
+      </w:r>
+    </w:p>
+    <w:p>
       <w:pPr>
         <w:pStyle w:val="Heading2"/>
       </w:pPr>
-      <w:bookmarkStart w:id="17" w:name="_Toc484431367"/>
+      <w:bookmarkStart w:id="19" w:name="_Toc484442074"/>
+      <w:r>
+        <w:t>Locate</w:t>
+      </w:r>
+      <w:r>
+        <w:t>(x)</w:t>
+      </w:r>
+      <w:bookmarkEnd w:id="19"/>
+    </w:p>
+    <w:p>
+      <w:r>
+        <w:t xml:space="preserve">We set j to be </w:t>
+      </w:r>
+      <w:proofErr w:type="gramStart"/>
+      <w:r>
+        <w:t>a the</w:t>
+      </w:r>
+      <w:proofErr w:type="gramEnd"/>
+      <w:r>
+        <w:t xml:space="preserve"> universal hash function. If the element in </w:t>
+      </w:r>
+      <w:r>
+        <w:t>sub table</w:t>
+      </w:r>
+      <w:r>
+        <w:t xml:space="preserve"> </w:t>
+      </w:r>
       <w:proofErr w:type="spellStart"/>
       <w:r>
-        <w:t>LookUp</w:t>
+        <w:t>T</w:t>
+      </w:r>
+      <w:r>
+        <w:rPr>
+          <w:vertAlign w:val="subscript"/>
+        </w:rPr>
+        <w:t>j</w:t>
       </w:r>
       <w:proofErr w:type="spellEnd"/>
       <w:r>
-        <w:t>(x)</w:t>
-      </w:r>
-      <w:bookmarkEnd w:id="17"/>
-    </w:p>
+        <w:t xml:space="preserve"> contains x and not deleted then this function will return true else will return false. </w:t>
+      </w:r>
+    </w:p>
+    <w:p>
+      <w:pPr>
+        <w:jc w:val="center"/>
+      </w:pPr>
+      <w:r>
+        <w:rPr>
+          <w:noProof/>
+        </w:rPr>
+        <w:drawing>
+          <wp:inline distT="0" distB="0" distL="0" distR="0" wp14:anchorId="0B08B5B1" wp14:editId="339653D9">
+            <wp:extent cx="5838825" cy="1838325"/>
+            <wp:effectExtent l="0" t="0" r="0" b="9525"/>
+            <wp:docPr id="12" name="Picture 12"/>
+            <wp:cNvGraphicFramePr>
+              <a:graphicFrameLocks xmlns:a="http://schemas.openxmlformats.org/drawingml/2006/main" noChangeAspect="1"/>
+            </wp:cNvGraphicFramePr>
+            <a:graphic xmlns:a="http://schemas.openxmlformats.org/drawingml/2006/main">
+              <a:graphicData uri="http://schemas.openxmlformats.org/drawingml/2006/picture">
+                <pic:pic xmlns:pic="http://schemas.openxmlformats.org/drawingml/2006/picture">
+                  <pic:nvPicPr>
+                    <pic:cNvPr id="1" name=""/>
+                    <pic:cNvPicPr/>
+                  </pic:nvPicPr>
+                  <pic:blipFill rotWithShape="1">
+                    <a:blip r:embed="rId13"/>
+                    <a:srcRect l="14789" t="28079" r="46489" b="50239"/>
+                    <a:stretch/>
+                  </pic:blipFill>
+                  <pic:spPr bwMode="auto">
+                    <a:xfrm>
+                      <a:off x="0" y="0"/>
+                      <a:ext cx="5840691" cy="1838913"/>
+                    </a:xfrm>
+                    <a:prstGeom prst="rect">
+                      <a:avLst/>
+                    </a:prstGeom>
+                    <a:ln>
+                      <a:noFill/>
+                    </a:ln>
+                    <a:extLst>
+                      <a:ext uri="{53640926-AAD7-44D8-BBD7-CCE9431645EC}">
+                        <a14:shadowObscured xmlns:a14="http://schemas.microsoft.com/office/drawing/2010/main"/>
+                      </a:ext>
+                    </a:extLst>
+                  </pic:spPr>
+                </pic:pic>
+              </a:graphicData>
+            </a:graphic>
+          </wp:inline>
+        </w:drawing>
+      </w:r>
+    </w:p>
+    <w:p/>
     <w:p>
       <w:pPr>
         <w:pStyle w:val="Heading2"/>
       </w:pPr>
-      <w:bookmarkStart w:id="18" w:name="_Toc484431368"/>
-      <w:r>
+      <w:bookmarkStart w:id="20" w:name="_Toc484442075"/>
+      <w:r>
+        <w:lastRenderedPageBreak/>
         <w:t>Delete(x) – Lazy delete</w:t>
       </w:r>
-      <w:bookmarkEnd w:id="18"/>
+      <w:bookmarkEnd w:id="20"/>
     </w:p>
     <w:p>
       <w:pPr>
@@ -3662,7 +4572,7 @@
                     </pic:cNvPicPr>
                   </pic:nvPicPr>
                   <pic:blipFill rotWithShape="1">
-                    <a:blip r:embed="rId13">
+                    <a:blip r:embed="rId14">
                       <a:extLst>
                         <a:ext uri="{28A0092B-C50C-407E-A947-70E740481C1C}">
                           <a14:useLocalDpi xmlns:a14="http://schemas.microsoft.com/office/drawing/2010/main" val="0"/>
@@ -3699,30 +4609,140 @@
     </w:p>
     <w:p>
       <w:pPr>
+        <w:pStyle w:val="NoSpacing"/>
+      </w:pPr>
+      <w:r>
+        <w:t xml:space="preserve">Deletion of x simply flags x as deleted without removal and increments count. Only when a new level-one hash function h or a new hash function </w:t>
+      </w:r>
+      <w:proofErr w:type="spellStart"/>
+      <w:r>
+        <w:t>hj</w:t>
+      </w:r>
+      <w:proofErr w:type="spellEnd"/>
+      <w:r>
+        <w:t xml:space="preserve"> for the sub table </w:t>
+      </w:r>
+      <w:proofErr w:type="spellStart"/>
+      <w:r>
+        <w:t>Tj</w:t>
+      </w:r>
+      <w:proofErr w:type="spellEnd"/>
+      <w:r>
+        <w:t xml:space="preserve"> is chosen, w</w:t>
+      </w:r>
+      <w:r>
+        <w:t xml:space="preserve">e drop the elements with a tag </w:t>
+      </w:r>
+      <w:r>
+        <w:t xml:space="preserve">“deleted” from </w:t>
+      </w:r>
+      <w:proofErr w:type="spellStart"/>
+      <w:r>
+        <w:t>Tj</w:t>
+      </w:r>
+      <w:proofErr w:type="spellEnd"/>
+      <w:r>
+        <w:t>.</w:t>
+      </w:r>
+    </w:p>
+    <w:p>
+      <w:pPr>
+        <w:pStyle w:val="NoSpacing"/>
+      </w:pPr>
+      <w:r>
+        <w:t>In the case of both insertions and deletions, if count reaches a threshold M the entire table is rebuilt, where M is some constant multiple of the size of S at the start of a new phase. Here phase refers to the time between full rebuilds. Note that here the -1 in "Delete(x)" is a representation of an element which is not in the set of all possible elements U.</w:t>
+      </w:r>
+    </w:p>
+    <w:p>
+      <w:pPr>
         <w:pStyle w:val="Heading2"/>
       </w:pPr>
-      <w:bookmarkStart w:id="19" w:name="_Toc484431369"/>
-      <w:r>
+      <w:bookmarkStart w:id="21" w:name="_Toc484442076"/>
+      <w:r>
+        <w:t>Insert(x)</w:t>
+      </w:r>
+      <w:bookmarkEnd w:id="21"/>
+      <w:r>
+        <w:tab/>
+      </w:r>
+    </w:p>
+    <w:p>
+      <w:pPr>
+        <w:pStyle w:val="NoSpacing"/>
+      </w:pPr>
+      <w:r>
+        <w:t>During the insertion of a new entry x at j, the global operations counter, count, is incremented.</w:t>
+      </w:r>
+    </w:p>
+    <w:p>
+      <w:pPr>
+        <w:pStyle w:val="NoSpacing"/>
+      </w:pPr>
+      <w:r>
+        <w:t>If x exists at j, but is marked as deleted, then the mark is removed.</w:t>
+      </w:r>
+    </w:p>
+    <w:p>
+      <w:pPr>
+        <w:pStyle w:val="NoSpacing"/>
+      </w:pPr>
+      <w:r>
+        <w:t xml:space="preserve">If x exists at j or at the </w:t>
+      </w:r>
+      <w:proofErr w:type="spellStart"/>
+      <w:r>
+        <w:t>subtable</w:t>
+      </w:r>
+      <w:proofErr w:type="spellEnd"/>
+      <w:r>
+        <w:t> </w:t>
+      </w:r>
+      <w:proofErr w:type="spellStart"/>
+      <w:r>
+        <w:t>Tj</w:t>
+      </w:r>
+      <w:proofErr w:type="spellEnd"/>
+      <w:r>
+        <w:t>, and is not marked as deleted, then a collision is said to occur and the </w:t>
+      </w:r>
+      <w:proofErr w:type="spellStart"/>
+      <w:r>
+        <w:t>jth</w:t>
+      </w:r>
+      <w:proofErr w:type="spellEnd"/>
+      <w:r>
+        <w:t> bucket's second-level table </w:t>
+      </w:r>
+      <w:proofErr w:type="spellStart"/>
+      <w:r>
+        <w:t>Tj</w:t>
+      </w:r>
+      <w:proofErr w:type="spellEnd"/>
+      <w:r>
+        <w:t> is rebuilt with a different randomly selected hash function </w:t>
+      </w:r>
+      <w:proofErr w:type="spellStart"/>
+      <w:r>
+        <w:t>hj</w:t>
+      </w:r>
+      <w:proofErr w:type="spellEnd"/>
+      <w:r>
+        <w:t>.</w:t>
+      </w:r>
+    </w:p>
+    <w:p>
+      <w:pPr>
+        <w:jc w:val="center"/>
+      </w:pPr>
+      <w:r>
+        <w:rPr>
+          <w:noProof/>
+        </w:rPr>
         <w:lastRenderedPageBreak/>
-        <w:t>Insert(x)</w:t>
-      </w:r>
-      <w:bookmarkEnd w:id="19"/>
-      <w:r>
-        <w:tab/>
-      </w:r>
-    </w:p>
-    <w:p>
-      <w:pPr>
-        <w:jc w:val="center"/>
-      </w:pPr>
-      <w:r>
-        <w:rPr>
-          <w:noProof/>
-        </w:rPr>
         <w:drawing>
           <wp:inline distT="0" distB="0" distL="0" distR="0" wp14:anchorId="31D4DAD5" wp14:editId="3A00618A">
-            <wp:extent cx="3971925" cy="7235825"/>
-            <wp:effectExtent l="0" t="0" r="9525" b="3175"/>
+            <wp:extent cx="3581400" cy="6524387"/>
+            <wp:effectExtent l="0" t="0" r="0" b="0"/>
             <wp:docPr id="10" name="Picture 10"/>
             <wp:cNvGraphicFramePr>
               <a:graphicFrameLocks xmlns:a="http://schemas.openxmlformats.org/drawingml/2006/main" noChangeAspect="1"/>
@@ -3735,14 +4755,14 @@
                     <pic:cNvPicPr/>
                   </pic:nvPicPr>
                   <pic:blipFill rotWithShape="1">
-                    <a:blip r:embed="rId14"/>
+                    <a:blip r:embed="rId15"/>
                     <a:srcRect l="10616" t="13199" r="64232" b="5307"/>
                     <a:stretch/>
                   </pic:blipFill>
                   <pic:spPr bwMode="auto">
                     <a:xfrm>
                       <a:off x="0" y="0"/>
-                      <a:ext cx="3977985" cy="7246864"/>
+                      <a:ext cx="3594020" cy="6547377"/>
                     </a:xfrm>
                     <a:prstGeom prst="rect">
                       <a:avLst/>
@@ -3767,11 +4787,11 @@
       <w:pPr>
         <w:pStyle w:val="Heading2"/>
       </w:pPr>
-      <w:bookmarkStart w:id="20" w:name="_Toc484431370"/>
+      <w:bookmarkStart w:id="22" w:name="_Toc484442077"/>
       <w:r>
         <w:t>Others</w:t>
       </w:r>
-      <w:bookmarkEnd w:id="20"/>
+      <w:bookmarkEnd w:id="22"/>
     </w:p>
     <w:p>
       <w:r>
@@ -3785,15 +4805,73 @@
           <w:sz w:val="36"/>
         </w:rPr>
       </w:pPr>
-      <w:bookmarkStart w:id="21" w:name="_Toc484431371"/>
+      <w:bookmarkStart w:id="23" w:name="_Toc484442078"/>
       <w:r>
         <w:rPr>
           <w:sz w:val="36"/>
         </w:rPr>
+        <w:t>Implementation</w:t>
+      </w:r>
+      <w:bookmarkEnd w:id="23"/>
+    </w:p>
+    <w:p>
+      <w:pPr>
+        <w:rPr>
+          <w:sz w:val="24"/>
+        </w:rPr>
+      </w:pPr>
+      <w:r>
+        <w:rPr>
+          <w:sz w:val="24"/>
+        </w:rPr>
+        <w:t>Xxx</w:t>
+      </w:r>
+    </w:p>
+    <w:p>
+      <w:pPr>
+        <w:pStyle w:val="Heading1"/>
+        <w:rPr>
+          <w:sz w:val="36"/>
+        </w:rPr>
+      </w:pPr>
+      <w:bookmarkStart w:id="24" w:name="_Toc484442079"/>
+      <w:r>
+        <w:rPr>
+          <w:sz w:val="36"/>
+        </w:rPr>
+        <w:t>Testing</w:t>
+      </w:r>
+      <w:bookmarkEnd w:id="24"/>
+    </w:p>
+    <w:p>
+      <w:pPr>
+        <w:rPr>
+          <w:sz w:val="24"/>
+        </w:rPr>
+      </w:pPr>
+      <w:r>
+        <w:rPr>
+          <w:sz w:val="24"/>
+        </w:rPr>
+        <w:t>Xxx</w:t>
+      </w:r>
+    </w:p>
+    <w:p>
+      <w:pPr>
+        <w:pStyle w:val="Heading1"/>
+        <w:rPr>
+          <w:sz w:val="36"/>
+        </w:rPr>
+      </w:pPr>
+      <w:bookmarkStart w:id="25" w:name="_Toc484442080"/>
+      <w:r>
+        <w:rPr>
+          <w:sz w:val="36"/>
+        </w:rPr>
         <w:lastRenderedPageBreak/>
-        <w:t>Implementation</w:t>
-      </w:r>
-      <w:bookmarkEnd w:id="21"/>
+        <w:t>Results</w:t>
+      </w:r>
+      <w:bookmarkEnd w:id="25"/>
     </w:p>
     <w:p>
       <w:pPr>
@@ -3815,14 +4893,14 @@
           <w:sz w:val="36"/>
         </w:rPr>
       </w:pPr>
-      <w:bookmarkStart w:id="22" w:name="_Toc484431372"/>
+      <w:bookmarkStart w:id="26" w:name="_Toc484442081"/>
       <w:r>
         <w:rPr>
           <w:sz w:val="36"/>
         </w:rPr>
-        <w:t>Testing</w:t>
-      </w:r>
-      <w:bookmarkEnd w:id="22"/>
+        <w:t>Conclusion</w:t>
+      </w:r>
+      <w:bookmarkEnd w:id="26"/>
     </w:p>
     <w:p>
       <w:pPr>
@@ -3834,7 +4912,74 @@
         <w:rPr>
           <w:sz w:val="24"/>
         </w:rPr>
-        <w:t>Xxx</w:t>
+        <w:t>We implemented Dynamic perfect hashing using the pseudocode provided from the paper.</w:t>
+      </w:r>
+      <w:r>
+        <w:rPr>
+          <w:sz w:val="24"/>
+        </w:rPr>
+        <w:br/>
+        <w:t>It was challenging to understand completely the logic behind the pseudocode that is why we went many times trough analyzing the paper and understanding the m</w:t>
+      </w:r>
+      <w:r>
+        <w:rPr>
+          <w:sz w:val="24"/>
+        </w:rPr>
+        <w:t xml:space="preserve">eaning behind each variable. In this </w:t>
+      </w:r>
+      <w:r>
+        <w:rPr>
+          <w:sz w:val="24"/>
+        </w:rPr>
+        <w:t>implementation,</w:t>
+      </w:r>
+      <w:r>
+        <w:rPr>
+          <w:sz w:val="24"/>
+        </w:rPr>
+        <w:t xml:space="preserve"> we tried to select our functions names and variables names precisely </w:t>
+      </w:r>
+      <w:r>
+        <w:rPr>
+          <w:sz w:val="24"/>
+        </w:rPr>
+        <w:t>to</w:t>
+      </w:r>
+      <w:r>
+        <w:rPr>
+          <w:sz w:val="24"/>
+        </w:rPr>
+        <w:t xml:space="preserve"> avoid </w:t>
+      </w:r>
+      <w:r>
+        <w:rPr>
+          <w:sz w:val="24"/>
+        </w:rPr>
+        <w:t xml:space="preserve">any </w:t>
+      </w:r>
+      <w:r>
+        <w:rPr>
+          <w:sz w:val="24"/>
+        </w:rPr>
+        <w:t>confusion.</w:t>
+      </w:r>
+      <w:r>
+        <w:rPr>
+          <w:sz w:val="24"/>
+        </w:rPr>
+        <w:t xml:space="preserve"> We believe this project was a </w:t>
+      </w:r>
+      <w:r>
+        <w:rPr>
+          <w:sz w:val="24"/>
+        </w:rPr>
+        <w:t>successful</w:t>
+      </w:r>
+      <w:r>
+        <w:rPr>
+          <w:sz w:val="24"/>
+        </w:rPr>
+        <w:t xml:space="preserve"> and was very educational for all members of the team.</w:t>
       </w:r>
     </w:p>
     <w:p>
@@ -3844,126 +4989,657 @@
           <w:sz w:val="36"/>
         </w:rPr>
       </w:pPr>
-      <w:bookmarkStart w:id="23" w:name="_Toc484431373"/>
+      <w:bookmarkStart w:id="27" w:name="_Toc484442082"/>
       <w:r>
         <w:rPr>
           <w:sz w:val="36"/>
         </w:rPr>
-        <w:t>Results</w:t>
-      </w:r>
-      <w:bookmarkEnd w:id="23"/>
-    </w:p>
-    <w:p>
-      <w:pPr>
-        <w:rPr>
-          <w:sz w:val="24"/>
-        </w:rPr>
-      </w:pPr>
-      <w:r>
-        <w:rPr>
-          <w:sz w:val="24"/>
-        </w:rPr>
-        <w:t>Xxx</w:t>
-      </w:r>
-    </w:p>
-    <w:p>
-      <w:pPr>
-        <w:pStyle w:val="Heading1"/>
-        <w:rPr>
-          <w:sz w:val="36"/>
-        </w:rPr>
-      </w:pPr>
-      <w:bookmarkStart w:id="24" w:name="_Toc484431374"/>
-      <w:r>
-        <w:rPr>
-          <w:sz w:val="36"/>
-        </w:rPr>
-        <w:t>Conclusion, Evaluation and Further Work</w:t>
-      </w:r>
-      <w:bookmarkEnd w:id="24"/>
-    </w:p>
-    <w:p>
-      <w:pPr>
-        <w:rPr>
-          <w:sz w:val="24"/>
-        </w:rPr>
-      </w:pPr>
-      <w:r>
-        <w:rPr>
-          <w:sz w:val="24"/>
-        </w:rPr>
-        <w:t>Xxx</w:t>
-      </w:r>
-    </w:p>
-    <w:p>
-      <w:pPr>
-        <w:pStyle w:val="Heading1"/>
-        <w:rPr>
-          <w:sz w:val="36"/>
-        </w:rPr>
-      </w:pPr>
-      <w:bookmarkStart w:id="25" w:name="_Toc484431375"/>
-      <w:r>
-        <w:rPr>
-          <w:sz w:val="36"/>
-        </w:rPr>
         <w:t>Appendices</w:t>
       </w:r>
-      <w:bookmarkEnd w:id="25"/>
+      <w:bookmarkEnd w:id="27"/>
     </w:p>
     <w:p>
       <w:pPr>
         <w:pStyle w:val="Heading2"/>
         <w:ind w:firstLine="720"/>
       </w:pPr>
-      <w:bookmarkStart w:id="26" w:name="_Toc484431376"/>
+      <w:bookmarkStart w:id="28" w:name="_Toc484442083"/>
       <w:r>
         <w:t>Process Report Proposal</w:t>
       </w:r>
-      <w:bookmarkEnd w:id="26"/>
+      <w:bookmarkEnd w:id="28"/>
+    </w:p>
+    <w:p>
+      <w:pPr>
+        <w:pStyle w:val="Heading3"/>
+      </w:pPr>
+      <w:bookmarkStart w:id="29" w:name="_Toc483490533"/>
+      <w:bookmarkStart w:id="30" w:name="_Toc484442084"/>
+      <w:r>
+        <w:rPr>
+          <w:rStyle w:val="Heading1Char"/>
+        </w:rPr>
+        <w:t>N.B.</w:t>
+      </w:r>
+      <w:bookmarkEnd w:id="29"/>
+      <w:bookmarkEnd w:id="30"/>
+      <w:r>
+        <w:t xml:space="preserve"> </w:t>
+      </w:r>
+    </w:p>
+    <w:p>
+      <w:pPr>
+        <w:jc w:val="both"/>
+      </w:pPr>
+      <w:r>
+        <w:t xml:space="preserve">Since until recently both group members were occupied with preparing and submitting their presentation the progress is about the final project at the current stage is not big. However, in the next week we are expecting to be able to deliver more results. </w:t>
+      </w:r>
+    </w:p>
+    <w:p>
+      <w:pPr>
+        <w:pStyle w:val="Heading3"/>
+      </w:pPr>
+      <w:bookmarkStart w:id="31" w:name="_Toc483490534"/>
+      <w:bookmarkStart w:id="32" w:name="_Toc484442085"/>
+      <w:r>
+        <w:t>Current Progress</w:t>
+      </w:r>
+      <w:bookmarkEnd w:id="31"/>
+      <w:bookmarkEnd w:id="32"/>
+    </w:p>
+    <w:p>
+      <w:pPr>
+        <w:jc w:val="both"/>
+      </w:pPr>
+      <w:r>
+        <w:t xml:space="preserve">Until this moment, we agreed what should be the goal of our project. The team decided that most interesting will be an implementation of the Dynamic Perfect Hashing and testing it is performance. Since such a job is already done in Java, we decided to write our solution in Python. To the extent of our knowledge such an implementation has not been done therefore will be interesting and challenging. </w:t>
+      </w:r>
+    </w:p>
+    <w:p>
+      <w:pPr>
+        <w:jc w:val="both"/>
+      </w:pPr>
+      <w:r>
+        <w:t>Our first job should be first setting clear goals what this Project should show and clear process how we will do that. We also need to come up with a good plan to document the whole process in a clean and understandable manner. Therefore, we will create a version control repository – GitHub so we can keep track on our changes.</w:t>
+      </w:r>
+    </w:p>
+    <w:p>
+      <w:pPr>
+        <w:jc w:val="both"/>
+      </w:pPr>
+      <w:r>
+        <w:t>When implementing the code focus will be that on readability instead of performance, making sure not to care about micro-optimization. Readability is important to help other people understand the algorithm better and implement it in their language of choice.</w:t>
+      </w:r>
+    </w:p>
+    <w:p>
+      <w:pPr>
+        <w:pStyle w:val="Heading3"/>
+      </w:pPr>
+      <w:bookmarkStart w:id="33" w:name="_Toc483490535"/>
+      <w:bookmarkStart w:id="34" w:name="_Toc484442086"/>
+      <w:r>
+        <w:t>Functions</w:t>
+      </w:r>
+      <w:bookmarkEnd w:id="33"/>
+      <w:bookmarkEnd w:id="34"/>
+    </w:p>
+    <w:p>
+      <w:pPr>
+        <w:jc w:val="both"/>
+      </w:pPr>
+      <w:r>
+        <w:t>As we already know from the pseudocode we have the following functions:</w:t>
+      </w:r>
+    </w:p>
+    <w:p>
+      <w:pPr>
+        <w:pStyle w:val="ListParagraph"/>
+        <w:numPr>
+          <w:ilvl w:val="0"/>
+          <w:numId w:val="5"/>
+        </w:numPr>
+        <w:jc w:val="both"/>
+        <w:rPr>
+          <w:rFonts w:eastAsiaTheme="majorEastAsia" w:cstheme="majorBidi"/>
+          <w:lang w:val="en-GB"/>
+        </w:rPr>
+      </w:pPr>
+      <w:r>
+        <w:rPr>
+          <w:rFonts w:eastAsiaTheme="majorEastAsia" w:cstheme="majorBidi"/>
+          <w:lang w:val="en-GB"/>
+        </w:rPr>
+        <w:t xml:space="preserve">Locate(x) </w:t>
+      </w:r>
+    </w:p>
+    <w:p>
+      <w:pPr>
+        <w:pStyle w:val="ListParagraph"/>
+        <w:numPr>
+          <w:ilvl w:val="0"/>
+          <w:numId w:val="5"/>
+        </w:numPr>
+        <w:jc w:val="both"/>
+        <w:rPr>
+          <w:rFonts w:eastAsiaTheme="majorEastAsia" w:cstheme="majorBidi"/>
+          <w:lang w:val="en-GB"/>
+        </w:rPr>
+      </w:pPr>
+      <w:r>
+        <w:rPr>
+          <w:rFonts w:eastAsiaTheme="majorEastAsia" w:cstheme="majorBidi"/>
+          <w:lang w:val="en-GB"/>
+        </w:rPr>
+        <w:t xml:space="preserve">Insert(x) </w:t>
+      </w:r>
+    </w:p>
+    <w:p>
+      <w:pPr>
+        <w:pStyle w:val="ListParagraph"/>
+        <w:numPr>
+          <w:ilvl w:val="0"/>
+          <w:numId w:val="5"/>
+        </w:numPr>
+        <w:jc w:val="both"/>
+        <w:rPr>
+          <w:rFonts w:eastAsiaTheme="majorEastAsia" w:cstheme="majorBidi"/>
+        </w:rPr>
+      </w:pPr>
+      <w:r>
+        <w:rPr>
+          <w:rFonts w:eastAsiaTheme="majorEastAsia" w:cstheme="majorBidi"/>
+        </w:rPr>
+        <w:t>Delete(x)</w:t>
+      </w:r>
+    </w:p>
+    <w:p>
+      <w:pPr>
+        <w:pStyle w:val="ListParagraph"/>
+        <w:numPr>
+          <w:ilvl w:val="0"/>
+          <w:numId w:val="5"/>
+        </w:numPr>
+        <w:jc w:val="both"/>
+        <w:rPr>
+          <w:rFonts w:eastAsiaTheme="majorEastAsia" w:cstheme="majorBidi"/>
+          <w:lang w:val="en-GB"/>
+        </w:rPr>
+      </w:pPr>
+      <w:proofErr w:type="spellStart"/>
+      <w:r>
+        <w:rPr>
+          <w:rFonts w:eastAsiaTheme="majorEastAsia" w:cstheme="majorBidi"/>
+          <w:lang w:val="en-GB"/>
+        </w:rPr>
+        <w:t>FullRehash</w:t>
+      </w:r>
+      <w:proofErr w:type="spellEnd"/>
+      <w:r>
+        <w:rPr>
+          <w:rFonts w:eastAsiaTheme="majorEastAsia" w:cstheme="majorBidi"/>
+          <w:lang w:val="en-GB"/>
+        </w:rPr>
+        <w:t>(x)</w:t>
+      </w:r>
+    </w:p>
+    <w:p>
+      <w:pPr>
+        <w:jc w:val="both"/>
+        <w:rPr>
+          <w:rFonts w:eastAsiaTheme="majorEastAsia" w:cstheme="majorBidi"/>
+          <w:lang w:val="en-GB"/>
+        </w:rPr>
+      </w:pPr>
+      <w:r>
+        <w:rPr>
+          <w:rFonts w:eastAsiaTheme="majorEastAsia" w:cstheme="majorBidi"/>
+          <w:lang w:val="en-GB"/>
+        </w:rPr>
+        <w:t xml:space="preserve">Most time demanding and important functions are Insert(x) and </w:t>
+      </w:r>
+      <w:proofErr w:type="spellStart"/>
+      <w:r>
+        <w:rPr>
+          <w:rFonts w:eastAsiaTheme="majorEastAsia" w:cstheme="majorBidi"/>
+          <w:lang w:val="en-GB"/>
+        </w:rPr>
+        <w:t>FullRehash</w:t>
+      </w:r>
+      <w:proofErr w:type="spellEnd"/>
+      <w:r>
+        <w:rPr>
+          <w:rFonts w:eastAsiaTheme="majorEastAsia" w:cstheme="majorBidi"/>
+          <w:lang w:val="en-GB"/>
+        </w:rPr>
+        <w:t xml:space="preserve">(x). </w:t>
+      </w:r>
+    </w:p>
+    <w:p>
+      <w:pPr>
+        <w:jc w:val="both"/>
+        <w:rPr>
+          <w:rFonts w:eastAsiaTheme="majorEastAsia" w:cstheme="majorBidi"/>
+          <w:lang w:val="en-GB"/>
+        </w:rPr>
+      </w:pPr>
+      <w:r>
+        <w:rPr>
+          <w:rFonts w:eastAsiaTheme="majorEastAsia" w:cstheme="majorBidi"/>
+          <w:lang w:val="en-GB"/>
+        </w:rPr>
+        <w:t>*For the moment, this is an initial plan and can go over the time can undertake some changes.</w:t>
+      </w:r>
+    </w:p>
+    <w:p>
+      <w:pPr>
+        <w:rPr>
+          <w:lang w:val="en-GB"/>
+        </w:rPr>
+      </w:pPr>
     </w:p>
     <w:p>
       <w:pPr>
         <w:pStyle w:val="Heading2"/>
       </w:pPr>
       <w:r>
+        <w:lastRenderedPageBreak/>
         <w:tab/>
       </w:r>
-      <w:bookmarkStart w:id="27" w:name="_Toc484431377"/>
+      <w:bookmarkStart w:id="35" w:name="_Toc484442087"/>
       <w:r>
         <w:t>Log Report</w:t>
       </w:r>
-      <w:bookmarkEnd w:id="27"/>
-    </w:p>
+      <w:bookmarkEnd w:id="35"/>
+    </w:p>
+    <w:p>
+      <w:pPr>
+        <w:pStyle w:val="Heading3"/>
+      </w:pPr>
+      <w:bookmarkStart w:id="36" w:name="_Toc483984515"/>
+      <w:bookmarkStart w:id="37" w:name="_Toc484442088"/>
+      <w:r>
+        <w:t>31.05.2017</w:t>
+      </w:r>
+      <w:bookmarkEnd w:id="36"/>
+      <w:bookmarkEnd w:id="37"/>
+    </w:p>
+    <w:p>
+      <w:pPr>
+        <w:jc w:val="both"/>
+      </w:pPr>
+      <w:r>
+        <w:t xml:space="preserve">Today we had a meeting in which we discussed the code ident style and looked and analyze the pseudo code. We also decide that is a good idea to keep a log of our meetings to keep a better track of our progress. Today we started implementing the most important function </w:t>
+      </w:r>
+      <w:proofErr w:type="spellStart"/>
+      <w:r>
+        <w:t>RehashAll</w:t>
+      </w:r>
+      <w:proofErr w:type="spellEnd"/>
+      <w:r>
+        <w:t xml:space="preserve"> and we choose date and time for the next meeting (from 09:30 a.m. until 11 </w:t>
+      </w:r>
+      <w:proofErr w:type="spellStart"/>
+      <w:r>
+        <w:t>a.m</w:t>
+      </w:r>
+      <w:proofErr w:type="spellEnd"/>
+      <w:r>
+        <w:t xml:space="preserve"> 01/06/2017). Since Simeon does not have experience with Python programming language for the next meeting he should prepare and implement the simplest function - Delete, this way he can get a better feeling about the language syntax and get more involve with the project. In the next meeting the group will go over the implementation and discuss if there are any problems with this function. Also, the group will proceed with the rest of the implementation.</w:t>
+      </w:r>
+    </w:p>
+    <w:p>
+      <w:pPr>
+        <w:pStyle w:val="Heading3"/>
+      </w:pPr>
+      <w:bookmarkStart w:id="38" w:name="_Toc484442089"/>
+      <w:r>
+        <w:t>01.06.2017</w:t>
+      </w:r>
+      <w:bookmarkEnd w:id="38"/>
+    </w:p>
+    <w:p>
+      <w:r>
+        <w:t xml:space="preserve">Today we finished implementation of the </w:t>
+      </w:r>
+      <w:proofErr w:type="spellStart"/>
+      <w:r>
+        <w:t>RehashAll</w:t>
+      </w:r>
+      <w:proofErr w:type="spellEnd"/>
+      <w:r>
+        <w:t>(x). Simon checked the Delete(x) function and made some minor changes. There is two more function to be implemented and we need to make create a table of hash functions. Today we made some structural changes too:</w:t>
+      </w:r>
+    </w:p>
+    <w:p>
+      <w:pPr>
+        <w:pStyle w:val="ListParagraph"/>
+        <w:numPr>
+          <w:ilvl w:val="0"/>
+          <w:numId w:val="6"/>
+        </w:numPr>
+      </w:pPr>
+      <w:r>
+        <w:t>A class called Table was made in which will represent the second layer of the table list. Like showed in the diagram below we have a hashing function h</w:t>
+      </w:r>
+      <w:r>
+        <w:rPr>
+          <w:vertAlign w:val="subscript"/>
+        </w:rPr>
+        <w:t>i</w:t>
+      </w:r>
+      <w:r>
+        <w:t xml:space="preserve"> that hashes to a list of tables and </w:t>
+      </w:r>
+      <w:proofErr w:type="spellStart"/>
+      <w:r>
+        <w:t>h</w:t>
+      </w:r>
+      <w:r>
+        <w:rPr>
+          <w:vertAlign w:val="subscript"/>
+        </w:rPr>
+        <w:t>j</w:t>
+      </w:r>
+      <w:proofErr w:type="spellEnd"/>
+      <w:r>
+        <w:t xml:space="preserve"> hash function which rehashes this key in the specified by the h</w:t>
+      </w:r>
+      <w:r>
+        <w:rPr>
+          <w:vertAlign w:val="subscript"/>
+        </w:rPr>
+        <w:t>i</w:t>
+      </w:r>
+      <w:r>
+        <w:t xml:space="preserve"> table in the specified table slot. </w:t>
+      </w:r>
+    </w:p>
+    <w:p>
+      <w:pPr>
+        <w:pStyle w:val="ListParagraph"/>
+      </w:pPr>
+      <w:r>
+        <w:rPr>
+          <w:b/>
+        </w:rPr>
+        <w:t>class Table</w:t>
+      </w:r>
+      <w:r>
+        <w:t xml:space="preserve"> has the following parameters:</w:t>
+      </w:r>
+    </w:p>
+    <w:p>
+      <w:pPr>
+        <w:pStyle w:val="ListParagraph"/>
+      </w:pPr>
+      <w:r>
+        <w:rPr>
+          <w:b/>
+        </w:rPr>
+        <w:t>elements</w:t>
+      </w:r>
+      <w:r>
+        <w:t xml:space="preserve"> – a list with all elements</w:t>
+      </w:r>
+    </w:p>
+    <w:p>
+      <w:pPr>
+        <w:pStyle w:val="ListParagraph"/>
+      </w:pPr>
+      <w:proofErr w:type="spellStart"/>
+      <w:r>
+        <w:rPr>
+          <w:b/>
+        </w:rPr>
+        <w:t>element_count</w:t>
+      </w:r>
+      <w:proofErr w:type="spellEnd"/>
+      <w:r>
+        <w:t xml:space="preserve"> – number of elements in this specified table</w:t>
+      </w:r>
+    </w:p>
+    <w:p>
+      <w:pPr>
+        <w:pStyle w:val="ListParagraph"/>
+      </w:pPr>
+      <w:proofErr w:type="spellStart"/>
+      <w:r>
+        <w:rPr>
+          <w:b/>
+        </w:rPr>
+        <w:t>max_element_count</w:t>
+      </w:r>
+      <w:proofErr w:type="spellEnd"/>
+      <w:r>
+        <w:t xml:space="preserve"> – as shown in the pseudocode represent ‘M’ the maximum number of element that the table supports before being rehashed</w:t>
+      </w:r>
+    </w:p>
+    <w:p>
+      <w:pPr>
+        <w:pStyle w:val="ListParagraph"/>
+      </w:pPr>
+      <w:proofErr w:type="spellStart"/>
+      <w:r>
+        <w:rPr>
+          <w:b/>
+        </w:rPr>
+        <w:t>allocated_space</w:t>
+      </w:r>
+      <w:proofErr w:type="spellEnd"/>
+      <w:r>
+        <w:t xml:space="preserve"> – representing the total space of the table</w:t>
+      </w:r>
+    </w:p>
+    <w:p>
+      <w:pPr>
+        <w:pStyle w:val="ListParagraph"/>
+      </w:pPr>
+      <w:proofErr w:type="spellStart"/>
+      <w:r>
+        <w:rPr>
+          <w:b/>
+        </w:rPr>
+        <w:t>hash_function</w:t>
+      </w:r>
+      <w:proofErr w:type="spellEnd"/>
+      <w:r>
+        <w:t xml:space="preserve"> – holding the chosen hash function</w:t>
+      </w:r>
+    </w:p>
+    <w:p>
+      <w:pPr>
+        <w:pStyle w:val="ListParagraph"/>
+        <w:numPr>
+          <w:ilvl w:val="0"/>
+          <w:numId w:val="6"/>
+        </w:numPr>
+      </w:pPr>
+      <w:r>
+        <w:t xml:space="preserve">The list variable </w:t>
+      </w:r>
+      <w:r>
+        <w:rPr>
+          <w:b/>
+        </w:rPr>
+        <w:t>tables</w:t>
+      </w:r>
+      <w:r>
+        <w:t xml:space="preserve"> </w:t>
+      </w:r>
+      <w:proofErr w:type="gramStart"/>
+      <w:r>
+        <w:t>was</w:t>
+      </w:r>
+      <w:proofErr w:type="gramEnd"/>
+      <w:r>
+        <w:t xml:space="preserve"> renamed to </w:t>
+      </w:r>
+      <w:proofErr w:type="spellStart"/>
+      <w:r>
+        <w:rPr>
+          <w:b/>
+        </w:rPr>
+        <w:t>table_list</w:t>
+      </w:r>
+      <w:proofErr w:type="spellEnd"/>
+      <w:r>
+        <w:rPr>
+          <w:b/>
+        </w:rPr>
+        <w:t xml:space="preserve"> </w:t>
+      </w:r>
+      <w:r>
+        <w:t xml:space="preserve">more appropriate name because was confused with the other list variable </w:t>
+      </w:r>
+      <w:r>
+        <w:rPr>
+          <w:b/>
+        </w:rPr>
+        <w:t>table</w:t>
+      </w:r>
+      <w:r>
+        <w:t xml:space="preserve"> which holds the list of the specific table’s elements.</w:t>
+      </w:r>
+    </w:p>
+    <w:p>
+      <w:r>
+        <w:t>Simeon will should implement until the next meeting the Insert(x) functionality and the team will discuss the implementation on their next meeting. Next meeting will be scheduled on Tuesday 6</w:t>
+      </w:r>
+      <w:r>
+        <w:rPr>
+          <w:vertAlign w:val="superscript"/>
+        </w:rPr>
+        <w:t>th</w:t>
+      </w:r>
+      <w:r>
+        <w:t xml:space="preserve"> until then we should be done with the implementation. Run a simple benchmark test and see if the code works well. </w:t>
+      </w:r>
+    </w:p>
+    <w:p>
+      <w:pPr>
+        <w:pStyle w:val="Heading3"/>
+      </w:pPr>
+      <w:bookmarkStart w:id="39" w:name="_Toc484442090"/>
+      <w:r>
+        <w:t>06.06.2017</w:t>
+      </w:r>
+      <w:bookmarkEnd w:id="39"/>
+    </w:p>
+    <w:p/>
     <w:p>
       <w:pPr>
         <w:pStyle w:val="Heading2"/>
       </w:pPr>
       <w:r>
+        <w:lastRenderedPageBreak/>
         <w:tab/>
       </w:r>
-      <w:bookmarkStart w:id="28" w:name="_Toc484431378"/>
+      <w:bookmarkStart w:id="40" w:name="_Toc484442091"/>
       <w:r>
         <w:t>GitHub repository overview</w:t>
       </w:r>
-      <w:bookmarkEnd w:id="28"/>
-    </w:p>
-    <w:bookmarkStart w:id="29" w:name="_Toc484431379" w:displacedByCustomXml="next"/>
+      <w:bookmarkEnd w:id="40"/>
+    </w:p>
+    <w:p>
+      <w:pPr>
+        <w:keepNext/>
+      </w:pPr>
+      <w:r>
+        <w:rPr>
+          <w:noProof/>
+        </w:rPr>
+        <w:drawing>
+          <wp:inline distT="0" distB="0" distL="0" distR="0" wp14:anchorId="5E41009E" wp14:editId="2317434C">
+            <wp:extent cx="5866675" cy="2564130"/>
+            <wp:effectExtent l="0" t="0" r="1270" b="7620"/>
+            <wp:docPr id="13" name="Picture 13"/>
+            <wp:cNvGraphicFramePr>
+              <a:graphicFrameLocks xmlns:a="http://schemas.openxmlformats.org/drawingml/2006/main" noChangeAspect="1"/>
+            </wp:cNvGraphicFramePr>
+            <a:graphic xmlns:a="http://schemas.openxmlformats.org/drawingml/2006/main">
+              <a:graphicData uri="http://schemas.openxmlformats.org/drawingml/2006/picture">
+                <pic:pic xmlns:pic="http://schemas.openxmlformats.org/drawingml/2006/picture">
+                  <pic:nvPicPr>
+                    <pic:cNvPr id="1" name=""/>
+                    <pic:cNvPicPr/>
+                  </pic:nvPicPr>
+                  <pic:blipFill rotWithShape="1">
+                    <a:blip r:embed="rId16"/>
+                    <a:srcRect t="6133" r="53135" b="57437"/>
+                    <a:stretch/>
+                  </pic:blipFill>
+                  <pic:spPr bwMode="auto">
+                    <a:xfrm>
+                      <a:off x="0" y="0"/>
+                      <a:ext cx="5887348" cy="2573166"/>
+                    </a:xfrm>
+                    <a:prstGeom prst="rect">
+                      <a:avLst/>
+                    </a:prstGeom>
+                    <a:ln>
+                      <a:noFill/>
+                    </a:ln>
+                    <a:extLst>
+                      <a:ext uri="{53640926-AAD7-44D8-BBD7-CCE9431645EC}">
+                        <a14:shadowObscured xmlns:a14="http://schemas.microsoft.com/office/drawing/2010/main"/>
+                      </a:ext>
+                    </a:extLst>
+                  </pic:spPr>
+                </pic:pic>
+              </a:graphicData>
+            </a:graphic>
+          </wp:inline>
+        </w:drawing>
+      </w:r>
+    </w:p>
+    <w:p>
+      <w:pPr>
+        <w:pStyle w:val="Caption"/>
+        <w:jc w:val="center"/>
+      </w:pPr>
+      <w:r>
+        <w:t xml:space="preserve">Figure </w:t>
+      </w:r>
+      <w:r>
+        <w:fldChar w:fldCharType="begin"/>
+      </w:r>
+      <w:r>
+        <w:instrText xml:space="preserve"> SEQ Figure \* ARABIC </w:instrText>
+      </w:r>
+      <w:r>
+        <w:fldChar w:fldCharType="separate"/>
+      </w:r>
+      <w:r>
+        <w:rPr>
+          <w:noProof/>
+        </w:rPr>
+        <w:t>4</w:t>
+      </w:r>
+      <w:r>
+        <w:fldChar w:fldCharType="end"/>
+      </w:r>
+      <w:r>
+        <w:t xml:space="preserve"> Git log</w:t>
+      </w:r>
+    </w:p>
+    <w:p/>
+    <w:bookmarkStart w:id="41" w:name="_Toc484442092" w:displacedByCustomXml="next"/>
     <w:sdt>
       <w:sdtPr>
-        <w:rPr>
-          <w:rFonts w:asciiTheme="minorHAnsi" w:eastAsiaTheme="minorEastAsia" w:hAnsiTheme="minorHAnsi" w:cstheme="minorBidi"/>
-          <w:color w:val="auto"/>
-          <w:sz w:val="22"/>
-          <w:szCs w:val="22"/>
-        </w:rPr>
-        <w:id w:val="2098820449"/>
+        <w:id w:val="-1089156496"/>
         <w:docPartObj>
           <w:docPartGallery w:val="Bibliographies"/>
           <w:docPartUnique/>
         </w:docPartObj>
       </w:sdtPr>
-      <w:sdtEndPr/>
+      <w:sdtEndPr>
+        <w:rPr>
+          <w:rFonts w:asciiTheme="minorHAnsi" w:eastAsiaTheme="minorEastAsia" w:hAnsiTheme="minorHAnsi" w:cstheme="minorBidi"/>
+          <w:color w:val="auto"/>
+          <w:sz w:val="22"/>
+          <w:szCs w:val="22"/>
+        </w:rPr>
+      </w:sdtEndPr>
       <w:sdtContent>
         <w:p>
           <w:pPr>
@@ -3972,57 +5648,136 @@
           <w:r>
             <w:t>Bibliography</w:t>
           </w:r>
-          <w:bookmarkEnd w:id="29"/>
         </w:p>
-        <w:sdt>
-          <w:sdtPr>
-            <w:id w:val="111145805"/>
-            <w:bibliography/>
-          </w:sdtPr>
-          <w:sdtEndPr/>
-          <w:sdtContent>
-            <w:p>
-              <w:r>
-                <w:fldChar w:fldCharType="begin"/>
-              </w:r>
-              <w:r>
-                <w:instrText xml:space="preserve"> BIBLIOGRAPHY </w:instrText>
-              </w:r>
-              <w:r>
-                <w:fldChar w:fldCharType="separate"/>
-              </w:r>
-              <w:r>
-                <w:rPr>
-                  <w:b/>
-                  <w:bCs/>
-                  <w:noProof/>
-                </w:rPr>
-                <w:t>There are no sources in the current document.</w:t>
-              </w:r>
-              <w:r>
-                <w:rPr>
-                  <w:b/>
-                  <w:bCs/>
-                  <w:noProof/>
-                </w:rPr>
-                <w:fldChar w:fldCharType="end"/>
-              </w:r>
-            </w:p>
-          </w:sdtContent>
-        </w:sdt>
       </w:sdtContent>
     </w:sdt>
-    <w:p>
-      <w:pPr>
-        <w:rPr>
-          <w:sz w:val="24"/>
-        </w:rPr>
-      </w:pPr>
-      <w:bookmarkStart w:id="30" w:name="_GoBack"/>
-      <w:bookmarkEnd w:id="30"/>
-    </w:p>
+    <w:bookmarkEnd w:id="41" w:displacedByCustomXml="prev"/>
+    <w:p>
+      <w:r>
+        <w:t>"Dynamic Perfect Hashing." Wikipedia. Wikimedia Foundation, 22 Mar. 2017. Web. 05 June 2017.</w:t>
+      </w:r>
+    </w:p>
+    <w:p>
+      <w:proofErr w:type="spellStart"/>
+      <w:r>
+        <w:t>Dietzfelbinger</w:t>
+      </w:r>
+      <w:proofErr w:type="spellEnd"/>
+      <w:r>
+        <w:t xml:space="preserve">, M., A. </w:t>
+      </w:r>
+      <w:proofErr w:type="spellStart"/>
+      <w:r>
+        <w:t>Karlin</w:t>
+      </w:r>
+      <w:proofErr w:type="spellEnd"/>
+      <w:r>
+        <w:t xml:space="preserve">, K. </w:t>
+      </w:r>
+      <w:proofErr w:type="spellStart"/>
+      <w:r>
+        <w:t>Mehlhorn</w:t>
+      </w:r>
+      <w:proofErr w:type="spellEnd"/>
+      <w:r>
+        <w:t xml:space="preserve">, </w:t>
+      </w:r>
+      <w:proofErr w:type="spellStart"/>
+      <w:r>
+        <w:t>F.m</w:t>
+      </w:r>
+      <w:proofErr w:type="spellEnd"/>
+      <w:r>
+        <w:t xml:space="preserve">. Auf Der Heide, H. Rohnert, and </w:t>
+      </w:r>
+      <w:proofErr w:type="spellStart"/>
+      <w:r>
+        <w:t>R.e</w:t>
+      </w:r>
+      <w:proofErr w:type="spellEnd"/>
+      <w:r>
+        <w:t xml:space="preserve">. </w:t>
+      </w:r>
+      <w:proofErr w:type="spellStart"/>
+      <w:r>
+        <w:t>Tarjan</w:t>
+      </w:r>
+      <w:proofErr w:type="spellEnd"/>
+      <w:r>
+        <w:t xml:space="preserve">. "Dynamic Perfect Hashing: Upper and Lower Bounds." [Proceedings 1988] 29th Annual Symposium on Foundations of Computer Science (1988): n. </w:t>
+      </w:r>
+      <w:proofErr w:type="spellStart"/>
+      <w:r>
+        <w:t>pag</w:t>
+      </w:r>
+      <w:proofErr w:type="spellEnd"/>
+      <w:r>
+        <w:t>. Web.</w:t>
+      </w:r>
+    </w:p>
+    <w:p>
+      <w:proofErr w:type="spellStart"/>
+      <w:r>
+        <w:t>Mjn</w:t>
+      </w:r>
+      <w:proofErr w:type="spellEnd"/>
+      <w:r>
+        <w:t>. "</w:t>
+      </w:r>
+      <w:proofErr w:type="spellStart"/>
+      <w:r>
+        <w:t>Mjn</w:t>
+      </w:r>
+      <w:proofErr w:type="spellEnd"/>
+      <w:r>
+        <w:t>/</w:t>
+      </w:r>
+      <w:proofErr w:type="spellStart"/>
+      <w:r>
+        <w:t>dynperfhash</w:t>
+      </w:r>
+      <w:proofErr w:type="spellEnd"/>
+      <w:r>
+        <w:t xml:space="preserve">-java." GitHub. </w:t>
+      </w:r>
+      <w:proofErr w:type="spellStart"/>
+      <w:r>
+        <w:t>N.p</w:t>
+      </w:r>
+      <w:proofErr w:type="spellEnd"/>
+      <w:r>
+        <w:t>., 10 May 2012. Web. 05 June 2017.</w:t>
+      </w:r>
+    </w:p>
+    <w:p>
+      <w:proofErr w:type="spellStart"/>
+      <w:r>
+        <w:t>Cormen</w:t>
+      </w:r>
+      <w:proofErr w:type="spellEnd"/>
+      <w:r>
+        <w:t xml:space="preserve">, Thomas H., and Charles E. </w:t>
+      </w:r>
+      <w:proofErr w:type="spellStart"/>
+      <w:r>
+        <w:t>Leiserson</w:t>
+      </w:r>
+      <w:proofErr w:type="spellEnd"/>
+      <w:r>
+        <w:t xml:space="preserve">. Introduction to Algorithms, 3rd Edition. Place of Publication Not Identified: </w:t>
+      </w:r>
+      <w:proofErr w:type="spellStart"/>
+      <w:r>
+        <w:t>n.p</w:t>
+      </w:r>
+      <w:proofErr w:type="spellEnd"/>
+      <w:r>
+        <w:t>., 2009. Print.</w:t>
+      </w:r>
+    </w:p>
+    <w:p/>
     <w:sectPr>
-      <w:footerReference w:type="default" r:id="rId15"/>
+      <w:footerReference w:type="default" r:id="rId17"/>
       <w:pgSz w:w="11906" w:h="16838" w:code="9"/>
       <w:pgMar w:top="1440" w:right="1440" w:bottom="1440" w:left="1440" w:header="720" w:footer="720" w:gutter="0"/>
       <w:cols w:space="720"/>
@@ -4088,7 +5843,7 @@
       <w:rPr>
         <w:noProof/>
       </w:rPr>
-      <w:t>9</w:t>
+      <w:t>2</w:t>
     </w:r>
     <w:r>
       <w:rPr>
@@ -4240,6 +5995,95 @@
     </w:lvl>
   </w:abstractNum>
   <w:abstractNum w:abstractNumId="1" w15:restartNumberingAfterBreak="0">
+    <w:nsid w:val="1BC34769"/>
+    <w:multiLevelType w:val="hybridMultilevel"/>
+    <w:tmpl w:val="9BFA32FC"/>
+    <w:lvl w:ilvl="0" w:tplc="0409000F">
+      <w:start w:val="1"/>
+      <w:numFmt w:val="decimal"/>
+      <w:lvlText w:val="%1."/>
+      <w:lvlJc w:val="left"/>
+      <w:pPr>
+        <w:ind w:left="720" w:hanging="360"/>
+      </w:pPr>
+      <w:rPr>
+        <w:rFonts w:hint="default"/>
+      </w:rPr>
+    </w:lvl>
+    <w:lvl w:ilvl="1" w:tplc="04090019" w:tentative="1">
+      <w:start w:val="1"/>
+      <w:numFmt w:val="lowerLetter"/>
+      <w:lvlText w:val="%2."/>
+      <w:lvlJc w:val="left"/>
+      <w:pPr>
+        <w:ind w:left="1440" w:hanging="360"/>
+      </w:pPr>
+    </w:lvl>
+    <w:lvl w:ilvl="2" w:tplc="0409001B" w:tentative="1">
+      <w:start w:val="1"/>
+      <w:numFmt w:val="lowerRoman"/>
+      <w:lvlText w:val="%3."/>
+      <w:lvlJc w:val="right"/>
+      <w:pPr>
+        <w:ind w:left="2160" w:hanging="180"/>
+      </w:pPr>
+    </w:lvl>
+    <w:lvl w:ilvl="3" w:tplc="0409000F" w:tentative="1">
+      <w:start w:val="1"/>
+      <w:numFmt w:val="decimal"/>
+      <w:lvlText w:val="%4."/>
+      <w:lvlJc w:val="left"/>
+      <w:pPr>
+        <w:ind w:left="2880" w:hanging="360"/>
+      </w:pPr>
+    </w:lvl>
+    <w:lvl w:ilvl="4" w:tplc="04090019" w:tentative="1">
+      <w:start w:val="1"/>
+      <w:numFmt w:val="lowerLetter"/>
+      <w:lvlText w:val="%5."/>
+      <w:lvlJc w:val="left"/>
+      <w:pPr>
+        <w:ind w:left="3600" w:hanging="360"/>
+      </w:pPr>
+    </w:lvl>
+    <w:lvl w:ilvl="5" w:tplc="0409001B" w:tentative="1">
+      <w:start w:val="1"/>
+      <w:numFmt w:val="lowerRoman"/>
+      <w:lvlText w:val="%6."/>
+      <w:lvlJc w:val="right"/>
+      <w:pPr>
+        <w:ind w:left="4320" w:hanging="180"/>
+      </w:pPr>
+    </w:lvl>
+    <w:lvl w:ilvl="6" w:tplc="0409000F" w:tentative="1">
+      <w:start w:val="1"/>
+      <w:numFmt w:val="decimal"/>
+      <w:lvlText w:val="%7."/>
+      <w:lvlJc w:val="left"/>
+      <w:pPr>
+        <w:ind w:left="5040" w:hanging="360"/>
+      </w:pPr>
+    </w:lvl>
+    <w:lvl w:ilvl="7" w:tplc="04090019" w:tentative="1">
+      <w:start w:val="1"/>
+      <w:numFmt w:val="lowerLetter"/>
+      <w:lvlText w:val="%8."/>
+      <w:lvlJc w:val="left"/>
+      <w:pPr>
+        <w:ind w:left="5760" w:hanging="360"/>
+      </w:pPr>
+    </w:lvl>
+    <w:lvl w:ilvl="8" w:tplc="0409001B" w:tentative="1">
+      <w:start w:val="1"/>
+      <w:numFmt w:val="lowerRoman"/>
+      <w:lvlText w:val="%9."/>
+      <w:lvlJc w:val="right"/>
+      <w:pPr>
+        <w:ind w:left="6480" w:hanging="180"/>
+      </w:pPr>
+    </w:lvl>
+  </w:abstractNum>
+  <w:abstractNum w:abstractNumId="2" w15:restartNumberingAfterBreak="0">
     <w:nsid w:val="2CEE726C"/>
     <w:multiLevelType w:val="multilevel"/>
     <w:tmpl w:val="F3221698"/>
@@ -4352,7 +6196,7 @@
       </w:pPr>
     </w:lvl>
   </w:abstractNum>
-  <w:abstractNum w:abstractNumId="2" w15:restartNumberingAfterBreak="0">
+  <w:abstractNum w:abstractNumId="3" w15:restartNumberingAfterBreak="0">
     <w:nsid w:val="409B35DB"/>
     <w:multiLevelType w:val="multilevel"/>
     <w:tmpl w:val="9F2CF336"/>
@@ -4465,7 +6309,7 @@
       </w:pPr>
     </w:lvl>
   </w:abstractNum>
-  <w:abstractNum w:abstractNumId="3" w15:restartNumberingAfterBreak="0">
+  <w:abstractNum w:abstractNumId="4" w15:restartNumberingAfterBreak="0">
     <w:nsid w:val="474F6FDE"/>
     <w:multiLevelType w:val="multilevel"/>
     <w:tmpl w:val="B68CC022"/>
@@ -4578,17 +6422,109 @@
       </w:pPr>
     </w:lvl>
   </w:abstractNum>
+  <w:abstractNum w:abstractNumId="5" w15:restartNumberingAfterBreak="0">
+    <w:nsid w:val="73943BD0"/>
+    <w:multiLevelType w:val="multilevel"/>
+    <w:tmpl w:val="9E70DDAC"/>
+    <w:lvl w:ilvl="0">
+      <w:start w:val="1"/>
+      <w:numFmt w:val="decimal"/>
+      <w:lvlText w:val="%1."/>
+      <w:lvlJc w:val="left"/>
+      <w:pPr>
+        <w:ind w:left="720" w:hanging="360"/>
+      </w:pPr>
+    </w:lvl>
+    <w:lvl w:ilvl="1">
+      <w:start w:val="1"/>
+      <w:numFmt w:val="lowerLetter"/>
+      <w:lvlText w:val="%2."/>
+      <w:lvlJc w:val="left"/>
+      <w:pPr>
+        <w:ind w:left="1440" w:hanging="360"/>
+      </w:pPr>
+    </w:lvl>
+    <w:lvl w:ilvl="2">
+      <w:start w:val="1"/>
+      <w:numFmt w:val="lowerRoman"/>
+      <w:lvlText w:val="%3."/>
+      <w:lvlJc w:val="right"/>
+      <w:pPr>
+        <w:ind w:left="2160" w:hanging="180"/>
+      </w:pPr>
+    </w:lvl>
+    <w:lvl w:ilvl="3">
+      <w:start w:val="1"/>
+      <w:numFmt w:val="decimal"/>
+      <w:lvlText w:val="%4."/>
+      <w:lvlJc w:val="left"/>
+      <w:pPr>
+        <w:ind w:left="2880" w:hanging="360"/>
+      </w:pPr>
+    </w:lvl>
+    <w:lvl w:ilvl="4">
+      <w:start w:val="1"/>
+      <w:numFmt w:val="lowerLetter"/>
+      <w:lvlText w:val="%5."/>
+      <w:lvlJc w:val="left"/>
+      <w:pPr>
+        <w:ind w:left="3600" w:hanging="360"/>
+      </w:pPr>
+    </w:lvl>
+    <w:lvl w:ilvl="5">
+      <w:start w:val="1"/>
+      <w:numFmt w:val="lowerRoman"/>
+      <w:lvlText w:val="%6."/>
+      <w:lvlJc w:val="right"/>
+      <w:pPr>
+        <w:ind w:left="4320" w:hanging="180"/>
+      </w:pPr>
+    </w:lvl>
+    <w:lvl w:ilvl="6">
+      <w:start w:val="1"/>
+      <w:numFmt w:val="decimal"/>
+      <w:lvlText w:val="%7."/>
+      <w:lvlJc w:val="left"/>
+      <w:pPr>
+        <w:ind w:left="5040" w:hanging="360"/>
+      </w:pPr>
+    </w:lvl>
+    <w:lvl w:ilvl="7">
+      <w:start w:val="1"/>
+      <w:numFmt w:val="lowerLetter"/>
+      <w:lvlText w:val="%8."/>
+      <w:lvlJc w:val="left"/>
+      <w:pPr>
+        <w:ind w:left="5760" w:hanging="360"/>
+      </w:pPr>
+    </w:lvl>
+    <w:lvl w:ilvl="8">
+      <w:start w:val="1"/>
+      <w:numFmt w:val="lowerRoman"/>
+      <w:lvlText w:val="%9."/>
+      <w:lvlJc w:val="right"/>
+      <w:pPr>
+        <w:ind w:left="6480" w:hanging="180"/>
+      </w:pPr>
+    </w:lvl>
+  </w:abstractNum>
   <w:num w:numId="1">
-    <w:abstractNumId w:val="1"/>
+    <w:abstractNumId w:val="2"/>
   </w:num>
   <w:num w:numId="2">
-    <w:abstractNumId w:val="3"/>
+    <w:abstractNumId w:val="4"/>
   </w:num>
   <w:num w:numId="3">
-    <w:abstractNumId w:val="2"/>
+    <w:abstractNumId w:val="3"/>
   </w:num>
   <w:num w:numId="4">
     <w:abstractNumId w:val="0"/>
+  </w:num>
+  <w:num w:numId="5">
+    <w:abstractNumId w:val="5"/>
+  </w:num>
+  <w:num w:numId="6">
+    <w:abstractNumId w:val="1"/>
   </w:num>
 </w:numbering>
 </file>
@@ -5203,6 +7139,7 @@
     <w:basedOn w:val="DefaultParagraphFont"/>
     <w:link w:val="Heading1"/>
     <w:uiPriority w:val="9"/>
+    <w:qFormat/>
     <w:rsid w:val="00FB368C"/>
     <w:rPr>
       <w:rFonts w:asciiTheme="majorHAnsi" w:eastAsiaTheme="majorEastAsia" w:hAnsiTheme="majorHAnsi" w:cstheme="majorBidi"/>
@@ -5389,7 +7326,583 @@
       <w:ind w:left="440"/>
     </w:pPr>
   </w:style>
+  <w:style w:type="character" w:styleId="PlaceholderText">
+    <w:name w:val="Placeholder Text"/>
+    <w:basedOn w:val="DefaultParagraphFont"/>
+    <w:uiPriority w:val="99"/>
+    <w:semiHidden/>
+    <w:rsid w:val="003F1727"/>
+    <w:rPr>
+      <w:color w:val="808080"/>
+    </w:rPr>
+  </w:style>
+  <w:style w:type="paragraph" w:styleId="ListParagraph">
+    <w:name w:val="List Paragraph"/>
+    <w:basedOn w:val="Normal"/>
+    <w:uiPriority w:val="34"/>
+    <w:unhideWhenUsed/>
+    <w:qFormat/>
+    <w:rsid w:val="00F57805"/>
+    <w:pPr>
+      <w:spacing w:before="120" w:after="200" w:line="264" w:lineRule="auto"/>
+      <w:ind w:left="720"/>
+      <w:contextualSpacing/>
+    </w:pPr>
+    <w:rPr>
+      <w:color w:val="595959" w:themeColor="text1" w:themeTint="A6"/>
+      <w:lang w:eastAsia="en-US"/>
+    </w:rPr>
+  </w:style>
 </w:styles>
+</file>
+
+<file path=word/glossary/document.xml><?xml version="1.0" encoding="utf-8"?>
+<w:glossaryDocument xmlns:wpc="http://schemas.microsoft.com/office/word/2010/wordprocessingCanvas" xmlns:cx="http://schemas.microsoft.com/office/drawing/2014/chartex" xmlns:cx1="http://schemas.microsoft.com/office/drawing/2015/9/8/chartex" xmlns:cx2="http://schemas.microsoft.com/office/drawing/2015/10/21/chartex" xmlns:cx3="http://schemas.microsoft.com/office/drawing/2016/5/9/chartex" xmlns:cx4="http://schemas.microsoft.com/office/drawing/2016/5/10/chartex" xmlns:cx5="http://schemas.microsoft.com/office/drawing/2016/5/11/chartex" xmlns:cx6="http://schemas.microsoft.com/office/drawing/2016/5/12/chartex" xmlns:cx7="http://schemas.microsoft.com/office/drawing/2016/5/13/chartex" xmlns:cx8="http://schemas.microsoft.com/office/drawing/2016/5/14/chartex" xmlns:mc="http://schemas.openxmlformats.org/markup-compatibility/2006" xmlns:aink="http://schemas.microsoft.com/office/drawing/2016/ink" xmlns:o="urn:schemas-microsoft-com:office:office" xmlns:r="http://schemas.openxmlformats.org/officeDocument/2006/relationships" xmlns:m="http://schemas.openxmlformats.org/officeDocument/2006/math" xmlns:v="urn:schemas-microsoft-com:vml" xmlns:wp14="http://schemas.microsoft.com/office/word/2010/wordprocessingDrawing" xmlns:wp="http://schemas.openxmlformats.org/drawingml/2006/wordprocessingDrawing" xmlns:w10="urn:schemas-microsoft-com:office:word" xmlns:w="http://schemas.openxmlformats.org/wordprocessingml/2006/main" xmlns:w14="http://schemas.microsoft.com/office/word/2010/wordml" xmlns:w15="http://schemas.microsoft.com/office/word/2012/wordml" xmlns:w16se="http://schemas.microsoft.com/office/word/2015/wordml/symex" xmlns:wpg="http://schemas.microsoft.com/office/word/2010/wordprocessingGroup" xmlns:wpi="http://schemas.microsoft.com/office/word/2010/wordprocessingInk" xmlns:wne="http://schemas.microsoft.com/office/word/2006/wordml" xmlns:wps="http://schemas.microsoft.com/office/word/2010/wordprocessingShape" mc:Ignorable="w14 w15 w16se wp14"/>
+</file>
+
+<file path=word/glossary/fontTable.xml><?xml version="1.0" encoding="utf-8"?>
+<w:fonts xmlns:mc="http://schemas.openxmlformats.org/markup-compatibility/2006" xmlns:r="http://schemas.openxmlformats.org/officeDocument/2006/relationships" xmlns:w="http://schemas.openxmlformats.org/wordprocessingml/2006/main" xmlns:w14="http://schemas.microsoft.com/office/word/2010/wordml" xmlns:w15="http://schemas.microsoft.com/office/word/2012/wordml" xmlns:w16se="http://schemas.microsoft.com/office/word/2015/wordml/symex" mc:Ignorable="w14 w15 w16se">
+  <w:font w:name="Calibri">
+    <w:panose1 w:val="020F0502020204030204"/>
+    <w:charset w:val="00"/>
+    <w:family w:val="swiss"/>
+    <w:pitch w:val="variable"/>
+    <w:sig w:usb0="E0002AFF" w:usb1="4000ACFF" w:usb2="00000001" w:usb3="00000000" w:csb0="000001FF" w:csb1="00000000"/>
+  </w:font>
+  <w:font w:name="Malgun Gothic">
+    <w:altName w:val="맑은 고딕"/>
+    <w:panose1 w:val="020B0503020000020004"/>
+    <w:charset w:val="81"/>
+    <w:family w:val="swiss"/>
+    <w:pitch w:val="variable"/>
+    <w:sig w:usb0="9000002F" w:usb1="29D77CFB" w:usb2="00000012" w:usb3="00000000" w:csb0="00080001" w:csb1="00000000"/>
+  </w:font>
+  <w:font w:name="Courier New">
+    <w:panose1 w:val="02070309020205020404"/>
+    <w:charset w:val="00"/>
+    <w:family w:val="modern"/>
+    <w:pitch w:val="fixed"/>
+    <w:sig w:usb0="E0002EFF" w:usb1="C0007843" w:usb2="00000009" w:usb3="00000000" w:csb0="000001FF" w:csb1="00000000"/>
+  </w:font>
+  <w:font w:name="Times New Roman">
+    <w:panose1 w:val="02020603050405020304"/>
+    <w:charset w:val="00"/>
+    <w:family w:val="roman"/>
+    <w:pitch w:val="variable"/>
+    <w:sig w:usb0="E0002AFF" w:usb1="C0007843" w:usb2="00000009" w:usb3="00000000" w:csb0="000001FF" w:csb1="00000000"/>
+  </w:font>
+  <w:font w:name="Wingdings">
+    <w:panose1 w:val="05000000000000000000"/>
+    <w:charset w:val="02"/>
+    <w:family w:val="auto"/>
+    <w:pitch w:val="variable"/>
+    <w:sig w:usb0="00000000" w:usb1="10000000" w:usb2="00000000" w:usb3="00000000" w:csb0="80000000" w:csb1="00000000"/>
+  </w:font>
+  <w:font w:name="Symbol">
+    <w:panose1 w:val="05050102010706020507"/>
+    <w:charset w:val="02"/>
+    <w:family w:val="roman"/>
+    <w:pitch w:val="variable"/>
+    <w:sig w:usb0="00000000" w:usb1="10000000" w:usb2="00000000" w:usb3="00000000" w:csb0="80000000" w:csb1="00000000"/>
+  </w:font>
+  <w:font w:name="Calibri Light">
+    <w:panose1 w:val="020F0302020204030204"/>
+    <w:charset w:val="00"/>
+    <w:family w:val="swiss"/>
+    <w:pitch w:val="variable"/>
+    <w:sig w:usb0="A0002AEF" w:usb1="4000207B" w:usb2="00000000" w:usb3="00000000" w:csb0="000001FF" w:csb1="00000000"/>
+  </w:font>
+  <w:font w:name="Cambria Math">
+    <w:panose1 w:val="02040503050406030204"/>
+    <w:charset w:val="00"/>
+    <w:family w:val="roman"/>
+    <w:pitch w:val="variable"/>
+    <w:sig w:usb0="E00002FF" w:usb1="420024FF" w:usb2="00000000" w:usb3="00000000" w:csb0="0000019F" w:csb1="00000000"/>
+  </w:font>
+</w:fonts>
+</file>
+
+<file path=word/glossary/settings.xml><?xml version="1.0" encoding="utf-8"?>
+<w:settings xmlns:mc="http://schemas.openxmlformats.org/markup-compatibility/2006" xmlns:o="urn:schemas-microsoft-com:office:office" xmlns:r="http://schemas.openxmlformats.org/officeDocument/2006/relationships" xmlns:m="http://schemas.openxmlformats.org/officeDocument/2006/math" xmlns:v="urn:schemas-microsoft-com:vml" xmlns:w10="urn:schemas-microsoft-com:office:word" xmlns:w="http://schemas.openxmlformats.org/wordprocessingml/2006/main" xmlns:w14="http://schemas.microsoft.com/office/word/2010/wordml" xmlns:w15="http://schemas.microsoft.com/office/word/2012/wordml" xmlns:w16se="http://schemas.microsoft.com/office/word/2015/wordml/symex" xmlns:sl="http://schemas.openxmlformats.org/schemaLibrary/2006/main" mc:Ignorable="w14 w15 w16se">
+  <w:view w:val="normal"/>
+  <w:defaultTabStop w:val="720"/>
+  <w:characterSpacingControl w:val="doNotCompress"/>
+  <w:compat>
+    <w:useFELayout/>
+    <w:compatSetting w:name="compatibilityMode" w:uri="http://schemas.microsoft.com/office/word" w:val="15"/>
+    <w:compatSetting w:name="overrideTableStyleFontSizeAndJustification" w:uri="http://schemas.microsoft.com/office/word" w:val="1"/>
+    <w:compatSetting w:name="enableOpenTypeFeatures" w:uri="http://schemas.microsoft.com/office/word" w:val="1"/>
+    <w:compatSetting w:name="doNotFlipMirrorIndents" w:uri="http://schemas.microsoft.com/office/word" w:val="1"/>
+    <w:compatSetting w:name="differentiateMultirowTableHeaders" w:uri="http://schemas.microsoft.com/office/word" w:val="1"/>
+  </w:compat>
+  <w:rsids>
+    <w:rsidRoot w:val="00EC4314"/>
+    <w:rsid w:val="00CD65F2"/>
+    <w:rsid w:val="00EC4314"/>
+  </w:rsids>
+  <m:mathPr>
+    <m:mathFont m:val="Cambria Math"/>
+    <m:brkBin m:val="before"/>
+    <m:brkBinSub m:val="--"/>
+    <m:smallFrac m:val="0"/>
+    <m:dispDef/>
+    <m:lMargin m:val="0"/>
+    <m:rMargin m:val="0"/>
+    <m:defJc m:val="centerGroup"/>
+    <m:wrapIndent m:val="1440"/>
+    <m:intLim m:val="subSup"/>
+    <m:naryLim m:val="undOvr"/>
+  </m:mathPr>
+  <w:themeFontLang w:val="en-US" w:eastAsia="ko-KR"/>
+  <w:clrSchemeMapping w:bg1="light1" w:t1="dark1" w:bg2="light2" w:t2="dark2" w:accent1="accent1" w:accent2="accent2" w:accent3="accent3" w:accent4="accent4" w:accent5="accent5" w:accent6="accent6" w:hyperlink="hyperlink" w:followedHyperlink="followedHyperlink"/>
+  <w:decimalSymbol w:val="."/>
+  <w:listSeparator w:val=","/>
+  <w15:chartTrackingRefBased/>
+</w:settings>
+</file>
+
+<file path=word/glossary/styles.xml><?xml version="1.0" encoding="utf-8"?>
+<w:styles xmlns:mc="http://schemas.openxmlformats.org/markup-compatibility/2006" xmlns:r="http://schemas.openxmlformats.org/officeDocument/2006/relationships" xmlns:w="http://schemas.openxmlformats.org/wordprocessingml/2006/main" xmlns:w14="http://schemas.microsoft.com/office/word/2010/wordml" xmlns:w15="http://schemas.microsoft.com/office/word/2012/wordml" xmlns:w16se="http://schemas.microsoft.com/office/word/2015/wordml/symex" mc:Ignorable="w14 w15 w16se">
+  <w:docDefaults>
+    <w:rPrDefault>
+      <w:rPr>
+        <w:rFonts w:asciiTheme="minorHAnsi" w:eastAsiaTheme="minorEastAsia" w:hAnsiTheme="minorHAnsi" w:cstheme="minorBidi"/>
+        <w:sz w:val="22"/>
+        <w:szCs w:val="22"/>
+        <w:lang w:val="en-US" w:eastAsia="ko-KR" w:bidi="ar-SA"/>
+      </w:rPr>
+    </w:rPrDefault>
+    <w:pPrDefault>
+      <w:pPr>
+        <w:spacing w:after="160" w:line="259" w:lineRule="auto"/>
+      </w:pPr>
+    </w:pPrDefault>
+  </w:docDefaults>
+  <w:latentStyles w:defLockedState="0" w:defUIPriority="99" w:defSemiHidden="0" w:defUnhideWhenUsed="0" w:defQFormat="0" w:count="374">
+    <w:lsdException w:name="Normal" w:uiPriority="0" w:qFormat="1"/>
+    <w:lsdException w:name="heading 1" w:uiPriority="9" w:qFormat="1"/>
+    <w:lsdException w:name="heading 2" w:semiHidden="1" w:uiPriority="9" w:unhideWhenUsed="1" w:qFormat="1"/>
+    <w:lsdException w:name="heading 3" w:semiHidden="1" w:uiPriority="9" w:unhideWhenUsed="1" w:qFormat="1"/>
+    <w:lsdException w:name="heading 4" w:semiHidden="1" w:uiPriority="9" w:unhideWhenUsed="1" w:qFormat="1"/>
+    <w:lsdException w:name="heading 5" w:semiHidden="1" w:uiPriority="9" w:unhideWhenUsed="1" w:qFormat="1"/>
+    <w:lsdException w:name="heading 6" w:semiHidden="1" w:uiPriority="9" w:unhideWhenUsed="1" w:qFormat="1"/>
+    <w:lsdException w:name="heading 7" w:semiHidden="1" w:uiPriority="9" w:unhideWhenUsed="1" w:qFormat="1"/>
+    <w:lsdException w:name="heading 8" w:semiHidden="1" w:uiPriority="9" w:unhideWhenUsed="1" w:qFormat="1"/>
+    <w:lsdException w:name="heading 9" w:semiHidden="1" w:uiPriority="9" w:unhideWhenUsed="1" w:qFormat="1"/>
+    <w:lsdException w:name="index 1" w:semiHidden="1" w:unhideWhenUsed="1"/>
+    <w:lsdException w:name="index 2" w:semiHidden="1" w:unhideWhenUsed="1"/>
+    <w:lsdException w:name="index 3" w:semiHidden="1" w:unhideWhenUsed="1"/>
+    <w:lsdException w:name="index 4" w:semiHidden="1" w:unhideWhenUsed="1"/>
+    <w:lsdException w:name="index 5" w:semiHidden="1" w:unhideWhenUsed="1"/>
+    <w:lsdException w:name="index 6" w:semiHidden="1" w:unhideWhenUsed="1"/>
+    <w:lsdException w:name="index 7" w:semiHidden="1" w:unhideWhenUsed="1"/>
+    <w:lsdException w:name="index 8" w:semiHidden="1" w:unhideWhenUsed="1"/>
+    <w:lsdException w:name="index 9" w:semiHidden="1" w:unhideWhenUsed="1"/>
+    <w:lsdException w:name="toc 1" w:semiHidden="1" w:uiPriority="39" w:unhideWhenUsed="1"/>
+    <w:lsdException w:name="toc 2" w:semiHidden="1" w:uiPriority="39" w:unhideWhenUsed="1"/>
+    <w:lsdException w:name="toc 3" w:semiHidden="1" w:uiPriority="39" w:unhideWhenUsed="1"/>
+    <w:lsdException w:name="toc 4" w:semiHidden="1" w:uiPriority="39" w:unhideWhenUsed="1"/>
+    <w:lsdException w:name="toc 5" w:semiHidden="1" w:uiPriority="39" w:unhideWhenUsed="1"/>
+    <w:lsdException w:name="toc 6" w:semiHidden="1" w:uiPriority="39" w:unhideWhenUsed="1"/>
+    <w:lsdException w:name="toc 7" w:semiHidden="1" w:uiPriority="39" w:unhideWhenUsed="1"/>
+    <w:lsdException w:name="toc 8" w:semiHidden="1" w:uiPriority="39" w:unhideWhenUsed="1"/>
+    <w:lsdException w:name="toc 9" w:semiHidden="1" w:uiPriority="39" w:unhideWhenUsed="1"/>
+    <w:lsdException w:name="Normal Indent" w:semiHidden="1" w:unhideWhenUsed="1"/>
+    <w:lsdException w:name="footnote text" w:semiHidden="1" w:unhideWhenUsed="1"/>
+    <w:lsdException w:name="annotation text" w:semiHidden="1" w:unhideWhenUsed="1"/>
+    <w:lsdException w:name="header" w:semiHidden="1" w:unhideWhenUsed="1"/>
+    <w:lsdException w:name="footer" w:semiHidden="1" w:unhideWhenUsed="1"/>
+    <w:lsdException w:name="index heading" w:semiHidden="1" w:unhideWhenUsed="1"/>
+    <w:lsdException w:name="caption" w:semiHidden="1" w:uiPriority="35" w:unhideWhenUsed="1" w:qFormat="1"/>
+    <w:lsdException w:name="table of figures" w:semiHidden="1" w:unhideWhenUsed="1"/>
+    <w:lsdException w:name="envelope address" w:semiHidden="1" w:unhideWhenUsed="1"/>
+    <w:lsdException w:name="envelope return" w:semiHidden="1" w:unhideWhenUsed="1"/>
+    <w:lsdException w:name="footnote reference" w:semiHidden="1" w:unhideWhenUsed="1"/>
+    <w:lsdException w:name="annotation reference" w:semiHidden="1" w:unhideWhenUsed="1"/>
+    <w:lsdException w:name="line number" w:semiHidden="1" w:unhideWhenUsed="1"/>
+    <w:lsdException w:name="page number" w:semiHidden="1" w:unhideWhenUsed="1"/>
+    <w:lsdException w:name="endnote reference" w:semiHidden="1" w:unhideWhenUsed="1"/>
+    <w:lsdException w:name="endnote text" w:semiHidden="1" w:unhideWhenUsed="1"/>
+    <w:lsdException w:name="table of authorities" w:semiHidden="1" w:unhideWhenUsed="1"/>
+    <w:lsdException w:name="macro" w:semiHidden="1" w:unhideWhenUsed="1"/>
+    <w:lsdException w:name="toa heading" w:semiHidden="1" w:unhideWhenUsed="1"/>
+    <w:lsdException w:name="List" w:semiHidden="1" w:unhideWhenUsed="1"/>
+    <w:lsdException w:name="List Bullet" w:semiHidden="1" w:unhideWhenUsed="1"/>
+    <w:lsdException w:name="List Number" w:semiHidden="1" w:unhideWhenUsed="1"/>
+    <w:lsdException w:name="List 2" w:semiHidden="1" w:unhideWhenUsed="1"/>
+    <w:lsdException w:name="List 3" w:semiHidden="1" w:unhideWhenUsed="1"/>
+    <w:lsdException w:name="List 4" w:semiHidden="1" w:unhideWhenUsed="1"/>
+    <w:lsdException w:name="List 5" w:semiHidden="1" w:unhideWhenUsed="1"/>
+    <w:lsdException w:name="List Bullet 2" w:semiHidden="1" w:unhideWhenUsed="1"/>
+    <w:lsdException w:name="List Bullet 3" w:semiHidden="1" w:unhideWhenUsed="1"/>
+    <w:lsdException w:name="List Bullet 4" w:semiHidden="1" w:unhideWhenUsed="1"/>
+    <w:lsdException w:name="List Bullet 5" w:semiHidden="1" w:unhideWhenUsed="1"/>
+    <w:lsdException w:name="List Number 2" w:semiHidden="1" w:unhideWhenUsed="1"/>
+    <w:lsdException w:name="List Number 3" w:semiHidden="1" w:unhideWhenUsed="1"/>
+    <w:lsdException w:name="List Number 4" w:semiHidden="1" w:unhideWhenUsed="1"/>
+    <w:lsdException w:name="List Number 5" w:semiHidden="1" w:unhideWhenUsed="1"/>
+    <w:lsdException w:name="Title" w:uiPriority="10" w:qFormat="1"/>
+    <w:lsdException w:name="Closing" w:semiHidden="1" w:unhideWhenUsed="1"/>
+    <w:lsdException w:name="Signature" w:semiHidden="1" w:unhideWhenUsed="1"/>
+    <w:lsdException w:name="Default Paragraph Font" w:semiHidden="1" w:uiPriority="1" w:unhideWhenUsed="1"/>
+    <w:lsdException w:name="Body Text" w:semiHidden="1" w:unhideWhenUsed="1"/>
+    <w:lsdException w:name="Body Text Indent" w:semiHidden="1" w:unhideWhenUsed="1"/>
+    <w:lsdException w:name="List Continue" w:semiHidden="1" w:unhideWhenUsed="1"/>
+    <w:lsdException w:name="List Continue 2" w:semiHidden="1" w:unhideWhenUsed="1"/>
+    <w:lsdException w:name="List Continue 3" w:semiHidden="1" w:unhideWhenUsed="1"/>
+    <w:lsdException w:name="List Continue 4" w:semiHidden="1" w:unhideWhenUsed="1"/>
+    <w:lsdException w:name="List Continue 5" w:semiHidden="1" w:unhideWhenUsed="1"/>
+    <w:lsdException w:name="Message Header" w:semiHidden="1" w:unhideWhenUsed="1"/>
+    <w:lsdException w:name="Subtitle" w:uiPriority="11" w:qFormat="1"/>
+    <w:lsdException w:name="Salutation" w:semiHidden="1" w:unhideWhenUsed="1"/>
+    <w:lsdException w:name="Date" w:semiHidden="1" w:unhideWhenUsed="1"/>
+    <w:lsdException w:name="Body Text First Indent" w:semiHidden="1" w:unhideWhenUsed="1"/>
+    <w:lsdException w:name="Body Text First Indent 2" w:semiHidden="1" w:unhideWhenUsed="1"/>
+    <w:lsdException w:name="Note Heading" w:semiHidden="1" w:unhideWhenUsed="1"/>
+    <w:lsdException w:name="Body Text 2" w:semiHidden="1" w:unhideWhenUsed="1"/>
+    <w:lsdException w:name="Body Text 3" w:semiHidden="1" w:unhideWhenUsed="1"/>
+    <w:lsdException w:name="Body Text Indent 2" w:semiHidden="1" w:unhideWhenUsed="1"/>
+    <w:lsdException w:name="Body Text Indent 3" w:semiHidden="1" w:unhideWhenUsed="1"/>
+    <w:lsdException w:name="Block Text" w:semiHidden="1" w:unhideWhenUsed="1"/>
+    <w:lsdException w:name="Hyperlink" w:semiHidden="1" w:unhideWhenUsed="1"/>
+    <w:lsdException w:name="FollowedHyperlink" w:semiHidden="1" w:unhideWhenUsed="1"/>
+    <w:lsdException w:name="Strong" w:uiPriority="22" w:qFormat="1"/>
+    <w:lsdException w:name="Emphasis" w:uiPriority="20" w:qFormat="1"/>
+    <w:lsdException w:name="Document Map" w:semiHidden="1" w:unhideWhenUsed="1"/>
+    <w:lsdException w:name="Plain Text" w:semiHidden="1" w:unhideWhenUsed="1"/>
+    <w:lsdException w:name="E-mail Signature" w:semiHidden="1" w:unhideWhenUsed="1"/>
+    <w:lsdException w:name="HTML Top of Form" w:semiHidden="1" w:unhideWhenUsed="1"/>
+    <w:lsdException w:name="HTML Bottom of Form" w:semiHidden="1" w:unhideWhenUsed="1"/>
+    <w:lsdException w:name="Normal (Web)" w:semiHidden="1" w:unhideWhenUsed="1"/>
+    <w:lsdException w:name="HTML Acronym" w:semiHidden="1" w:unhideWhenUsed="1"/>
+    <w:lsdException w:name="HTML Address" w:semiHidden="1" w:unhideWhenUsed="1"/>
+    <w:lsdException w:name="HTML Cite" w:semiHidden="1" w:unhideWhenUsed="1"/>
+    <w:lsdException w:name="HTML Code" w:semiHidden="1" w:unhideWhenUsed="1"/>
+    <w:lsdException w:name="HTML Definition" w:semiHidden="1" w:unhideWhenUsed="1"/>
+    <w:lsdException w:name="HTML Keyboard" w:semiHidden="1" w:unhideWhenUsed="1"/>
+    <w:lsdException w:name="HTML Preformatted" w:semiHidden="1" w:unhideWhenUsed="1"/>
+    <w:lsdException w:name="HTML Sample" w:semiHidden="1" w:unhideWhenUsed="1"/>
+    <w:lsdException w:name="HTML Typewriter" w:semiHidden="1" w:unhideWhenUsed="1"/>
+    <w:lsdException w:name="HTML Variable" w:semiHidden="1" w:unhideWhenUsed="1"/>
+    <w:lsdException w:name="Normal Table" w:semiHidden="1" w:unhideWhenUsed="1"/>
+    <w:lsdException w:name="annotation subject" w:semiHidden="1" w:unhideWhenUsed="1"/>
+    <w:lsdException w:name="No List" w:semiHidden="1" w:unhideWhenUsed="1"/>
+    <w:lsdException w:name="Outline List 1" w:semiHidden="1" w:unhideWhenUsed="1"/>
+    <w:lsdException w:name="Outline List 2" w:semiHidden="1" w:unhideWhenUsed="1"/>
+    <w:lsdException w:name="Outline List 3" w:semiHidden="1" w:unhideWhenUsed="1"/>
+    <w:lsdException w:name="Table Simple 1" w:semiHidden="1" w:unhideWhenUsed="1"/>
+    <w:lsdException w:name="Table Simple 2" w:semiHidden="1" w:unhideWhenUsed="1"/>
+    <w:lsdException w:name="Table Simple 3" w:semiHidden="1" w:unhideWhenUsed="1"/>
+    <w:lsdException w:name="Table Classic 1" w:semiHidden="1" w:unhideWhenUsed="1"/>
+    <w:lsdException w:name="Table Classic 2" w:semiHidden="1" w:unhideWhenUsed="1"/>
+    <w:lsdException w:name="Table Classic 3" w:semiHidden="1" w:unhideWhenUsed="1"/>
+    <w:lsdException w:name="Table Classic 4" w:semiHidden="1" w:unhideWhenUsed="1"/>
+    <w:lsdException w:name="Table Colorful 1" w:semiHidden="1" w:unhideWhenUsed="1"/>
+    <w:lsdException w:name="Table Colorful 2" w:semiHidden="1" w:unhideWhenUsed="1"/>
+    <w:lsdException w:name="Table Colorful 3" w:semiHidden="1" w:unhideWhenUsed="1"/>
+    <w:lsdException w:name="Table Columns 1" w:semiHidden="1" w:unhideWhenUsed="1"/>
+    <w:lsdException w:name="Table Columns 2" w:semiHidden="1" w:unhideWhenUsed="1"/>
+    <w:lsdException w:name="Table Columns 3" w:semiHidden="1" w:unhideWhenUsed="1"/>
+    <w:lsdException w:name="Table Columns 4" w:semiHidden="1" w:unhideWhenUsed="1"/>
+    <w:lsdException w:name="Table Columns 5" w:semiHidden="1" w:unhideWhenUsed="1"/>
+    <w:lsdException w:name="Table Grid 1" w:semiHidden="1" w:unhideWhenUsed="1"/>
+    <w:lsdException w:name="Table Grid 2" w:semiHidden="1" w:unhideWhenUsed="1"/>
+    <w:lsdException w:name="Table Grid 3" w:semiHidden="1" w:unhideWhenUsed="1"/>
+    <w:lsdException w:name="Table Grid 4" w:semiHidden="1" w:unhideWhenUsed="1"/>
+    <w:lsdException w:name="Table Grid 5" w:semiHidden="1" w:unhideWhenUsed="1"/>
+    <w:lsdException w:name="Table Grid 6" w:semiHidden="1" w:unhideWhenUsed="1"/>
+    <w:lsdException w:name="Table Grid 7" w:semiHidden="1" w:unhideWhenUsed="1"/>
+    <w:lsdException w:name="Table Grid 8" w:semiHidden="1" w:unhideWhenUsed="1"/>
+    <w:lsdException w:name="Table List 1" w:semiHidden="1" w:unhideWhenUsed="1"/>
+    <w:lsdException w:name="Table List 2" w:semiHidden="1" w:unhideWhenUsed="1"/>
+    <w:lsdException w:name="Table List 3" w:semiHidden="1" w:unhideWhenUsed="1"/>
+    <w:lsdException w:name="Table List 4" w:semiHidden="1" w:unhideWhenUsed="1"/>
+    <w:lsdException w:name="Table List 5" w:semiHidden="1" w:unhideWhenUsed="1"/>
+    <w:lsdException w:name="Table List 6" w:semiHidden="1" w:unhideWhenUsed="1"/>
+    <w:lsdException w:name="Table List 7" w:semiHidden="1" w:unhideWhenUsed="1"/>
+    <w:lsdException w:name="Table List 8" w:semiHidden="1" w:unhideWhenUsed="1"/>
+    <w:lsdException w:name="Table 3D effects 1" w:semiHidden="1" w:unhideWhenUsed="1"/>
+    <w:lsdException w:name="Table 3D effects 2" w:semiHidden="1" w:unhideWhenUsed="1"/>
+    <w:lsdException w:name="Table 3D effects 3" w:semiHidden="1" w:unhideWhenUsed="1"/>
+    <w:lsdException w:name="Table Contemporary" w:semiHidden="1" w:unhideWhenUsed="1"/>
+    <w:lsdException w:name="Table Elegant" w:semiHidden="1" w:unhideWhenUsed="1"/>
+    <w:lsdException w:name="Table Professional" w:semiHidden="1" w:unhideWhenUsed="1"/>
+    <w:lsdException w:name="Table Subtle 1" w:semiHidden="1" w:unhideWhenUsed="1"/>
+    <w:lsdException w:name="Table Subtle 2" w:semiHidden="1" w:unhideWhenUsed="1"/>
+    <w:lsdException w:name="Table Web 1" w:semiHidden="1" w:unhideWhenUsed="1"/>
+    <w:lsdException w:name="Table Web 2" w:semiHidden="1" w:unhideWhenUsed="1"/>
+    <w:lsdException w:name="Table Web 3" w:semiHidden="1" w:unhideWhenUsed="1"/>
+    <w:lsdException w:name="Balloon Text" w:semiHidden="1" w:unhideWhenUsed="1"/>
+    <w:lsdException w:name="Table Grid" w:uiPriority="39"/>
+    <w:lsdException w:name="Table Theme" w:semiHidden="1" w:unhideWhenUsed="1"/>
+    <w:lsdException w:name="Placeholder Text" w:semiHidden="1"/>
+    <w:lsdException w:name="No Spacing" w:uiPriority="1" w:qFormat="1"/>
+    <w:lsdException w:name="Light Shading" w:uiPriority="60"/>
+    <w:lsdException w:name="Light List" w:uiPriority="61"/>
+    <w:lsdException w:name="Light Grid" w:uiPriority="62"/>
+    <w:lsdException w:name="Medium Shading 1" w:uiPriority="63"/>
+    <w:lsdException w:name="Medium Shading 2" w:uiPriority="64"/>
+    <w:lsdException w:name="Medium List 1" w:uiPriority="65"/>
+    <w:lsdException w:name="Medium List 2" w:uiPriority="66"/>
+    <w:lsdException w:name="Medium Grid 1" w:uiPriority="67"/>
+    <w:lsdException w:name="Medium Grid 2" w:uiPriority="68"/>
+    <w:lsdException w:name="Medium Grid 3" w:uiPriority="69"/>
+    <w:lsdException w:name="Dark List" w:uiPriority="70"/>
+    <w:lsdException w:name="Colorful Shading" w:uiPriority="71"/>
+    <w:lsdException w:name="Colorful List" w:uiPriority="72"/>
+    <w:lsdException w:name="Colorful Grid" w:uiPriority="73"/>
+    <w:lsdException w:name="Light Shading Accent 1" w:uiPriority="60"/>
+    <w:lsdException w:name="Light List Accent 1" w:uiPriority="61"/>
+    <w:lsdException w:name="Light Grid Accent 1" w:uiPriority="62"/>
+    <w:lsdException w:name="Medium Shading 1 Accent 1" w:uiPriority="63"/>
+    <w:lsdException w:name="Medium Shading 2 Accent 1" w:uiPriority="64"/>
+    <w:lsdException w:name="Medium List 1 Accent 1" w:uiPriority="65"/>
+    <w:lsdException w:name="Revision" w:semiHidden="1"/>
+    <w:lsdException w:name="List Paragraph" w:uiPriority="34" w:qFormat="1"/>
+    <w:lsdException w:name="Quote" w:uiPriority="29" w:qFormat="1"/>
+    <w:lsdException w:name="Intense Quote" w:uiPriority="30" w:qFormat="1"/>
+    <w:lsdException w:name="Medium List 2 Accent 1" w:uiPriority="66"/>
+    <w:lsdException w:name="Medium Grid 1 Accent 1" w:uiPriority="67"/>
+    <w:lsdException w:name="Medium Grid 2 Accent 1" w:uiPriority="68"/>
+    <w:lsdException w:name="Medium Grid 3 Accent 1" w:uiPriority="69"/>
+    <w:lsdException w:name="Dark List Accent 1" w:uiPriority="70"/>
+    <w:lsdException w:name="Colorful Shading Accent 1" w:uiPriority="71"/>
+    <w:lsdException w:name="Colorful List Accent 1" w:uiPriority="72"/>
+    <w:lsdException w:name="Colorful Grid Accent 1" w:uiPriority="73"/>
+    <w:lsdException w:name="Light Shading Accent 2" w:uiPriority="60"/>
+    <w:lsdException w:name="Light List Accent 2" w:uiPriority="61"/>
+    <w:lsdException w:name="Light Grid Accent 2" w:uiPriority="62"/>
+    <w:lsdException w:name="Medium Shading 1 Accent 2" w:uiPriority="63"/>
+    <w:lsdException w:name="Medium Shading 2 Accent 2" w:uiPriority="64"/>
+    <w:lsdException w:name="Medium List 1 Accent 2" w:uiPriority="65"/>
+    <w:lsdException w:name="Medium List 2 Accent 2" w:uiPriority="66"/>
+    <w:lsdException w:name="Medium Grid 1 Accent 2" w:uiPriority="67"/>
+    <w:lsdException w:name="Medium Grid 2 Accent 2" w:uiPriority="68"/>
+    <w:lsdException w:name="Medium Grid 3 Accent 2" w:uiPriority="69"/>
+    <w:lsdException w:name="Dark List Accent 2" w:uiPriority="70"/>
+    <w:lsdException w:name="Colorful Shading Accent 2" w:uiPriority="71"/>
+    <w:lsdException w:name="Colorful List Accent 2" w:uiPriority="72"/>
+    <w:lsdException w:name="Colorful Grid Accent 2" w:uiPriority="73"/>
+    <w:lsdException w:name="Light Shading Accent 3" w:uiPriority="60"/>
+    <w:lsdException w:name="Light List Accent 3" w:uiPriority="61"/>
+    <w:lsdException w:name="Light Grid Accent 3" w:uiPriority="62"/>
+    <w:lsdException w:name="Medium Shading 1 Accent 3" w:uiPriority="63"/>
+    <w:lsdException w:name="Medium Shading 2 Accent 3" w:uiPriority="64"/>
+    <w:lsdException w:name="Medium List 1 Accent 3" w:uiPriority="65"/>
+    <w:lsdException w:name="Medium List 2 Accent 3" w:uiPriority="66"/>
+    <w:lsdException w:name="Medium Grid 1 Accent 3" w:uiPriority="67"/>
+    <w:lsdException w:name="Medium Grid 2 Accent 3" w:uiPriority="68"/>
+    <w:lsdException w:name="Medium Grid 3 Accent 3" w:uiPriority="69"/>
+    <w:lsdException w:name="Dark List Accent 3" w:uiPriority="70"/>
+    <w:lsdException w:name="Colorful Shading Accent 3" w:uiPriority="71"/>
+    <w:lsdException w:name="Colorful List Accent 3" w:uiPriority="72"/>
+    <w:lsdException w:name="Colorful Grid Accent 3" w:uiPriority="73"/>
+    <w:lsdException w:name="Light Shading Accent 4" w:uiPriority="60"/>
+    <w:lsdException w:name="Light List Accent 4" w:uiPriority="61"/>
+    <w:lsdException w:name="Light Grid Accent 4" w:uiPriority="62"/>
+    <w:lsdException w:name="Medium Shading 1 Accent 4" w:uiPriority="63"/>
+    <w:lsdException w:name="Medium Shading 2 Accent 4" w:uiPriority="64"/>
+    <w:lsdException w:name="Medium List 1 Accent 4" w:uiPriority="65"/>
+    <w:lsdException w:name="Medium List 2 Accent 4" w:uiPriority="66"/>
+    <w:lsdException w:name="Medium Grid 1 Accent 4" w:uiPriority="67"/>
+    <w:lsdException w:name="Medium Grid 2 Accent 4" w:uiPriority="68"/>
+    <w:lsdException w:name="Medium Grid 3 Accent 4" w:uiPriority="69"/>
+    <w:lsdException w:name="Dark List Accent 4" w:uiPriority="70"/>
+    <w:lsdException w:name="Colorful Shading Accent 4" w:uiPriority="71"/>
+    <w:lsdException w:name="Colorful List Accent 4" w:uiPriority="72"/>
+    <w:lsdException w:name="Colorful Grid Accent 4" w:uiPriority="73"/>
+    <w:lsdException w:name="Light Shading Accent 5" w:uiPriority="60"/>
+    <w:lsdException w:name="Light List Accent 5" w:uiPriority="61"/>
+    <w:lsdException w:name="Light Grid Accent 5" w:uiPriority="62"/>
+    <w:lsdException w:name="Medium Shading 1 Accent 5" w:uiPriority="63"/>
+    <w:lsdException w:name="Medium Shading 2 Accent 5" w:uiPriority="64"/>
+    <w:lsdException w:name="Medium List 1 Accent 5" w:uiPriority="65"/>
+    <w:lsdException w:name="Medium List 2 Accent 5" w:uiPriority="66"/>
+    <w:lsdException w:name="Medium Grid 1 Accent 5" w:uiPriority="67"/>
+    <w:lsdException w:name="Medium Grid 2 Accent 5" w:uiPriority="68"/>
+    <w:lsdException w:name="Medium Grid 3 Accent 5" w:uiPriority="69"/>
+    <w:lsdException w:name="Dark List Accent 5" w:uiPriority="70"/>
+    <w:lsdException w:name="Colorful Shading Accent 5" w:uiPriority="71"/>
+    <w:lsdException w:name="Colorful List Accent 5" w:uiPriority="72"/>
+    <w:lsdException w:name="Colorful Grid Accent 5" w:uiPriority="73"/>
+    <w:lsdException w:name="Light Shading Accent 6" w:uiPriority="60"/>
+    <w:lsdException w:name="Light List Accent 6" w:uiPriority="61"/>
+    <w:lsdException w:name="Light Grid Accent 6" w:uiPriority="62"/>
+    <w:lsdException w:name="Medium Shading 1 Accent 6" w:uiPriority="63"/>
+    <w:lsdException w:name="Medium Shading 2 Accent 6" w:uiPriority="64"/>
+    <w:lsdException w:name="Medium List 1 Accent 6" w:uiPriority="65"/>
+    <w:lsdException w:name="Medium List 2 Accent 6" w:uiPriority="66"/>
+    <w:lsdException w:name="Medium Grid 1 Accent 6" w:uiPriority="67"/>
+    <w:lsdException w:name="Medium Grid 2 Accent 6" w:uiPriority="68"/>
+    <w:lsdException w:name="Medium Grid 3 Accent 6" w:uiPriority="69"/>
+    <w:lsdException w:name="Dark List Accent 6" w:uiPriority="70"/>
+    <w:lsdException w:name="Colorful Shading Accent 6" w:uiPriority="71"/>
+    <w:lsdException w:name="Colorful List Accent 6" w:uiPriority="72"/>
+    <w:lsdException w:name="Colorful Grid Accent 6" w:uiPriority="73"/>
+    <w:lsdException w:name="Subtle Emphasis" w:uiPriority="19" w:qFormat="1"/>
+    <w:lsdException w:name="Intense Emphasis" w:uiPriority="21" w:qFormat="1"/>
+    <w:lsdException w:name="Subtle Reference" w:uiPriority="31" w:qFormat="1"/>
+    <w:lsdException w:name="Intense Reference" w:uiPriority="32" w:qFormat="1"/>
+    <w:lsdException w:name="Book Title" w:uiPriority="33" w:qFormat="1"/>
+    <w:lsdException w:name="Bibliography" w:semiHidden="1" w:uiPriority="37" w:unhideWhenUsed="1"/>
+    <w:lsdException w:name="TOC Heading" w:semiHidden="1" w:uiPriority="39" w:unhideWhenUsed="1" w:qFormat="1"/>
+    <w:lsdException w:name="Plain Table 1" w:uiPriority="41"/>
+    <w:lsdException w:name="Plain Table 2" w:uiPriority="42"/>
+    <w:lsdException w:name="Plain Table 3" w:uiPriority="43"/>
+    <w:lsdException w:name="Plain Table 4" w:uiPriority="44"/>
+    <w:lsdException w:name="Plain Table 5" w:uiPriority="45"/>
+    <w:lsdException w:name="Grid Table Light" w:uiPriority="40"/>
+    <w:lsdException w:name="Grid Table 1 Light" w:uiPriority="46"/>
+    <w:lsdException w:name="Grid Table 2" w:uiPriority="47"/>
+    <w:lsdException w:name="Grid Table 3" w:uiPriority="48"/>
+    <w:lsdException w:name="Grid Table 4" w:uiPriority="49"/>
+    <w:lsdException w:name="Grid Table 5 Dark" w:uiPriority="50"/>
+    <w:lsdException w:name="Grid Table 6 Colorful" w:uiPriority="51"/>
+    <w:lsdException w:name="Grid Table 7 Colorful" w:uiPriority="52"/>
+    <w:lsdException w:name="Grid Table 1 Light Accent 1" w:uiPriority="46"/>
+    <w:lsdException w:name="Grid Table 2 Accent 1" w:uiPriority="47"/>
+    <w:lsdException w:name="Grid Table 3 Accent 1" w:uiPriority="48"/>
+    <w:lsdException w:name="Grid Table 4 Accent 1" w:uiPriority="49"/>
+    <w:lsdException w:name="Grid Table 5 Dark Accent 1" w:uiPriority="50"/>
+    <w:lsdException w:name="Grid Table 6 Colorful Accent 1" w:uiPriority="51"/>
+    <w:lsdException w:name="Grid Table 7 Colorful Accent 1" w:uiPriority="52"/>
+    <w:lsdException w:name="Grid Table 1 Light Accent 2" w:uiPriority="46"/>
+    <w:lsdException w:name="Grid Table 2 Accent 2" w:uiPriority="47"/>
+    <w:lsdException w:name="Grid Table 3 Accent 2" w:uiPriority="48"/>
+    <w:lsdException w:name="Grid Table 4 Accent 2" w:uiPriority="49"/>
+    <w:lsdException w:name="Grid Table 5 Dark Accent 2" w:uiPriority="50"/>
+    <w:lsdException w:name="Grid Table 6 Colorful Accent 2" w:uiPriority="51"/>
+    <w:lsdException w:name="Grid Table 7 Colorful Accent 2" w:uiPriority="52"/>
+    <w:lsdException w:name="Grid Table 1 Light Accent 3" w:uiPriority="46"/>
+    <w:lsdException w:name="Grid Table 2 Accent 3" w:uiPriority="47"/>
+    <w:lsdException w:name="Grid Table 3 Accent 3" w:uiPriority="48"/>
+    <w:lsdException w:name="Grid Table 4 Accent 3" w:uiPriority="49"/>
+    <w:lsdException w:name="Grid Table 5 Dark Accent 3" w:uiPriority="50"/>
+    <w:lsdException w:name="Grid Table 6 Colorful Accent 3" w:uiPriority="51"/>
+    <w:lsdException w:name="Grid Table 7 Colorful Accent 3" w:uiPriority="52"/>
+    <w:lsdException w:name="Grid Table 1 Light Accent 4" w:uiPriority="46"/>
+    <w:lsdException w:name="Grid Table 2 Accent 4" w:uiPriority="47"/>
+    <w:lsdException w:name="Grid Table 3 Accent 4" w:uiPriority="48"/>
+    <w:lsdException w:name="Grid Table 4 Accent 4" w:uiPriority="49"/>
+    <w:lsdException w:name="Grid Table 5 Dark Accent 4" w:uiPriority="50"/>
+    <w:lsdException w:name="Grid Table 6 Colorful Accent 4" w:uiPriority="51"/>
+    <w:lsdException w:name="Grid Table 7 Colorful Accent 4" w:uiPriority="52"/>
+    <w:lsdException w:name="Grid Table 1 Light Accent 5" w:uiPriority="46"/>
+    <w:lsdException w:name="Grid Table 2 Accent 5" w:uiPriority="47"/>
+    <w:lsdException w:name="Grid Table 3 Accent 5" w:uiPriority="48"/>
+    <w:lsdException w:name="Grid Table 4 Accent 5" w:uiPriority="49"/>
+    <w:lsdException w:name="Grid Table 5 Dark Accent 5" w:uiPriority="50"/>
+    <w:lsdException w:name="Grid Table 6 Colorful Accent 5" w:uiPriority="51"/>
+    <w:lsdException w:name="Grid Table 7 Colorful Accent 5" w:uiPriority="52"/>
+    <w:lsdException w:name="Grid Table 1 Light Accent 6" w:uiPriority="46"/>
+    <w:lsdException w:name="Grid Table 2 Accent 6" w:uiPriority="47"/>
+    <w:lsdException w:name="Grid Table 3 Accent 6" w:uiPriority="48"/>
+    <w:lsdException w:name="Grid Table 4 Accent 6" w:uiPriority="49"/>
+    <w:lsdException w:name="Grid Table 5 Dark Accent 6" w:uiPriority="50"/>
+    <w:lsdException w:name="Grid Table 6 Colorful Accent 6" w:uiPriority="51"/>
+    <w:lsdException w:name="Grid Table 7 Colorful Accent 6" w:uiPriority="52"/>
+    <w:lsdException w:name="List Table 1 Light" w:uiPriority="46"/>
+    <w:lsdException w:name="List Table 2" w:uiPriority="47"/>
+    <w:lsdException w:name="List Table 3" w:uiPriority="48"/>
+    <w:lsdException w:name="List Table 4" w:uiPriority="49"/>
+    <w:lsdException w:name="List Table 5 Dark" w:uiPriority="50"/>
+    <w:lsdException w:name="List Table 6 Colorful" w:uiPriority="51"/>
+    <w:lsdException w:name="List Table 7 Colorful" w:uiPriority="52"/>
+    <w:lsdException w:name="List Table 1 Light Accent 1" w:uiPriority="46"/>
+    <w:lsdException w:name="List Table 2 Accent 1" w:uiPriority="47"/>
+    <w:lsdException w:name="List Table 3 Accent 1" w:uiPriority="48"/>
+    <w:lsdException w:name="List Table 4 Accent 1" w:uiPriority="49"/>
+    <w:lsdException w:name="List Table 5 Dark Accent 1" w:uiPriority="50"/>
+    <w:lsdException w:name="List Table 6 Colorful Accent 1" w:uiPriority="51"/>
+    <w:lsdException w:name="List Table 7 Colorful Accent 1" w:uiPriority="52"/>
+    <w:lsdException w:name="List Table 1 Light Accent 2" w:uiPriority="46"/>
+    <w:lsdException w:name="List Table 2 Accent 2" w:uiPriority="47"/>
+    <w:lsdException w:name="List Table 3 Accent 2" w:uiPriority="48"/>
+    <w:lsdException w:name="List Table 4 Accent 2" w:uiPriority="49"/>
+    <w:lsdException w:name="List Table 5 Dark Accent 2" w:uiPriority="50"/>
+    <w:lsdException w:name="List Table 6 Colorful Accent 2" w:uiPriority="51"/>
+    <w:lsdException w:name="List Table 7 Colorful Accent 2" w:uiPriority="52"/>
+    <w:lsdException w:name="List Table 1 Light Accent 3" w:uiPriority="46"/>
+    <w:lsdException w:name="List Table 2 Accent 3" w:uiPriority="47"/>
+    <w:lsdException w:name="List Table 3 Accent 3" w:uiPriority="48"/>
+    <w:lsdException w:name="List Table 4 Accent 3" w:uiPriority="49"/>
+    <w:lsdException w:name="List Table 5 Dark Accent 3" w:uiPriority="50"/>
+    <w:lsdException w:name="List Table 6 Colorful Accent 3" w:uiPriority="51"/>
+    <w:lsdException w:name="List Table 7 Colorful Accent 3" w:uiPriority="52"/>
+    <w:lsdException w:name="List Table 1 Light Accent 4" w:uiPriority="46"/>
+    <w:lsdException w:name="List Table 2 Accent 4" w:uiPriority="47"/>
+    <w:lsdException w:name="List Table 3 Accent 4" w:uiPriority="48"/>
+    <w:lsdException w:name="List Table 4 Accent 4" w:uiPriority="49"/>
+    <w:lsdException w:name="List Table 5 Dark Accent 4" w:uiPriority="50"/>
+    <w:lsdException w:name="List Table 6 Colorful Accent 4" w:uiPriority="51"/>
+    <w:lsdException w:name="List Table 7 Colorful Accent 4" w:uiPriority="52"/>
+    <w:lsdException w:name="List Table 1 Light Accent 5" w:uiPriority="46"/>
+    <w:lsdException w:name="List Table 2 Accent 5" w:uiPriority="47"/>
+    <w:lsdException w:name="List Table 3 Accent 5" w:uiPriority="48"/>
+    <w:lsdException w:name="List Table 4 Accent 5" w:uiPriority="49"/>
+    <w:lsdException w:name="List Table 5 Dark Accent 5" w:uiPriority="50"/>
+    <w:lsdException w:name="List Table 6 Colorful Accent 5" w:uiPriority="51"/>
+    <w:lsdException w:name="List Table 7 Colorful Accent 5" w:uiPriority="52"/>
+    <w:lsdException w:name="List Table 1 Light Accent 6" w:uiPriority="46"/>
+    <w:lsdException w:name="List Table 2 Accent 6" w:uiPriority="47"/>
+    <w:lsdException w:name="List Table 3 Accent 6" w:uiPriority="48"/>
+    <w:lsdException w:name="List Table 4 Accent 6" w:uiPriority="49"/>
+    <w:lsdException w:name="List Table 5 Dark Accent 6" w:uiPriority="50"/>
+    <w:lsdException w:name="List Table 6 Colorful Accent 6" w:uiPriority="51"/>
+    <w:lsdException w:name="List Table 7 Colorful Accent 6" w:uiPriority="52"/>
+    <w:lsdException w:name="Mention" w:semiHidden="1" w:unhideWhenUsed="1"/>
+    <w:lsdException w:name="Smart Hyperlink" w:semiHidden="1" w:unhideWhenUsed="1"/>
+    <w:lsdException w:name="Hashtag" w:semiHidden="1" w:unhideWhenUsed="1"/>
+  </w:latentStyles>
+  <w:style w:type="paragraph" w:default="1" w:styleId="Normal">
+    <w:name w:val="Normal"/>
+    <w:qFormat/>
+  </w:style>
+  <w:style w:type="character" w:default="1" w:styleId="DefaultParagraphFont">
+    <w:name w:val="Default Paragraph Font"/>
+    <w:uiPriority w:val="1"/>
+    <w:semiHidden/>
+    <w:unhideWhenUsed/>
+  </w:style>
+  <w:style w:type="table" w:default="1" w:styleId="TableNormal">
+    <w:name w:val="Normal Table"/>
+    <w:uiPriority w:val="99"/>
+    <w:semiHidden/>
+    <w:unhideWhenUsed/>
+    <w:tblPr>
+      <w:tblInd w:w="0" w:type="dxa"/>
+      <w:tblCellMar>
+        <w:top w:w="0" w:type="dxa"/>
+        <w:left w:w="108" w:type="dxa"/>
+        <w:bottom w:w="0" w:type="dxa"/>
+        <w:right w:w="108" w:type="dxa"/>
+      </w:tblCellMar>
+    </w:tblPr>
+  </w:style>
+  <w:style w:type="numbering" w:default="1" w:styleId="NoList">
+    <w:name w:val="No List"/>
+    <w:uiPriority w:val="99"/>
+    <w:semiHidden/>
+    <w:unhideWhenUsed/>
+  </w:style>
+  <w:style w:type="character" w:styleId="PlaceholderText">
+    <w:name w:val="Placeholder Text"/>
+    <w:basedOn w:val="DefaultParagraphFont"/>
+    <w:uiPriority w:val="99"/>
+    <w:semiHidden/>
+    <w:rsid w:val="00EC4314"/>
+    <w:rPr>
+      <w:color w:val="808080"/>
+    </w:rPr>
+  </w:style>
+</w:styles>
+</file>
+
+<file path=word/glossary/webSettings.xml><?xml version="1.0" encoding="utf-8"?>
+<w:webSettings xmlns:mc="http://schemas.openxmlformats.org/markup-compatibility/2006" xmlns:r="http://schemas.openxmlformats.org/officeDocument/2006/relationships" xmlns:w="http://schemas.openxmlformats.org/wordprocessingml/2006/main" xmlns:w14="http://schemas.microsoft.com/office/word/2010/wordml" xmlns:w15="http://schemas.microsoft.com/office/word/2012/wordml" xmlns:w16se="http://schemas.microsoft.com/office/word/2015/wordml/symex" mc:Ignorable="w14 w15 w16se">
+  <w:optimizeForBrowser/>
+  <w:allowPNG/>
+</w:webSettings>
 </file>
 
 <file path=word/theme/theme1.xml><?xml version="1.0" encoding="utf-8"?>
@@ -5692,7 +8205,7 @@
 </file>
 
 <file path=customXml/itemProps1.xml><?xml version="1.0" encoding="utf-8"?>
-<ds:datastoreItem xmlns:ds="http://schemas.openxmlformats.org/officeDocument/2006/customXml" ds:itemID="{4C719703-F65D-48EE-9495-DDEA5B3B6FBA}">
+<ds:datastoreItem xmlns:ds="http://schemas.openxmlformats.org/officeDocument/2006/customXml" ds:itemID="{C0644C93-009D-4711-8533-6C70A217CA82}">
   <ds:schemaRefs>
     <ds:schemaRef ds:uri="http://schemas.openxmlformats.org/officeDocument/2006/bibliography"/>
   </ds:schemaRefs>

</xml_diff>

<commit_message>
Finish writting Result section.
</commit_message>
<xml_diff>
--- a/Reports/Report.docx
+++ b/Reports/Report.docx
@@ -6874,22 +6874,84 @@
     </w:p>
     <w:p>
       <w:pPr>
+        <w:jc w:val="both"/>
+        <w:rPr>
+          <w:sz w:val="24"/>
+        </w:rPr>
+      </w:pPr>
+      <w:bookmarkStart w:id="40" w:name="_GoBack"/>
+      <w:r>
+        <w:rPr>
+          <w:sz w:val="24"/>
+        </w:rPr>
+        <w:t xml:space="preserve">Our test ran successfully and gave us the desired results. As we stated at the beginning of this project we successfully implemented Dynamic Perfect Hashing in Python programming language and ran the necessary test to assure that the implementation works and we do not have bugs or </w:t>
+      </w:r>
+      <w:r>
+        <w:rPr>
+          <w:sz w:val="24"/>
+        </w:rPr>
+        <w:t>misinterpretation</w:t>
+      </w:r>
+      <w:r>
+        <w:rPr>
+          <w:sz w:val="24"/>
+        </w:rPr>
+        <w:t xml:space="preserve"> of the pseudocode. </w:t>
+      </w:r>
+      <w:r>
+        <w:rPr>
+          <w:sz w:val="24"/>
+        </w:rPr>
+        <w:t xml:space="preserve">We </w:t>
+      </w:r>
+      <w:r>
+        <w:rPr>
+          <w:sz w:val="24"/>
+        </w:rPr>
+        <w:t>strictly</w:t>
+      </w:r>
+      <w:r>
+        <w:rPr>
+          <w:sz w:val="24"/>
+        </w:rPr>
+        <w:t xml:space="preserve"> followed the instructions from the paper and the given pseudocode, as a result we </w:t>
+      </w:r>
+      <w:r>
+        <w:rPr>
+          <w:sz w:val="24"/>
+        </w:rPr>
+        <w:t>successfully applied the knowledge that we got from “</w:t>
+      </w:r>
+      <w:r>
+        <w:rPr>
+          <w:sz w:val="24"/>
+        </w:rPr>
+        <w:t>Dynamic Perfect Hashing: Upper and Lower Bounds</w:t>
+      </w:r>
+      <w:r>
+        <w:rPr>
+          <w:sz w:val="24"/>
+        </w:rPr>
+        <w:t>”.</w:t>
+      </w:r>
+      <w:bookmarkEnd w:id="40"/>
+    </w:p>
+    <w:p>
+      <w:pPr>
         <w:pStyle w:val="Heading1"/>
         <w:jc w:val="both"/>
         <w:rPr>
           <w:sz w:val="36"/>
         </w:rPr>
       </w:pPr>
-      <w:bookmarkStart w:id="40" w:name="_Toc484552929"/>
-      <w:bookmarkStart w:id="41" w:name="_GoBack"/>
+      <w:bookmarkStart w:id="41" w:name="_Toc484552929"/>
+      <w:r>
+        <w:rPr>
+          <w:sz w:val="36"/>
+        </w:rPr>
+        <w:t>Conclusion</w:t>
+      </w:r>
       <w:bookmarkEnd w:id="41"/>
-      <w:r>
-        <w:rPr>
-          <w:sz w:val="36"/>
-        </w:rPr>
-        <w:t>Conclusion</w:t>
-      </w:r>
-      <w:bookmarkEnd w:id="40"/>
     </w:p>
     <w:p>
       <w:pPr>
@@ -8077,7 +8139,7 @@
       <w:rPr>
         <w:noProof/>
       </w:rPr>
-      <w:t>17</w:t>
+      <w:t>20</w:t>
     </w:r>
     <w:r>
       <w:fldChar w:fldCharType="end"/>
@@ -10789,7 +10851,7 @@
 </file>
 
 <file path=customXml/itemProps1.xml><?xml version="1.0" encoding="utf-8"?>
-<ds:datastoreItem xmlns:ds="http://schemas.openxmlformats.org/officeDocument/2006/customXml" ds:itemID="{878C81CA-1E16-457B-AADA-EA1D7048A442}">
+<ds:datastoreItem xmlns:ds="http://schemas.openxmlformats.org/officeDocument/2006/customXml" ds:itemID="{74DC6F3D-0861-48C1-ACFE-7899074D6534}">
   <ds:schemaRefs>
     <ds:schemaRef ds:uri="http://schemas.openxmlformats.org/officeDocument/2006/bibliography"/>
   </ds:schemaRefs>

</xml_diff>